<commit_message>
add the latest changes
</commit_message>
<xml_diff>
--- a/media/templates/report_card_compact.docx
+++ b/media/templates/report_card_compact.docx
@@ -2,11 +2,33 @@
 <file path=word/document.xml><?xml version="1.0" encoding="utf-8"?>
 <w:document xmlns:wpc="http://schemas.microsoft.com/office/word/2010/wordprocessingCanvas" xmlns:mc="http://schemas.openxmlformats.org/markup-compatibility/2006" xmlns:o="urn:schemas-microsoft-com:office:office" xmlns:r="http://schemas.openxmlformats.org/officeDocument/2006/relationships" xmlns:m="http://schemas.openxmlformats.org/officeDocument/2006/math" xmlns:v="urn:schemas-microsoft-com:vml" xmlns:wp14="http://schemas.microsoft.com/office/word/2010/wordprocessingDrawing" xmlns:wp="http://schemas.openxmlformats.org/drawingml/2006/wordprocessingDrawing" xmlns:w10="urn:schemas-microsoft-com:office:word" xmlns:w="http://schemas.openxmlformats.org/wordprocessingml/2006/main" xmlns:w14="http://schemas.microsoft.com/office/word/2010/wordml" xmlns:w15="http://schemas.microsoft.com/office/word/2012/wordml" xmlns:wpg="http://schemas.microsoft.com/office/word/2010/wordprocessingGroup" xmlns:wpi="http://schemas.microsoft.com/office/word/2010/wordprocessingInk" xmlns:wne="http://schemas.microsoft.com/office/word/2006/wordml" xmlns:wps="http://schemas.microsoft.com/office/word/2010/wordprocessingShape" mc:Ignorable="w14 w15 wp14">
   <w:body>
+    <w:p>
+      <w:pPr>
+        <w:spacing w:line="278" w:lineRule="auto"/>
+        <w:jc w:val="both"/>
+      </w:pPr>
+      <w:bookmarkStart w:id="0" w:name="_GoBack"/>
+      <w:bookmarkEnd w:id="0"/>
+    </w:p>
+    <w:p>
+      <w:pPr>
+        <w:spacing w:line="278" w:lineRule="auto"/>
+        <w:jc w:val="both"/>
+      </w:pPr>
+    </w:p>
     <w:tbl>
       <w:tblPr>
         <w:tblStyle w:val="TableGrid"/>
         <w:tblpPr w:leftFromText="180" w:rightFromText="180" w:vertAnchor="text" w:horzAnchor="page" w:tblpX="481" w:tblpY="499"/>
         <w:tblW w:w="5490" w:type="dxa"/>
+        <w:tblBorders>
+          <w:top w:val="single" w:sz="36" w:space="0" w:color="000000" w:themeColor="text1"/>
+          <w:left w:val="single" w:sz="36" w:space="0" w:color="000000" w:themeColor="text1"/>
+          <w:bottom w:val="single" w:sz="36" w:space="0" w:color="000000" w:themeColor="text1"/>
+          <w:right w:val="single" w:sz="36" w:space="0" w:color="000000" w:themeColor="text1"/>
+          <w:insideH w:val="single" w:sz="36" w:space="0" w:color="000000" w:themeColor="text1"/>
+          <w:insideV w:val="single" w:sz="36" w:space="0" w:color="000000" w:themeColor="text1"/>
+        </w:tblBorders>
         <w:tblLayout w:type="fixed"/>
         <w:tblLook w:val="04A0" w:firstRow="1" w:lastRow="0" w:firstColumn="1" w:lastColumn="0" w:noHBand="0" w:noVBand="1"/>
       </w:tblPr>
@@ -28,10 +50,7 @@
             <w:tcW w:w="5490" w:type="dxa"/>
             <w:gridSpan w:val="6"/>
             <w:tcBorders>
-              <w:top w:val="single" w:sz="4" w:space="0" w:color="000000" w:themeColor="text1"/>
-              <w:left w:val="single" w:sz="4" w:space="0" w:color="000000" w:themeColor="text1"/>
-              <w:bottom w:val="single" w:sz="4" w:space="0" w:color="000000" w:themeColor="text1"/>
-              <w:right w:val="single" w:sz="4" w:space="0" w:color="000000" w:themeColor="text1"/>
+              <w:bottom w:val="single" w:sz="6" w:space="0" w:color="000000" w:themeColor="text1"/>
             </w:tcBorders>
             <w:hideMark/>
           </w:tcPr>
@@ -67,10 +86,9 @@
           <w:tcPr>
             <w:tcW w:w="1620" w:type="dxa"/>
             <w:tcBorders>
-              <w:top w:val="single" w:sz="4" w:space="0" w:color="000000" w:themeColor="text1"/>
-              <w:left w:val="single" w:sz="4" w:space="0" w:color="000000" w:themeColor="text1"/>
-              <w:bottom w:val="single" w:sz="4" w:space="0" w:color="000000" w:themeColor="text1"/>
-              <w:right w:val="single" w:sz="4" w:space="0" w:color="000000" w:themeColor="text1"/>
+              <w:top w:val="single" w:sz="6" w:space="0" w:color="000000" w:themeColor="text1"/>
+              <w:bottom w:val="single" w:sz="6" w:space="0" w:color="000000" w:themeColor="text1"/>
+              <w:right w:val="single" w:sz="6" w:space="0" w:color="000000" w:themeColor="text1"/>
             </w:tcBorders>
             <w:hideMark/>
           </w:tcPr>
@@ -98,10 +116,10 @@
           <w:tcPr>
             <w:tcW w:w="720" w:type="dxa"/>
             <w:tcBorders>
-              <w:top w:val="single" w:sz="4" w:space="0" w:color="000000" w:themeColor="text1"/>
-              <w:left w:val="single" w:sz="4" w:space="0" w:color="000000" w:themeColor="text1"/>
-              <w:bottom w:val="single" w:sz="4" w:space="0" w:color="000000" w:themeColor="text1"/>
-              <w:right w:val="single" w:sz="4" w:space="0" w:color="000000" w:themeColor="text1"/>
+              <w:top w:val="single" w:sz="6" w:space="0" w:color="000000" w:themeColor="text1"/>
+              <w:left w:val="single" w:sz="6" w:space="0" w:color="000000" w:themeColor="text1"/>
+              <w:bottom w:val="single" w:sz="6" w:space="0" w:color="000000" w:themeColor="text1"/>
+              <w:right w:val="single" w:sz="6" w:space="0" w:color="000000" w:themeColor="text1"/>
             </w:tcBorders>
             <w:hideMark/>
           </w:tcPr>
@@ -159,10 +177,10 @@
           <w:tcPr>
             <w:tcW w:w="720" w:type="dxa"/>
             <w:tcBorders>
-              <w:top w:val="single" w:sz="4" w:space="0" w:color="000000" w:themeColor="text1"/>
-              <w:left w:val="single" w:sz="4" w:space="0" w:color="000000" w:themeColor="text1"/>
-              <w:bottom w:val="single" w:sz="4" w:space="0" w:color="000000" w:themeColor="text1"/>
-              <w:right w:val="single" w:sz="4" w:space="0" w:color="000000" w:themeColor="text1"/>
+              <w:top w:val="single" w:sz="6" w:space="0" w:color="000000" w:themeColor="text1"/>
+              <w:left w:val="single" w:sz="6" w:space="0" w:color="000000" w:themeColor="text1"/>
+              <w:bottom w:val="single" w:sz="6" w:space="0" w:color="000000" w:themeColor="text1"/>
+              <w:right w:val="single" w:sz="6" w:space="0" w:color="000000" w:themeColor="text1"/>
             </w:tcBorders>
             <w:hideMark/>
           </w:tcPr>
@@ -220,10 +238,10 @@
           <w:tcPr>
             <w:tcW w:w="720" w:type="dxa"/>
             <w:tcBorders>
-              <w:top w:val="single" w:sz="4" w:space="0" w:color="000000" w:themeColor="text1"/>
-              <w:left w:val="single" w:sz="4" w:space="0" w:color="000000" w:themeColor="text1"/>
-              <w:bottom w:val="single" w:sz="4" w:space="0" w:color="000000" w:themeColor="text1"/>
-              <w:right w:val="single" w:sz="4" w:space="0" w:color="000000" w:themeColor="text1"/>
+              <w:top w:val="single" w:sz="6" w:space="0" w:color="000000" w:themeColor="text1"/>
+              <w:left w:val="single" w:sz="6" w:space="0" w:color="000000" w:themeColor="text1"/>
+              <w:bottom w:val="single" w:sz="6" w:space="0" w:color="000000" w:themeColor="text1"/>
+              <w:right w:val="single" w:sz="6" w:space="0" w:color="000000" w:themeColor="text1"/>
             </w:tcBorders>
             <w:hideMark/>
           </w:tcPr>
@@ -281,10 +299,10 @@
           <w:tcPr>
             <w:tcW w:w="720" w:type="dxa"/>
             <w:tcBorders>
-              <w:top w:val="single" w:sz="4" w:space="0" w:color="000000" w:themeColor="text1"/>
-              <w:left w:val="single" w:sz="4" w:space="0" w:color="000000" w:themeColor="text1"/>
-              <w:bottom w:val="single" w:sz="4" w:space="0" w:color="000000" w:themeColor="text1"/>
-              <w:right w:val="single" w:sz="4" w:space="0" w:color="000000" w:themeColor="text1"/>
+              <w:top w:val="single" w:sz="6" w:space="0" w:color="000000" w:themeColor="text1"/>
+              <w:left w:val="single" w:sz="6" w:space="0" w:color="000000" w:themeColor="text1"/>
+              <w:bottom w:val="single" w:sz="6" w:space="0" w:color="000000" w:themeColor="text1"/>
+              <w:right w:val="single" w:sz="6" w:space="0" w:color="000000" w:themeColor="text1"/>
             </w:tcBorders>
             <w:hideMark/>
           </w:tcPr>
@@ -313,10 +331,9 @@
           <w:tcPr>
             <w:tcW w:w="990" w:type="dxa"/>
             <w:tcBorders>
-              <w:top w:val="single" w:sz="4" w:space="0" w:color="000000" w:themeColor="text1"/>
-              <w:left w:val="single" w:sz="4" w:space="0" w:color="000000" w:themeColor="text1"/>
-              <w:bottom w:val="single" w:sz="4" w:space="0" w:color="000000" w:themeColor="text1"/>
-              <w:right w:val="single" w:sz="4" w:space="0" w:color="000000" w:themeColor="text1"/>
+              <w:top w:val="single" w:sz="6" w:space="0" w:color="000000" w:themeColor="text1"/>
+              <w:left w:val="single" w:sz="6" w:space="0" w:color="000000" w:themeColor="text1"/>
+              <w:bottom w:val="single" w:sz="6" w:space="0" w:color="000000" w:themeColor="text1"/>
             </w:tcBorders>
             <w:hideMark/>
           </w:tcPr>
@@ -350,10 +367,9 @@
           <w:tcPr>
             <w:tcW w:w="1620" w:type="dxa"/>
             <w:tcBorders>
-              <w:top w:val="single" w:sz="4" w:space="0" w:color="000000" w:themeColor="text1"/>
-              <w:left w:val="single" w:sz="4" w:space="0" w:color="000000" w:themeColor="text1"/>
-              <w:bottom w:val="single" w:sz="4" w:space="0" w:color="000000" w:themeColor="text1"/>
-              <w:right w:val="single" w:sz="4" w:space="0" w:color="000000" w:themeColor="text1"/>
+              <w:top w:val="single" w:sz="6" w:space="0" w:color="000000" w:themeColor="text1"/>
+              <w:bottom w:val="single" w:sz="6" w:space="0" w:color="000000" w:themeColor="text1"/>
+              <w:right w:val="single" w:sz="6" w:space="0" w:color="000000" w:themeColor="text1"/>
             </w:tcBorders>
           </w:tcPr>
           <w:p>
@@ -374,29 +390,7 @@
                 <w:sz w:val="24"/>
                 <w:szCs w:val="16"/>
               </w:rPr>
-              <w:t>{{s[0].</w:t>
-            </w:r>
-            <w:proofErr w:type="spellStart"/>
-            <w:r>
-              <w:rPr>
-                <w:rFonts w:ascii="Times New Roman" w:eastAsia="Times New Roman" w:hAnsi="Times New Roman" w:cs="Times New Roman"/>
-                <w:b/>
-                <w:color w:val="833C0B" w:themeColor="accent2" w:themeShade="80"/>
-                <w:sz w:val="24"/>
-                <w:szCs w:val="16"/>
-              </w:rPr>
-              <w:t>sn</w:t>
-            </w:r>
-            <w:proofErr w:type="spellEnd"/>
-            <w:r>
-              <w:rPr>
-                <w:rFonts w:ascii="Times New Roman" w:eastAsia="Times New Roman" w:hAnsi="Times New Roman" w:cs="Times New Roman"/>
-                <w:b/>
-                <w:color w:val="833C0B" w:themeColor="accent2" w:themeShade="80"/>
-                <w:sz w:val="24"/>
-                <w:szCs w:val="16"/>
-              </w:rPr>
-              <w:t>}}</w:t>
+              <w:t>{{s[0].sn}}</w:t>
             </w:r>
           </w:p>
         </w:tc>
@@ -404,10 +398,10 @@
           <w:tcPr>
             <w:tcW w:w="720" w:type="dxa"/>
             <w:tcBorders>
-              <w:top w:val="single" w:sz="4" w:space="0" w:color="000000" w:themeColor="text1"/>
-              <w:left w:val="single" w:sz="4" w:space="0" w:color="000000" w:themeColor="text1"/>
-              <w:bottom w:val="single" w:sz="4" w:space="0" w:color="000000" w:themeColor="text1"/>
-              <w:right w:val="single" w:sz="4" w:space="0" w:color="000000" w:themeColor="text1"/>
+              <w:top w:val="single" w:sz="6" w:space="0" w:color="000000" w:themeColor="text1"/>
+              <w:left w:val="single" w:sz="6" w:space="0" w:color="000000" w:themeColor="text1"/>
+              <w:bottom w:val="single" w:sz="6" w:space="0" w:color="000000" w:themeColor="text1"/>
+              <w:right w:val="single" w:sz="6" w:space="0" w:color="000000" w:themeColor="text1"/>
             </w:tcBorders>
           </w:tcPr>
           <w:p>
@@ -433,10 +427,10 @@
           <w:tcPr>
             <w:tcW w:w="720" w:type="dxa"/>
             <w:tcBorders>
-              <w:top w:val="single" w:sz="4" w:space="0" w:color="000000" w:themeColor="text1"/>
-              <w:left w:val="single" w:sz="4" w:space="0" w:color="000000" w:themeColor="text1"/>
-              <w:bottom w:val="single" w:sz="4" w:space="0" w:color="000000" w:themeColor="text1"/>
-              <w:right w:val="single" w:sz="4" w:space="0" w:color="000000" w:themeColor="text1"/>
+              <w:top w:val="single" w:sz="6" w:space="0" w:color="000000" w:themeColor="text1"/>
+              <w:left w:val="single" w:sz="6" w:space="0" w:color="000000" w:themeColor="text1"/>
+              <w:bottom w:val="single" w:sz="6" w:space="0" w:color="000000" w:themeColor="text1"/>
+              <w:right w:val="single" w:sz="6" w:space="0" w:color="000000" w:themeColor="text1"/>
             </w:tcBorders>
           </w:tcPr>
           <w:p>
@@ -462,10 +456,10 @@
           <w:tcPr>
             <w:tcW w:w="720" w:type="dxa"/>
             <w:tcBorders>
-              <w:top w:val="single" w:sz="4" w:space="0" w:color="000000" w:themeColor="text1"/>
-              <w:left w:val="single" w:sz="4" w:space="0" w:color="000000" w:themeColor="text1"/>
-              <w:bottom w:val="single" w:sz="4" w:space="0" w:color="000000" w:themeColor="text1"/>
-              <w:right w:val="single" w:sz="4" w:space="0" w:color="000000" w:themeColor="text1"/>
+              <w:top w:val="single" w:sz="6" w:space="0" w:color="000000" w:themeColor="text1"/>
+              <w:left w:val="single" w:sz="6" w:space="0" w:color="000000" w:themeColor="text1"/>
+              <w:bottom w:val="single" w:sz="6" w:space="0" w:color="000000" w:themeColor="text1"/>
+              <w:right w:val="single" w:sz="6" w:space="0" w:color="000000" w:themeColor="text1"/>
             </w:tcBorders>
           </w:tcPr>
           <w:p>
@@ -491,10 +485,10 @@
           <w:tcPr>
             <w:tcW w:w="720" w:type="dxa"/>
             <w:tcBorders>
-              <w:top w:val="single" w:sz="4" w:space="0" w:color="000000" w:themeColor="text1"/>
-              <w:left w:val="single" w:sz="4" w:space="0" w:color="000000" w:themeColor="text1"/>
-              <w:bottom w:val="single" w:sz="4" w:space="0" w:color="000000" w:themeColor="text1"/>
-              <w:right w:val="single" w:sz="4" w:space="0" w:color="000000" w:themeColor="text1"/>
+              <w:top w:val="single" w:sz="6" w:space="0" w:color="000000" w:themeColor="text1"/>
+              <w:left w:val="single" w:sz="6" w:space="0" w:color="000000" w:themeColor="text1"/>
+              <w:bottom w:val="single" w:sz="6" w:space="0" w:color="000000" w:themeColor="text1"/>
+              <w:right w:val="single" w:sz="6" w:space="0" w:color="000000" w:themeColor="text1"/>
             </w:tcBorders>
           </w:tcPr>
           <w:p>
@@ -520,10 +514,9 @@
           <w:tcPr>
             <w:tcW w:w="990" w:type="dxa"/>
             <w:tcBorders>
-              <w:top w:val="single" w:sz="4" w:space="0" w:color="000000" w:themeColor="text1"/>
-              <w:left w:val="single" w:sz="4" w:space="0" w:color="000000" w:themeColor="text1"/>
-              <w:bottom w:val="single" w:sz="4" w:space="0" w:color="000000" w:themeColor="text1"/>
-              <w:right w:val="single" w:sz="4" w:space="0" w:color="000000" w:themeColor="text1"/>
+              <w:top w:val="single" w:sz="6" w:space="0" w:color="000000" w:themeColor="text1"/>
+              <w:left w:val="single" w:sz="6" w:space="0" w:color="000000" w:themeColor="text1"/>
+              <w:bottom w:val="single" w:sz="6" w:space="0" w:color="000000" w:themeColor="text1"/>
             </w:tcBorders>
           </w:tcPr>
           <w:p>
@@ -563,10 +556,9 @@
           <w:tcPr>
             <w:tcW w:w="1620" w:type="dxa"/>
             <w:tcBorders>
-              <w:top w:val="single" w:sz="4" w:space="0" w:color="000000" w:themeColor="text1"/>
-              <w:left w:val="single" w:sz="4" w:space="0" w:color="000000" w:themeColor="text1"/>
-              <w:bottom w:val="single" w:sz="4" w:space="0" w:color="000000" w:themeColor="text1"/>
-              <w:right w:val="single" w:sz="4" w:space="0" w:color="000000" w:themeColor="text1"/>
+              <w:top w:val="single" w:sz="6" w:space="0" w:color="000000" w:themeColor="text1"/>
+              <w:bottom w:val="single" w:sz="6" w:space="0" w:color="000000" w:themeColor="text1"/>
+              <w:right w:val="single" w:sz="6" w:space="0" w:color="000000" w:themeColor="text1"/>
             </w:tcBorders>
           </w:tcPr>
           <w:p>
@@ -588,29 +580,7 @@
                 <w:sz w:val="24"/>
                 <w:szCs w:val="16"/>
               </w:rPr>
-              <w:t>{{s[1].</w:t>
-            </w:r>
-            <w:proofErr w:type="spellStart"/>
-            <w:r>
-              <w:rPr>
-                <w:rFonts w:ascii="Times New Roman" w:eastAsia="Times New Roman" w:hAnsi="Times New Roman" w:cs="Times New Roman"/>
-                <w:b/>
-                <w:color w:val="833C0B" w:themeColor="accent2" w:themeShade="80"/>
-                <w:sz w:val="24"/>
-                <w:szCs w:val="16"/>
-              </w:rPr>
-              <w:t>sn</w:t>
-            </w:r>
-            <w:proofErr w:type="spellEnd"/>
-            <w:r>
-              <w:rPr>
-                <w:rFonts w:ascii="Times New Roman" w:eastAsia="Times New Roman" w:hAnsi="Times New Roman" w:cs="Times New Roman"/>
-                <w:b/>
-                <w:color w:val="833C0B" w:themeColor="accent2" w:themeShade="80"/>
-                <w:sz w:val="24"/>
-                <w:szCs w:val="16"/>
-              </w:rPr>
-              <w:t>}}</w:t>
+              <w:t>{{s[1].sn}}</w:t>
             </w:r>
           </w:p>
         </w:tc>
@@ -618,10 +588,10 @@
           <w:tcPr>
             <w:tcW w:w="720" w:type="dxa"/>
             <w:tcBorders>
-              <w:top w:val="single" w:sz="4" w:space="0" w:color="000000" w:themeColor="text1"/>
-              <w:left w:val="single" w:sz="4" w:space="0" w:color="000000" w:themeColor="text1"/>
-              <w:bottom w:val="single" w:sz="4" w:space="0" w:color="000000" w:themeColor="text1"/>
-              <w:right w:val="single" w:sz="4" w:space="0" w:color="000000" w:themeColor="text1"/>
+              <w:top w:val="single" w:sz="6" w:space="0" w:color="000000" w:themeColor="text1"/>
+              <w:left w:val="single" w:sz="6" w:space="0" w:color="000000" w:themeColor="text1"/>
+              <w:bottom w:val="single" w:sz="6" w:space="0" w:color="000000" w:themeColor="text1"/>
+              <w:right w:val="single" w:sz="6" w:space="0" w:color="000000" w:themeColor="text1"/>
             </w:tcBorders>
           </w:tcPr>
           <w:p>
@@ -647,10 +617,10 @@
           <w:tcPr>
             <w:tcW w:w="720" w:type="dxa"/>
             <w:tcBorders>
-              <w:top w:val="single" w:sz="4" w:space="0" w:color="000000" w:themeColor="text1"/>
-              <w:left w:val="single" w:sz="4" w:space="0" w:color="000000" w:themeColor="text1"/>
-              <w:bottom w:val="single" w:sz="4" w:space="0" w:color="000000" w:themeColor="text1"/>
-              <w:right w:val="single" w:sz="4" w:space="0" w:color="000000" w:themeColor="text1"/>
+              <w:top w:val="single" w:sz="6" w:space="0" w:color="000000" w:themeColor="text1"/>
+              <w:left w:val="single" w:sz="6" w:space="0" w:color="000000" w:themeColor="text1"/>
+              <w:bottom w:val="single" w:sz="6" w:space="0" w:color="000000" w:themeColor="text1"/>
+              <w:right w:val="single" w:sz="6" w:space="0" w:color="000000" w:themeColor="text1"/>
             </w:tcBorders>
           </w:tcPr>
           <w:p>
@@ -676,10 +646,10 @@
           <w:tcPr>
             <w:tcW w:w="720" w:type="dxa"/>
             <w:tcBorders>
-              <w:top w:val="single" w:sz="4" w:space="0" w:color="000000" w:themeColor="text1"/>
-              <w:left w:val="single" w:sz="4" w:space="0" w:color="000000" w:themeColor="text1"/>
-              <w:bottom w:val="single" w:sz="4" w:space="0" w:color="000000" w:themeColor="text1"/>
-              <w:right w:val="single" w:sz="4" w:space="0" w:color="000000" w:themeColor="text1"/>
+              <w:top w:val="single" w:sz="6" w:space="0" w:color="000000" w:themeColor="text1"/>
+              <w:left w:val="single" w:sz="6" w:space="0" w:color="000000" w:themeColor="text1"/>
+              <w:bottom w:val="single" w:sz="6" w:space="0" w:color="000000" w:themeColor="text1"/>
+              <w:right w:val="single" w:sz="6" w:space="0" w:color="000000" w:themeColor="text1"/>
             </w:tcBorders>
           </w:tcPr>
           <w:p>
@@ -705,10 +675,10 @@
           <w:tcPr>
             <w:tcW w:w="720" w:type="dxa"/>
             <w:tcBorders>
-              <w:top w:val="single" w:sz="4" w:space="0" w:color="000000" w:themeColor="text1"/>
-              <w:left w:val="single" w:sz="4" w:space="0" w:color="000000" w:themeColor="text1"/>
-              <w:bottom w:val="single" w:sz="4" w:space="0" w:color="000000" w:themeColor="text1"/>
-              <w:right w:val="single" w:sz="4" w:space="0" w:color="000000" w:themeColor="text1"/>
+              <w:top w:val="single" w:sz="6" w:space="0" w:color="000000" w:themeColor="text1"/>
+              <w:left w:val="single" w:sz="6" w:space="0" w:color="000000" w:themeColor="text1"/>
+              <w:bottom w:val="single" w:sz="6" w:space="0" w:color="000000" w:themeColor="text1"/>
+              <w:right w:val="single" w:sz="6" w:space="0" w:color="000000" w:themeColor="text1"/>
             </w:tcBorders>
           </w:tcPr>
           <w:p>
@@ -734,10 +704,9 @@
           <w:tcPr>
             <w:tcW w:w="990" w:type="dxa"/>
             <w:tcBorders>
-              <w:top w:val="single" w:sz="4" w:space="0" w:color="000000" w:themeColor="text1"/>
-              <w:left w:val="single" w:sz="4" w:space="0" w:color="000000" w:themeColor="text1"/>
-              <w:bottom w:val="single" w:sz="4" w:space="0" w:color="000000" w:themeColor="text1"/>
-              <w:right w:val="single" w:sz="4" w:space="0" w:color="000000" w:themeColor="text1"/>
+              <w:top w:val="single" w:sz="6" w:space="0" w:color="000000" w:themeColor="text1"/>
+              <w:left w:val="single" w:sz="6" w:space="0" w:color="000000" w:themeColor="text1"/>
+              <w:bottom w:val="single" w:sz="6" w:space="0" w:color="000000" w:themeColor="text1"/>
             </w:tcBorders>
           </w:tcPr>
           <w:p>
@@ -768,10 +737,9 @@
           <w:tcPr>
             <w:tcW w:w="1620" w:type="dxa"/>
             <w:tcBorders>
-              <w:top w:val="single" w:sz="4" w:space="0" w:color="000000" w:themeColor="text1"/>
-              <w:left w:val="single" w:sz="4" w:space="0" w:color="000000" w:themeColor="text1"/>
-              <w:bottom w:val="single" w:sz="4" w:space="0" w:color="000000" w:themeColor="text1"/>
-              <w:right w:val="single" w:sz="4" w:space="0" w:color="000000" w:themeColor="text1"/>
+              <w:top w:val="single" w:sz="6" w:space="0" w:color="000000" w:themeColor="text1"/>
+              <w:bottom w:val="single" w:sz="6" w:space="0" w:color="000000" w:themeColor="text1"/>
+              <w:right w:val="single" w:sz="6" w:space="0" w:color="000000" w:themeColor="text1"/>
             </w:tcBorders>
           </w:tcPr>
           <w:p>
@@ -793,29 +761,7 @@
                 <w:sz w:val="24"/>
                 <w:szCs w:val="16"/>
               </w:rPr>
-              <w:t>{{s[2].</w:t>
-            </w:r>
-            <w:proofErr w:type="spellStart"/>
-            <w:r>
-              <w:rPr>
-                <w:rFonts w:ascii="Times New Roman" w:eastAsia="Times New Roman" w:hAnsi="Times New Roman" w:cs="Times New Roman"/>
-                <w:b/>
-                <w:color w:val="833C0B" w:themeColor="accent2" w:themeShade="80"/>
-                <w:sz w:val="24"/>
-                <w:szCs w:val="16"/>
-              </w:rPr>
-              <w:t>sn</w:t>
-            </w:r>
-            <w:proofErr w:type="spellEnd"/>
-            <w:r>
-              <w:rPr>
-                <w:rFonts w:ascii="Times New Roman" w:eastAsia="Times New Roman" w:hAnsi="Times New Roman" w:cs="Times New Roman"/>
-                <w:b/>
-                <w:color w:val="833C0B" w:themeColor="accent2" w:themeShade="80"/>
-                <w:sz w:val="24"/>
-                <w:szCs w:val="16"/>
-              </w:rPr>
-              <w:t>}}</w:t>
+              <w:t>{{s[2].sn}}</w:t>
             </w:r>
           </w:p>
         </w:tc>
@@ -823,10 +769,10 @@
           <w:tcPr>
             <w:tcW w:w="720" w:type="dxa"/>
             <w:tcBorders>
-              <w:top w:val="single" w:sz="4" w:space="0" w:color="000000" w:themeColor="text1"/>
-              <w:left w:val="single" w:sz="4" w:space="0" w:color="000000" w:themeColor="text1"/>
-              <w:bottom w:val="single" w:sz="4" w:space="0" w:color="000000" w:themeColor="text1"/>
-              <w:right w:val="single" w:sz="4" w:space="0" w:color="000000" w:themeColor="text1"/>
+              <w:top w:val="single" w:sz="6" w:space="0" w:color="000000" w:themeColor="text1"/>
+              <w:left w:val="single" w:sz="6" w:space="0" w:color="000000" w:themeColor="text1"/>
+              <w:bottom w:val="single" w:sz="6" w:space="0" w:color="000000" w:themeColor="text1"/>
+              <w:right w:val="single" w:sz="6" w:space="0" w:color="000000" w:themeColor="text1"/>
             </w:tcBorders>
           </w:tcPr>
           <w:p>
@@ -852,10 +798,10 @@
           <w:tcPr>
             <w:tcW w:w="720" w:type="dxa"/>
             <w:tcBorders>
-              <w:top w:val="single" w:sz="4" w:space="0" w:color="000000" w:themeColor="text1"/>
-              <w:left w:val="single" w:sz="4" w:space="0" w:color="000000" w:themeColor="text1"/>
-              <w:bottom w:val="single" w:sz="4" w:space="0" w:color="000000" w:themeColor="text1"/>
-              <w:right w:val="single" w:sz="4" w:space="0" w:color="000000" w:themeColor="text1"/>
+              <w:top w:val="single" w:sz="6" w:space="0" w:color="000000" w:themeColor="text1"/>
+              <w:left w:val="single" w:sz="6" w:space="0" w:color="000000" w:themeColor="text1"/>
+              <w:bottom w:val="single" w:sz="6" w:space="0" w:color="000000" w:themeColor="text1"/>
+              <w:right w:val="single" w:sz="6" w:space="0" w:color="000000" w:themeColor="text1"/>
             </w:tcBorders>
           </w:tcPr>
           <w:p>
@@ -881,10 +827,10 @@
           <w:tcPr>
             <w:tcW w:w="720" w:type="dxa"/>
             <w:tcBorders>
-              <w:top w:val="single" w:sz="4" w:space="0" w:color="000000" w:themeColor="text1"/>
-              <w:left w:val="single" w:sz="4" w:space="0" w:color="000000" w:themeColor="text1"/>
-              <w:bottom w:val="single" w:sz="4" w:space="0" w:color="000000" w:themeColor="text1"/>
-              <w:right w:val="single" w:sz="4" w:space="0" w:color="000000" w:themeColor="text1"/>
+              <w:top w:val="single" w:sz="6" w:space="0" w:color="000000" w:themeColor="text1"/>
+              <w:left w:val="single" w:sz="6" w:space="0" w:color="000000" w:themeColor="text1"/>
+              <w:bottom w:val="single" w:sz="6" w:space="0" w:color="000000" w:themeColor="text1"/>
+              <w:right w:val="single" w:sz="6" w:space="0" w:color="000000" w:themeColor="text1"/>
             </w:tcBorders>
           </w:tcPr>
           <w:p>
@@ -910,10 +856,10 @@
           <w:tcPr>
             <w:tcW w:w="720" w:type="dxa"/>
             <w:tcBorders>
-              <w:top w:val="single" w:sz="4" w:space="0" w:color="000000" w:themeColor="text1"/>
-              <w:left w:val="single" w:sz="4" w:space="0" w:color="000000" w:themeColor="text1"/>
-              <w:bottom w:val="single" w:sz="4" w:space="0" w:color="000000" w:themeColor="text1"/>
-              <w:right w:val="single" w:sz="4" w:space="0" w:color="000000" w:themeColor="text1"/>
+              <w:top w:val="single" w:sz="6" w:space="0" w:color="000000" w:themeColor="text1"/>
+              <w:left w:val="single" w:sz="6" w:space="0" w:color="000000" w:themeColor="text1"/>
+              <w:bottom w:val="single" w:sz="6" w:space="0" w:color="000000" w:themeColor="text1"/>
+              <w:right w:val="single" w:sz="6" w:space="0" w:color="000000" w:themeColor="text1"/>
             </w:tcBorders>
           </w:tcPr>
           <w:p>
@@ -955,10 +901,9 @@
           <w:tcPr>
             <w:tcW w:w="990" w:type="dxa"/>
             <w:tcBorders>
-              <w:top w:val="single" w:sz="4" w:space="0" w:color="000000" w:themeColor="text1"/>
-              <w:left w:val="single" w:sz="4" w:space="0" w:color="000000" w:themeColor="text1"/>
-              <w:bottom w:val="single" w:sz="4" w:space="0" w:color="000000" w:themeColor="text1"/>
-              <w:right w:val="single" w:sz="4" w:space="0" w:color="000000" w:themeColor="text1"/>
+              <w:top w:val="single" w:sz="6" w:space="0" w:color="000000" w:themeColor="text1"/>
+              <w:left w:val="single" w:sz="6" w:space="0" w:color="000000" w:themeColor="text1"/>
+              <w:bottom w:val="single" w:sz="6" w:space="0" w:color="000000" w:themeColor="text1"/>
             </w:tcBorders>
           </w:tcPr>
           <w:p>
@@ -990,10 +935,9 @@
           <w:tcPr>
             <w:tcW w:w="1620" w:type="dxa"/>
             <w:tcBorders>
-              <w:top w:val="single" w:sz="4" w:space="0" w:color="000000" w:themeColor="text1"/>
-              <w:left w:val="single" w:sz="4" w:space="0" w:color="000000" w:themeColor="text1"/>
-              <w:bottom w:val="single" w:sz="4" w:space="0" w:color="000000" w:themeColor="text1"/>
-              <w:right w:val="single" w:sz="4" w:space="0" w:color="000000" w:themeColor="text1"/>
+              <w:top w:val="single" w:sz="6" w:space="0" w:color="000000" w:themeColor="text1"/>
+              <w:bottom w:val="single" w:sz="6" w:space="0" w:color="000000" w:themeColor="text1"/>
+              <w:right w:val="single" w:sz="6" w:space="0" w:color="000000" w:themeColor="text1"/>
             </w:tcBorders>
           </w:tcPr>
           <w:p>
@@ -1015,29 +959,7 @@
                 <w:sz w:val="24"/>
                 <w:szCs w:val="16"/>
               </w:rPr>
-              <w:t>{{s[3].</w:t>
-            </w:r>
-            <w:proofErr w:type="spellStart"/>
-            <w:r>
-              <w:rPr>
-                <w:rFonts w:ascii="Times New Roman" w:eastAsia="Times New Roman" w:hAnsi="Times New Roman" w:cs="Times New Roman"/>
-                <w:b/>
-                <w:color w:val="833C0B" w:themeColor="accent2" w:themeShade="80"/>
-                <w:sz w:val="24"/>
-                <w:szCs w:val="16"/>
-              </w:rPr>
-              <w:t>sn</w:t>
-            </w:r>
-            <w:proofErr w:type="spellEnd"/>
-            <w:r>
-              <w:rPr>
-                <w:rFonts w:ascii="Times New Roman" w:eastAsia="Times New Roman" w:hAnsi="Times New Roman" w:cs="Times New Roman"/>
-                <w:b/>
-                <w:color w:val="833C0B" w:themeColor="accent2" w:themeShade="80"/>
-                <w:sz w:val="24"/>
-                <w:szCs w:val="16"/>
-              </w:rPr>
-              <w:t>}}</w:t>
+              <w:t>{{s[3].sn}}</w:t>
             </w:r>
           </w:p>
         </w:tc>
@@ -1045,10 +967,10 @@
           <w:tcPr>
             <w:tcW w:w="720" w:type="dxa"/>
             <w:tcBorders>
-              <w:top w:val="single" w:sz="4" w:space="0" w:color="000000" w:themeColor="text1"/>
-              <w:left w:val="single" w:sz="4" w:space="0" w:color="000000" w:themeColor="text1"/>
-              <w:bottom w:val="single" w:sz="4" w:space="0" w:color="000000" w:themeColor="text1"/>
-              <w:right w:val="single" w:sz="4" w:space="0" w:color="000000" w:themeColor="text1"/>
+              <w:top w:val="single" w:sz="6" w:space="0" w:color="000000" w:themeColor="text1"/>
+              <w:left w:val="single" w:sz="6" w:space="0" w:color="000000" w:themeColor="text1"/>
+              <w:bottom w:val="single" w:sz="6" w:space="0" w:color="000000" w:themeColor="text1"/>
+              <w:right w:val="single" w:sz="6" w:space="0" w:color="000000" w:themeColor="text1"/>
             </w:tcBorders>
           </w:tcPr>
           <w:p>
@@ -1074,10 +996,10 @@
           <w:tcPr>
             <w:tcW w:w="720" w:type="dxa"/>
             <w:tcBorders>
-              <w:top w:val="single" w:sz="4" w:space="0" w:color="000000" w:themeColor="text1"/>
-              <w:left w:val="single" w:sz="4" w:space="0" w:color="000000" w:themeColor="text1"/>
-              <w:bottom w:val="single" w:sz="4" w:space="0" w:color="000000" w:themeColor="text1"/>
-              <w:right w:val="single" w:sz="4" w:space="0" w:color="000000" w:themeColor="text1"/>
+              <w:top w:val="single" w:sz="6" w:space="0" w:color="000000" w:themeColor="text1"/>
+              <w:left w:val="single" w:sz="6" w:space="0" w:color="000000" w:themeColor="text1"/>
+              <w:bottom w:val="single" w:sz="6" w:space="0" w:color="000000" w:themeColor="text1"/>
+              <w:right w:val="single" w:sz="6" w:space="0" w:color="000000" w:themeColor="text1"/>
             </w:tcBorders>
           </w:tcPr>
           <w:p>
@@ -1103,10 +1025,10 @@
           <w:tcPr>
             <w:tcW w:w="720" w:type="dxa"/>
             <w:tcBorders>
-              <w:top w:val="single" w:sz="4" w:space="0" w:color="000000" w:themeColor="text1"/>
-              <w:left w:val="single" w:sz="4" w:space="0" w:color="000000" w:themeColor="text1"/>
-              <w:bottom w:val="single" w:sz="4" w:space="0" w:color="000000" w:themeColor="text1"/>
-              <w:right w:val="single" w:sz="4" w:space="0" w:color="000000" w:themeColor="text1"/>
+              <w:top w:val="single" w:sz="6" w:space="0" w:color="000000" w:themeColor="text1"/>
+              <w:left w:val="single" w:sz="6" w:space="0" w:color="000000" w:themeColor="text1"/>
+              <w:bottom w:val="single" w:sz="6" w:space="0" w:color="000000" w:themeColor="text1"/>
+              <w:right w:val="single" w:sz="6" w:space="0" w:color="000000" w:themeColor="text1"/>
             </w:tcBorders>
           </w:tcPr>
           <w:p>
@@ -1132,10 +1054,10 @@
           <w:tcPr>
             <w:tcW w:w="720" w:type="dxa"/>
             <w:tcBorders>
-              <w:top w:val="single" w:sz="4" w:space="0" w:color="000000" w:themeColor="text1"/>
-              <w:left w:val="single" w:sz="4" w:space="0" w:color="000000" w:themeColor="text1"/>
-              <w:bottom w:val="single" w:sz="4" w:space="0" w:color="000000" w:themeColor="text1"/>
-              <w:right w:val="single" w:sz="4" w:space="0" w:color="000000" w:themeColor="text1"/>
+              <w:top w:val="single" w:sz="6" w:space="0" w:color="000000" w:themeColor="text1"/>
+              <w:left w:val="single" w:sz="6" w:space="0" w:color="000000" w:themeColor="text1"/>
+              <w:bottom w:val="single" w:sz="6" w:space="0" w:color="000000" w:themeColor="text1"/>
+              <w:right w:val="single" w:sz="6" w:space="0" w:color="000000" w:themeColor="text1"/>
             </w:tcBorders>
           </w:tcPr>
           <w:p>
@@ -1161,10 +1083,9 @@
           <w:tcPr>
             <w:tcW w:w="990" w:type="dxa"/>
             <w:tcBorders>
-              <w:top w:val="single" w:sz="4" w:space="0" w:color="000000" w:themeColor="text1"/>
-              <w:left w:val="single" w:sz="4" w:space="0" w:color="000000" w:themeColor="text1"/>
-              <w:bottom w:val="single" w:sz="4" w:space="0" w:color="000000" w:themeColor="text1"/>
-              <w:right w:val="single" w:sz="4" w:space="0" w:color="000000" w:themeColor="text1"/>
+              <w:top w:val="single" w:sz="6" w:space="0" w:color="000000" w:themeColor="text1"/>
+              <w:left w:val="single" w:sz="6" w:space="0" w:color="000000" w:themeColor="text1"/>
+              <w:bottom w:val="single" w:sz="6" w:space="0" w:color="000000" w:themeColor="text1"/>
             </w:tcBorders>
           </w:tcPr>
           <w:p>
@@ -1204,10 +1125,9 @@
           <w:tcPr>
             <w:tcW w:w="1620" w:type="dxa"/>
             <w:tcBorders>
-              <w:top w:val="single" w:sz="4" w:space="0" w:color="000000" w:themeColor="text1"/>
-              <w:left w:val="single" w:sz="4" w:space="0" w:color="000000" w:themeColor="text1"/>
-              <w:bottom w:val="single" w:sz="4" w:space="0" w:color="000000" w:themeColor="text1"/>
-              <w:right w:val="single" w:sz="4" w:space="0" w:color="000000" w:themeColor="text1"/>
+              <w:top w:val="single" w:sz="6" w:space="0" w:color="000000" w:themeColor="text1"/>
+              <w:bottom w:val="single" w:sz="6" w:space="0" w:color="000000" w:themeColor="text1"/>
+              <w:right w:val="single" w:sz="6" w:space="0" w:color="000000" w:themeColor="text1"/>
             </w:tcBorders>
           </w:tcPr>
           <w:p>
@@ -1229,29 +1149,7 @@
                 <w:sz w:val="24"/>
                 <w:szCs w:val="16"/>
               </w:rPr>
-              <w:t>{{s[4].</w:t>
-            </w:r>
-            <w:proofErr w:type="spellStart"/>
-            <w:r>
-              <w:rPr>
-                <w:rFonts w:ascii="Times New Roman" w:eastAsia="Times New Roman" w:hAnsi="Times New Roman" w:cs="Times New Roman"/>
-                <w:b/>
-                <w:color w:val="833C0B" w:themeColor="accent2" w:themeShade="80"/>
-                <w:sz w:val="24"/>
-                <w:szCs w:val="16"/>
-              </w:rPr>
-              <w:t>sn</w:t>
-            </w:r>
-            <w:proofErr w:type="spellEnd"/>
-            <w:r>
-              <w:rPr>
-                <w:rFonts w:ascii="Times New Roman" w:eastAsia="Times New Roman" w:hAnsi="Times New Roman" w:cs="Times New Roman"/>
-                <w:b/>
-                <w:color w:val="833C0B" w:themeColor="accent2" w:themeShade="80"/>
-                <w:sz w:val="24"/>
-                <w:szCs w:val="16"/>
-              </w:rPr>
-              <w:t>}}</w:t>
+              <w:t>{{s[4].sn}}</w:t>
             </w:r>
           </w:p>
         </w:tc>
@@ -1259,10 +1157,10 @@
           <w:tcPr>
             <w:tcW w:w="720" w:type="dxa"/>
             <w:tcBorders>
-              <w:top w:val="single" w:sz="4" w:space="0" w:color="000000" w:themeColor="text1"/>
-              <w:left w:val="single" w:sz="4" w:space="0" w:color="000000" w:themeColor="text1"/>
-              <w:bottom w:val="single" w:sz="4" w:space="0" w:color="000000" w:themeColor="text1"/>
-              <w:right w:val="single" w:sz="4" w:space="0" w:color="000000" w:themeColor="text1"/>
+              <w:top w:val="single" w:sz="6" w:space="0" w:color="000000" w:themeColor="text1"/>
+              <w:left w:val="single" w:sz="6" w:space="0" w:color="000000" w:themeColor="text1"/>
+              <w:bottom w:val="single" w:sz="6" w:space="0" w:color="000000" w:themeColor="text1"/>
+              <w:right w:val="single" w:sz="6" w:space="0" w:color="000000" w:themeColor="text1"/>
             </w:tcBorders>
           </w:tcPr>
           <w:p>
@@ -1288,10 +1186,10 @@
           <w:tcPr>
             <w:tcW w:w="720" w:type="dxa"/>
             <w:tcBorders>
-              <w:top w:val="single" w:sz="4" w:space="0" w:color="000000" w:themeColor="text1"/>
-              <w:left w:val="single" w:sz="4" w:space="0" w:color="000000" w:themeColor="text1"/>
-              <w:bottom w:val="single" w:sz="4" w:space="0" w:color="000000" w:themeColor="text1"/>
-              <w:right w:val="single" w:sz="4" w:space="0" w:color="000000" w:themeColor="text1"/>
+              <w:top w:val="single" w:sz="6" w:space="0" w:color="000000" w:themeColor="text1"/>
+              <w:left w:val="single" w:sz="6" w:space="0" w:color="000000" w:themeColor="text1"/>
+              <w:bottom w:val="single" w:sz="6" w:space="0" w:color="000000" w:themeColor="text1"/>
+              <w:right w:val="single" w:sz="6" w:space="0" w:color="000000" w:themeColor="text1"/>
             </w:tcBorders>
           </w:tcPr>
           <w:p>
@@ -1317,10 +1215,10 @@
           <w:tcPr>
             <w:tcW w:w="720" w:type="dxa"/>
             <w:tcBorders>
-              <w:top w:val="single" w:sz="4" w:space="0" w:color="000000" w:themeColor="text1"/>
-              <w:left w:val="single" w:sz="4" w:space="0" w:color="000000" w:themeColor="text1"/>
-              <w:bottom w:val="single" w:sz="4" w:space="0" w:color="000000" w:themeColor="text1"/>
-              <w:right w:val="single" w:sz="4" w:space="0" w:color="000000" w:themeColor="text1"/>
+              <w:top w:val="single" w:sz="6" w:space="0" w:color="000000" w:themeColor="text1"/>
+              <w:left w:val="single" w:sz="6" w:space="0" w:color="000000" w:themeColor="text1"/>
+              <w:bottom w:val="single" w:sz="6" w:space="0" w:color="000000" w:themeColor="text1"/>
+              <w:right w:val="single" w:sz="6" w:space="0" w:color="000000" w:themeColor="text1"/>
             </w:tcBorders>
           </w:tcPr>
           <w:p>
@@ -1346,10 +1244,10 @@
           <w:tcPr>
             <w:tcW w:w="720" w:type="dxa"/>
             <w:tcBorders>
-              <w:top w:val="single" w:sz="4" w:space="0" w:color="000000" w:themeColor="text1"/>
-              <w:left w:val="single" w:sz="4" w:space="0" w:color="000000" w:themeColor="text1"/>
-              <w:bottom w:val="single" w:sz="4" w:space="0" w:color="000000" w:themeColor="text1"/>
-              <w:right w:val="single" w:sz="4" w:space="0" w:color="000000" w:themeColor="text1"/>
+              <w:top w:val="single" w:sz="6" w:space="0" w:color="000000" w:themeColor="text1"/>
+              <w:left w:val="single" w:sz="6" w:space="0" w:color="000000" w:themeColor="text1"/>
+              <w:bottom w:val="single" w:sz="6" w:space="0" w:color="000000" w:themeColor="text1"/>
+              <w:right w:val="single" w:sz="6" w:space="0" w:color="000000" w:themeColor="text1"/>
             </w:tcBorders>
           </w:tcPr>
           <w:p>
@@ -1375,10 +1273,9 @@
           <w:tcPr>
             <w:tcW w:w="990" w:type="dxa"/>
             <w:tcBorders>
-              <w:top w:val="single" w:sz="4" w:space="0" w:color="000000" w:themeColor="text1"/>
-              <w:left w:val="single" w:sz="4" w:space="0" w:color="000000" w:themeColor="text1"/>
-              <w:bottom w:val="single" w:sz="4" w:space="0" w:color="000000" w:themeColor="text1"/>
-              <w:right w:val="single" w:sz="4" w:space="0" w:color="000000" w:themeColor="text1"/>
+              <w:top w:val="single" w:sz="6" w:space="0" w:color="000000" w:themeColor="text1"/>
+              <w:left w:val="single" w:sz="6" w:space="0" w:color="000000" w:themeColor="text1"/>
+              <w:bottom w:val="single" w:sz="6" w:space="0" w:color="000000" w:themeColor="text1"/>
             </w:tcBorders>
           </w:tcPr>
           <w:p>
@@ -1409,10 +1306,9 @@
           <w:tcPr>
             <w:tcW w:w="1620" w:type="dxa"/>
             <w:tcBorders>
-              <w:top w:val="single" w:sz="4" w:space="0" w:color="000000" w:themeColor="text1"/>
-              <w:left w:val="single" w:sz="4" w:space="0" w:color="000000" w:themeColor="text1"/>
-              <w:bottom w:val="single" w:sz="4" w:space="0" w:color="000000" w:themeColor="text1"/>
-              <w:right w:val="single" w:sz="4" w:space="0" w:color="000000" w:themeColor="text1"/>
+              <w:top w:val="single" w:sz="6" w:space="0" w:color="000000" w:themeColor="text1"/>
+              <w:bottom w:val="single" w:sz="6" w:space="0" w:color="000000" w:themeColor="text1"/>
+              <w:right w:val="single" w:sz="6" w:space="0" w:color="000000" w:themeColor="text1"/>
             </w:tcBorders>
           </w:tcPr>
           <w:p>
@@ -1434,29 +1330,7 @@
                 <w:sz w:val="24"/>
                 <w:szCs w:val="16"/>
               </w:rPr>
-              <w:t>{{s[5].</w:t>
-            </w:r>
-            <w:proofErr w:type="spellStart"/>
-            <w:r>
-              <w:rPr>
-                <w:rFonts w:ascii="Times New Roman" w:eastAsia="Times New Roman" w:hAnsi="Times New Roman" w:cs="Times New Roman"/>
-                <w:b/>
-                <w:color w:val="833C0B" w:themeColor="accent2" w:themeShade="80"/>
-                <w:sz w:val="24"/>
-                <w:szCs w:val="16"/>
-              </w:rPr>
-              <w:t>sn</w:t>
-            </w:r>
-            <w:proofErr w:type="spellEnd"/>
-            <w:r>
-              <w:rPr>
-                <w:rFonts w:ascii="Times New Roman" w:eastAsia="Times New Roman" w:hAnsi="Times New Roman" w:cs="Times New Roman"/>
-                <w:b/>
-                <w:color w:val="833C0B" w:themeColor="accent2" w:themeShade="80"/>
-                <w:sz w:val="24"/>
-                <w:szCs w:val="16"/>
-              </w:rPr>
-              <w:t>}}</w:t>
+              <w:t>{{s[5].sn}}</w:t>
             </w:r>
           </w:p>
         </w:tc>
@@ -1464,10 +1338,10 @@
           <w:tcPr>
             <w:tcW w:w="720" w:type="dxa"/>
             <w:tcBorders>
-              <w:top w:val="single" w:sz="4" w:space="0" w:color="000000" w:themeColor="text1"/>
-              <w:left w:val="single" w:sz="4" w:space="0" w:color="000000" w:themeColor="text1"/>
-              <w:bottom w:val="single" w:sz="4" w:space="0" w:color="000000" w:themeColor="text1"/>
-              <w:right w:val="single" w:sz="4" w:space="0" w:color="000000" w:themeColor="text1"/>
+              <w:top w:val="single" w:sz="6" w:space="0" w:color="000000" w:themeColor="text1"/>
+              <w:left w:val="single" w:sz="6" w:space="0" w:color="000000" w:themeColor="text1"/>
+              <w:bottom w:val="single" w:sz="6" w:space="0" w:color="000000" w:themeColor="text1"/>
+              <w:right w:val="single" w:sz="6" w:space="0" w:color="000000" w:themeColor="text1"/>
             </w:tcBorders>
           </w:tcPr>
           <w:p>
@@ -1493,10 +1367,10 @@
           <w:tcPr>
             <w:tcW w:w="720" w:type="dxa"/>
             <w:tcBorders>
-              <w:top w:val="single" w:sz="4" w:space="0" w:color="000000" w:themeColor="text1"/>
-              <w:left w:val="single" w:sz="4" w:space="0" w:color="000000" w:themeColor="text1"/>
-              <w:bottom w:val="single" w:sz="4" w:space="0" w:color="000000" w:themeColor="text1"/>
-              <w:right w:val="single" w:sz="4" w:space="0" w:color="000000" w:themeColor="text1"/>
+              <w:top w:val="single" w:sz="6" w:space="0" w:color="000000" w:themeColor="text1"/>
+              <w:left w:val="single" w:sz="6" w:space="0" w:color="000000" w:themeColor="text1"/>
+              <w:bottom w:val="single" w:sz="6" w:space="0" w:color="000000" w:themeColor="text1"/>
+              <w:right w:val="single" w:sz="6" w:space="0" w:color="000000" w:themeColor="text1"/>
             </w:tcBorders>
           </w:tcPr>
           <w:p>
@@ -1522,10 +1396,10 @@
           <w:tcPr>
             <w:tcW w:w="720" w:type="dxa"/>
             <w:tcBorders>
-              <w:top w:val="single" w:sz="4" w:space="0" w:color="000000" w:themeColor="text1"/>
-              <w:left w:val="single" w:sz="4" w:space="0" w:color="000000" w:themeColor="text1"/>
-              <w:bottom w:val="single" w:sz="4" w:space="0" w:color="000000" w:themeColor="text1"/>
-              <w:right w:val="single" w:sz="4" w:space="0" w:color="000000" w:themeColor="text1"/>
+              <w:top w:val="single" w:sz="6" w:space="0" w:color="000000" w:themeColor="text1"/>
+              <w:left w:val="single" w:sz="6" w:space="0" w:color="000000" w:themeColor="text1"/>
+              <w:bottom w:val="single" w:sz="6" w:space="0" w:color="000000" w:themeColor="text1"/>
+              <w:right w:val="single" w:sz="6" w:space="0" w:color="000000" w:themeColor="text1"/>
             </w:tcBorders>
           </w:tcPr>
           <w:p>
@@ -1551,10 +1425,10 @@
           <w:tcPr>
             <w:tcW w:w="720" w:type="dxa"/>
             <w:tcBorders>
-              <w:top w:val="single" w:sz="4" w:space="0" w:color="000000" w:themeColor="text1"/>
-              <w:left w:val="single" w:sz="4" w:space="0" w:color="000000" w:themeColor="text1"/>
-              <w:bottom w:val="single" w:sz="4" w:space="0" w:color="000000" w:themeColor="text1"/>
-              <w:right w:val="single" w:sz="4" w:space="0" w:color="000000" w:themeColor="text1"/>
+              <w:top w:val="single" w:sz="6" w:space="0" w:color="000000" w:themeColor="text1"/>
+              <w:left w:val="single" w:sz="6" w:space="0" w:color="000000" w:themeColor="text1"/>
+              <w:bottom w:val="single" w:sz="6" w:space="0" w:color="000000" w:themeColor="text1"/>
+              <w:right w:val="single" w:sz="6" w:space="0" w:color="000000" w:themeColor="text1"/>
             </w:tcBorders>
           </w:tcPr>
           <w:p>
@@ -1580,10 +1454,9 @@
           <w:tcPr>
             <w:tcW w:w="990" w:type="dxa"/>
             <w:tcBorders>
-              <w:top w:val="single" w:sz="4" w:space="0" w:color="000000" w:themeColor="text1"/>
-              <w:left w:val="single" w:sz="4" w:space="0" w:color="000000" w:themeColor="text1"/>
-              <w:bottom w:val="single" w:sz="4" w:space="0" w:color="000000" w:themeColor="text1"/>
-              <w:right w:val="single" w:sz="4" w:space="0" w:color="000000" w:themeColor="text1"/>
+              <w:top w:val="single" w:sz="6" w:space="0" w:color="000000" w:themeColor="text1"/>
+              <w:left w:val="single" w:sz="6" w:space="0" w:color="000000" w:themeColor="text1"/>
+              <w:bottom w:val="single" w:sz="6" w:space="0" w:color="000000" w:themeColor="text1"/>
             </w:tcBorders>
           </w:tcPr>
           <w:p>
@@ -1622,10 +1495,9 @@
           <w:tcPr>
             <w:tcW w:w="1620" w:type="dxa"/>
             <w:tcBorders>
-              <w:top w:val="single" w:sz="4" w:space="0" w:color="000000" w:themeColor="text1"/>
-              <w:left w:val="single" w:sz="4" w:space="0" w:color="000000" w:themeColor="text1"/>
-              <w:bottom w:val="single" w:sz="4" w:space="0" w:color="000000" w:themeColor="text1"/>
-              <w:right w:val="single" w:sz="4" w:space="0" w:color="000000" w:themeColor="text1"/>
+              <w:top w:val="single" w:sz="6" w:space="0" w:color="000000" w:themeColor="text1"/>
+              <w:bottom w:val="single" w:sz="6" w:space="0" w:color="000000" w:themeColor="text1"/>
+              <w:right w:val="single" w:sz="6" w:space="0" w:color="000000" w:themeColor="text1"/>
             </w:tcBorders>
           </w:tcPr>
           <w:p>
@@ -1647,29 +1519,7 @@
                 <w:sz w:val="24"/>
                 <w:szCs w:val="16"/>
               </w:rPr>
-              <w:t>{{s[6].</w:t>
-            </w:r>
-            <w:proofErr w:type="spellStart"/>
-            <w:r>
-              <w:rPr>
-                <w:rFonts w:ascii="Times New Roman" w:eastAsia="Times New Roman" w:hAnsi="Times New Roman" w:cs="Times New Roman"/>
-                <w:b/>
-                <w:color w:val="833C0B" w:themeColor="accent2" w:themeShade="80"/>
-                <w:sz w:val="24"/>
-                <w:szCs w:val="16"/>
-              </w:rPr>
-              <w:t>sn</w:t>
-            </w:r>
-            <w:proofErr w:type="spellEnd"/>
-            <w:r>
-              <w:rPr>
-                <w:rFonts w:ascii="Times New Roman" w:eastAsia="Times New Roman" w:hAnsi="Times New Roman" w:cs="Times New Roman"/>
-                <w:b/>
-                <w:color w:val="833C0B" w:themeColor="accent2" w:themeShade="80"/>
-                <w:sz w:val="24"/>
-                <w:szCs w:val="16"/>
-              </w:rPr>
-              <w:t>}}</w:t>
+              <w:t>{{s[6].sn}}</w:t>
             </w:r>
           </w:p>
         </w:tc>
@@ -1677,10 +1527,10 @@
           <w:tcPr>
             <w:tcW w:w="720" w:type="dxa"/>
             <w:tcBorders>
-              <w:top w:val="single" w:sz="4" w:space="0" w:color="000000" w:themeColor="text1"/>
-              <w:left w:val="single" w:sz="4" w:space="0" w:color="000000" w:themeColor="text1"/>
-              <w:bottom w:val="single" w:sz="4" w:space="0" w:color="000000" w:themeColor="text1"/>
-              <w:right w:val="single" w:sz="4" w:space="0" w:color="000000" w:themeColor="text1"/>
+              <w:top w:val="single" w:sz="6" w:space="0" w:color="000000" w:themeColor="text1"/>
+              <w:left w:val="single" w:sz="6" w:space="0" w:color="000000" w:themeColor="text1"/>
+              <w:bottom w:val="single" w:sz="6" w:space="0" w:color="000000" w:themeColor="text1"/>
+              <w:right w:val="single" w:sz="6" w:space="0" w:color="000000" w:themeColor="text1"/>
             </w:tcBorders>
           </w:tcPr>
           <w:p>
@@ -1706,10 +1556,10 @@
           <w:tcPr>
             <w:tcW w:w="720" w:type="dxa"/>
             <w:tcBorders>
-              <w:top w:val="single" w:sz="4" w:space="0" w:color="000000" w:themeColor="text1"/>
-              <w:left w:val="single" w:sz="4" w:space="0" w:color="000000" w:themeColor="text1"/>
-              <w:bottom w:val="single" w:sz="4" w:space="0" w:color="000000" w:themeColor="text1"/>
-              <w:right w:val="single" w:sz="4" w:space="0" w:color="000000" w:themeColor="text1"/>
+              <w:top w:val="single" w:sz="6" w:space="0" w:color="000000" w:themeColor="text1"/>
+              <w:left w:val="single" w:sz="6" w:space="0" w:color="000000" w:themeColor="text1"/>
+              <w:bottom w:val="single" w:sz="6" w:space="0" w:color="000000" w:themeColor="text1"/>
+              <w:right w:val="single" w:sz="6" w:space="0" w:color="000000" w:themeColor="text1"/>
             </w:tcBorders>
           </w:tcPr>
           <w:p>
@@ -1735,10 +1585,10 @@
           <w:tcPr>
             <w:tcW w:w="720" w:type="dxa"/>
             <w:tcBorders>
-              <w:top w:val="single" w:sz="4" w:space="0" w:color="000000" w:themeColor="text1"/>
-              <w:left w:val="single" w:sz="4" w:space="0" w:color="000000" w:themeColor="text1"/>
-              <w:bottom w:val="single" w:sz="4" w:space="0" w:color="000000" w:themeColor="text1"/>
-              <w:right w:val="single" w:sz="4" w:space="0" w:color="000000" w:themeColor="text1"/>
+              <w:top w:val="single" w:sz="6" w:space="0" w:color="000000" w:themeColor="text1"/>
+              <w:left w:val="single" w:sz="6" w:space="0" w:color="000000" w:themeColor="text1"/>
+              <w:bottom w:val="single" w:sz="6" w:space="0" w:color="000000" w:themeColor="text1"/>
+              <w:right w:val="single" w:sz="6" w:space="0" w:color="000000" w:themeColor="text1"/>
             </w:tcBorders>
           </w:tcPr>
           <w:p>
@@ -1764,10 +1614,10 @@
           <w:tcPr>
             <w:tcW w:w="720" w:type="dxa"/>
             <w:tcBorders>
-              <w:top w:val="single" w:sz="4" w:space="0" w:color="000000" w:themeColor="text1"/>
-              <w:left w:val="single" w:sz="4" w:space="0" w:color="000000" w:themeColor="text1"/>
-              <w:bottom w:val="single" w:sz="4" w:space="0" w:color="000000" w:themeColor="text1"/>
-              <w:right w:val="single" w:sz="4" w:space="0" w:color="000000" w:themeColor="text1"/>
+              <w:top w:val="single" w:sz="6" w:space="0" w:color="000000" w:themeColor="text1"/>
+              <w:left w:val="single" w:sz="6" w:space="0" w:color="000000" w:themeColor="text1"/>
+              <w:bottom w:val="single" w:sz="6" w:space="0" w:color="000000" w:themeColor="text1"/>
+              <w:right w:val="single" w:sz="6" w:space="0" w:color="000000" w:themeColor="text1"/>
             </w:tcBorders>
           </w:tcPr>
           <w:p>
@@ -1793,10 +1643,9 @@
           <w:tcPr>
             <w:tcW w:w="990" w:type="dxa"/>
             <w:tcBorders>
-              <w:top w:val="single" w:sz="4" w:space="0" w:color="000000" w:themeColor="text1"/>
-              <w:left w:val="single" w:sz="4" w:space="0" w:color="000000" w:themeColor="text1"/>
-              <w:bottom w:val="single" w:sz="4" w:space="0" w:color="000000" w:themeColor="text1"/>
-              <w:right w:val="single" w:sz="4" w:space="0" w:color="000000" w:themeColor="text1"/>
+              <w:top w:val="single" w:sz="6" w:space="0" w:color="000000" w:themeColor="text1"/>
+              <w:left w:val="single" w:sz="6" w:space="0" w:color="000000" w:themeColor="text1"/>
+              <w:bottom w:val="single" w:sz="6" w:space="0" w:color="000000" w:themeColor="text1"/>
             </w:tcBorders>
           </w:tcPr>
           <w:p>
@@ -1828,10 +1677,9 @@
           <w:tcPr>
             <w:tcW w:w="1620" w:type="dxa"/>
             <w:tcBorders>
-              <w:top w:val="single" w:sz="4" w:space="0" w:color="000000" w:themeColor="text1"/>
-              <w:left w:val="single" w:sz="4" w:space="0" w:color="000000" w:themeColor="text1"/>
-              <w:bottom w:val="single" w:sz="4" w:space="0" w:color="000000" w:themeColor="text1"/>
-              <w:right w:val="single" w:sz="4" w:space="0" w:color="000000" w:themeColor="text1"/>
+              <w:top w:val="single" w:sz="6" w:space="0" w:color="000000" w:themeColor="text1"/>
+              <w:bottom w:val="single" w:sz="6" w:space="0" w:color="000000" w:themeColor="text1"/>
+              <w:right w:val="single" w:sz="6" w:space="0" w:color="000000" w:themeColor="text1"/>
             </w:tcBorders>
           </w:tcPr>
           <w:p>
@@ -1853,29 +1701,7 @@
                 <w:sz w:val="24"/>
                 <w:szCs w:val="16"/>
               </w:rPr>
-              <w:t>{{s[7].</w:t>
-            </w:r>
-            <w:proofErr w:type="spellStart"/>
-            <w:r>
-              <w:rPr>
-                <w:rFonts w:ascii="Times New Roman" w:eastAsia="Times New Roman" w:hAnsi="Times New Roman" w:cs="Times New Roman"/>
-                <w:b/>
-                <w:color w:val="833C0B" w:themeColor="accent2" w:themeShade="80"/>
-                <w:sz w:val="24"/>
-                <w:szCs w:val="16"/>
-              </w:rPr>
-              <w:t>sn</w:t>
-            </w:r>
-            <w:proofErr w:type="spellEnd"/>
-            <w:r>
-              <w:rPr>
-                <w:rFonts w:ascii="Times New Roman" w:eastAsia="Times New Roman" w:hAnsi="Times New Roman" w:cs="Times New Roman"/>
-                <w:b/>
-                <w:color w:val="833C0B" w:themeColor="accent2" w:themeShade="80"/>
-                <w:sz w:val="24"/>
-                <w:szCs w:val="16"/>
-              </w:rPr>
-              <w:t>}}</w:t>
+              <w:t>{{s[7].sn}}</w:t>
             </w:r>
           </w:p>
         </w:tc>
@@ -1883,10 +1709,10 @@
           <w:tcPr>
             <w:tcW w:w="720" w:type="dxa"/>
             <w:tcBorders>
-              <w:top w:val="single" w:sz="4" w:space="0" w:color="000000" w:themeColor="text1"/>
-              <w:left w:val="single" w:sz="4" w:space="0" w:color="000000" w:themeColor="text1"/>
-              <w:bottom w:val="single" w:sz="4" w:space="0" w:color="000000" w:themeColor="text1"/>
-              <w:right w:val="single" w:sz="4" w:space="0" w:color="000000" w:themeColor="text1"/>
+              <w:top w:val="single" w:sz="6" w:space="0" w:color="000000" w:themeColor="text1"/>
+              <w:left w:val="single" w:sz="6" w:space="0" w:color="000000" w:themeColor="text1"/>
+              <w:bottom w:val="single" w:sz="6" w:space="0" w:color="000000" w:themeColor="text1"/>
+              <w:right w:val="single" w:sz="6" w:space="0" w:color="000000" w:themeColor="text1"/>
             </w:tcBorders>
           </w:tcPr>
           <w:p>
@@ -1912,10 +1738,10 @@
           <w:tcPr>
             <w:tcW w:w="720" w:type="dxa"/>
             <w:tcBorders>
-              <w:top w:val="single" w:sz="4" w:space="0" w:color="000000" w:themeColor="text1"/>
-              <w:left w:val="single" w:sz="4" w:space="0" w:color="000000" w:themeColor="text1"/>
-              <w:bottom w:val="single" w:sz="4" w:space="0" w:color="000000" w:themeColor="text1"/>
-              <w:right w:val="single" w:sz="4" w:space="0" w:color="000000" w:themeColor="text1"/>
+              <w:top w:val="single" w:sz="6" w:space="0" w:color="000000" w:themeColor="text1"/>
+              <w:left w:val="single" w:sz="6" w:space="0" w:color="000000" w:themeColor="text1"/>
+              <w:bottom w:val="single" w:sz="6" w:space="0" w:color="000000" w:themeColor="text1"/>
+              <w:right w:val="single" w:sz="6" w:space="0" w:color="000000" w:themeColor="text1"/>
             </w:tcBorders>
           </w:tcPr>
           <w:p>
@@ -1941,10 +1767,10 @@
           <w:tcPr>
             <w:tcW w:w="720" w:type="dxa"/>
             <w:tcBorders>
-              <w:top w:val="single" w:sz="4" w:space="0" w:color="000000" w:themeColor="text1"/>
-              <w:left w:val="single" w:sz="4" w:space="0" w:color="000000" w:themeColor="text1"/>
-              <w:bottom w:val="single" w:sz="4" w:space="0" w:color="000000" w:themeColor="text1"/>
-              <w:right w:val="single" w:sz="4" w:space="0" w:color="000000" w:themeColor="text1"/>
+              <w:top w:val="single" w:sz="6" w:space="0" w:color="000000" w:themeColor="text1"/>
+              <w:left w:val="single" w:sz="6" w:space="0" w:color="000000" w:themeColor="text1"/>
+              <w:bottom w:val="single" w:sz="6" w:space="0" w:color="000000" w:themeColor="text1"/>
+              <w:right w:val="single" w:sz="6" w:space="0" w:color="000000" w:themeColor="text1"/>
             </w:tcBorders>
           </w:tcPr>
           <w:p>
@@ -1970,10 +1796,10 @@
           <w:tcPr>
             <w:tcW w:w="720" w:type="dxa"/>
             <w:tcBorders>
-              <w:top w:val="single" w:sz="4" w:space="0" w:color="000000" w:themeColor="text1"/>
-              <w:left w:val="single" w:sz="4" w:space="0" w:color="000000" w:themeColor="text1"/>
-              <w:bottom w:val="single" w:sz="4" w:space="0" w:color="000000" w:themeColor="text1"/>
-              <w:right w:val="single" w:sz="4" w:space="0" w:color="000000" w:themeColor="text1"/>
+              <w:top w:val="single" w:sz="6" w:space="0" w:color="000000" w:themeColor="text1"/>
+              <w:left w:val="single" w:sz="6" w:space="0" w:color="000000" w:themeColor="text1"/>
+              <w:bottom w:val="single" w:sz="6" w:space="0" w:color="000000" w:themeColor="text1"/>
+              <w:right w:val="single" w:sz="6" w:space="0" w:color="000000" w:themeColor="text1"/>
             </w:tcBorders>
           </w:tcPr>
           <w:p>
@@ -1999,10 +1825,9 @@
           <w:tcPr>
             <w:tcW w:w="990" w:type="dxa"/>
             <w:tcBorders>
-              <w:top w:val="single" w:sz="4" w:space="0" w:color="000000" w:themeColor="text1"/>
-              <w:left w:val="single" w:sz="4" w:space="0" w:color="000000" w:themeColor="text1"/>
-              <w:bottom w:val="single" w:sz="4" w:space="0" w:color="000000" w:themeColor="text1"/>
-              <w:right w:val="single" w:sz="4" w:space="0" w:color="000000" w:themeColor="text1"/>
+              <w:top w:val="single" w:sz="6" w:space="0" w:color="000000" w:themeColor="text1"/>
+              <w:left w:val="single" w:sz="6" w:space="0" w:color="000000" w:themeColor="text1"/>
+              <w:bottom w:val="single" w:sz="6" w:space="0" w:color="000000" w:themeColor="text1"/>
             </w:tcBorders>
           </w:tcPr>
           <w:p>
@@ -2034,10 +1859,9 @@
           <w:tcPr>
             <w:tcW w:w="1620" w:type="dxa"/>
             <w:tcBorders>
-              <w:top w:val="single" w:sz="4" w:space="0" w:color="000000" w:themeColor="text1"/>
-              <w:left w:val="single" w:sz="4" w:space="0" w:color="000000" w:themeColor="text1"/>
-              <w:bottom w:val="single" w:sz="4" w:space="0" w:color="000000" w:themeColor="text1"/>
-              <w:right w:val="single" w:sz="4" w:space="0" w:color="000000" w:themeColor="text1"/>
+              <w:top w:val="single" w:sz="6" w:space="0" w:color="000000" w:themeColor="text1"/>
+              <w:bottom w:val="single" w:sz="6" w:space="0" w:color="000000" w:themeColor="text1"/>
+              <w:right w:val="single" w:sz="6" w:space="0" w:color="000000" w:themeColor="text1"/>
             </w:tcBorders>
           </w:tcPr>
           <w:p>
@@ -2059,29 +1883,7 @@
                 <w:sz w:val="24"/>
                 <w:szCs w:val="16"/>
               </w:rPr>
-              <w:t>{{s[8].</w:t>
-            </w:r>
-            <w:proofErr w:type="spellStart"/>
-            <w:r>
-              <w:rPr>
-                <w:rFonts w:ascii="Times New Roman" w:eastAsia="Times New Roman" w:hAnsi="Times New Roman" w:cs="Times New Roman"/>
-                <w:b/>
-                <w:color w:val="833C0B" w:themeColor="accent2" w:themeShade="80"/>
-                <w:sz w:val="24"/>
-                <w:szCs w:val="16"/>
-              </w:rPr>
-              <w:t>sn</w:t>
-            </w:r>
-            <w:proofErr w:type="spellEnd"/>
-            <w:r>
-              <w:rPr>
-                <w:rFonts w:ascii="Times New Roman" w:eastAsia="Times New Roman" w:hAnsi="Times New Roman" w:cs="Times New Roman"/>
-                <w:b/>
-                <w:color w:val="833C0B" w:themeColor="accent2" w:themeShade="80"/>
-                <w:sz w:val="24"/>
-                <w:szCs w:val="16"/>
-              </w:rPr>
-              <w:t>}}</w:t>
+              <w:t>{{s[8].sn}}</w:t>
             </w:r>
           </w:p>
         </w:tc>
@@ -2089,10 +1891,10 @@
           <w:tcPr>
             <w:tcW w:w="720" w:type="dxa"/>
             <w:tcBorders>
-              <w:top w:val="single" w:sz="4" w:space="0" w:color="000000" w:themeColor="text1"/>
-              <w:left w:val="single" w:sz="4" w:space="0" w:color="000000" w:themeColor="text1"/>
-              <w:bottom w:val="single" w:sz="4" w:space="0" w:color="000000" w:themeColor="text1"/>
-              <w:right w:val="single" w:sz="4" w:space="0" w:color="000000" w:themeColor="text1"/>
+              <w:top w:val="single" w:sz="6" w:space="0" w:color="000000" w:themeColor="text1"/>
+              <w:left w:val="single" w:sz="6" w:space="0" w:color="000000" w:themeColor="text1"/>
+              <w:bottom w:val="single" w:sz="6" w:space="0" w:color="000000" w:themeColor="text1"/>
+              <w:right w:val="single" w:sz="6" w:space="0" w:color="000000" w:themeColor="text1"/>
             </w:tcBorders>
           </w:tcPr>
           <w:p>
@@ -2118,10 +1920,10 @@
           <w:tcPr>
             <w:tcW w:w="720" w:type="dxa"/>
             <w:tcBorders>
-              <w:top w:val="single" w:sz="4" w:space="0" w:color="000000" w:themeColor="text1"/>
-              <w:left w:val="single" w:sz="4" w:space="0" w:color="000000" w:themeColor="text1"/>
-              <w:bottom w:val="single" w:sz="4" w:space="0" w:color="000000" w:themeColor="text1"/>
-              <w:right w:val="single" w:sz="4" w:space="0" w:color="000000" w:themeColor="text1"/>
+              <w:top w:val="single" w:sz="6" w:space="0" w:color="000000" w:themeColor="text1"/>
+              <w:left w:val="single" w:sz="6" w:space="0" w:color="000000" w:themeColor="text1"/>
+              <w:bottom w:val="single" w:sz="6" w:space="0" w:color="000000" w:themeColor="text1"/>
+              <w:right w:val="single" w:sz="6" w:space="0" w:color="000000" w:themeColor="text1"/>
             </w:tcBorders>
           </w:tcPr>
           <w:p>
@@ -2147,10 +1949,10 @@
           <w:tcPr>
             <w:tcW w:w="720" w:type="dxa"/>
             <w:tcBorders>
-              <w:top w:val="single" w:sz="4" w:space="0" w:color="000000" w:themeColor="text1"/>
-              <w:left w:val="single" w:sz="4" w:space="0" w:color="000000" w:themeColor="text1"/>
-              <w:bottom w:val="single" w:sz="4" w:space="0" w:color="000000" w:themeColor="text1"/>
-              <w:right w:val="single" w:sz="4" w:space="0" w:color="000000" w:themeColor="text1"/>
+              <w:top w:val="single" w:sz="6" w:space="0" w:color="000000" w:themeColor="text1"/>
+              <w:left w:val="single" w:sz="6" w:space="0" w:color="000000" w:themeColor="text1"/>
+              <w:bottom w:val="single" w:sz="6" w:space="0" w:color="000000" w:themeColor="text1"/>
+              <w:right w:val="single" w:sz="6" w:space="0" w:color="000000" w:themeColor="text1"/>
             </w:tcBorders>
           </w:tcPr>
           <w:p>
@@ -2176,10 +1978,10 @@
           <w:tcPr>
             <w:tcW w:w="720" w:type="dxa"/>
             <w:tcBorders>
-              <w:top w:val="single" w:sz="4" w:space="0" w:color="000000" w:themeColor="text1"/>
-              <w:left w:val="single" w:sz="4" w:space="0" w:color="000000" w:themeColor="text1"/>
-              <w:bottom w:val="single" w:sz="4" w:space="0" w:color="000000" w:themeColor="text1"/>
-              <w:right w:val="single" w:sz="4" w:space="0" w:color="000000" w:themeColor="text1"/>
+              <w:top w:val="single" w:sz="6" w:space="0" w:color="000000" w:themeColor="text1"/>
+              <w:left w:val="single" w:sz="6" w:space="0" w:color="000000" w:themeColor="text1"/>
+              <w:bottom w:val="single" w:sz="6" w:space="0" w:color="000000" w:themeColor="text1"/>
+              <w:right w:val="single" w:sz="6" w:space="0" w:color="000000" w:themeColor="text1"/>
             </w:tcBorders>
           </w:tcPr>
           <w:p>
@@ -2205,10 +2007,9 @@
           <w:tcPr>
             <w:tcW w:w="990" w:type="dxa"/>
             <w:tcBorders>
-              <w:top w:val="single" w:sz="4" w:space="0" w:color="000000" w:themeColor="text1"/>
-              <w:left w:val="single" w:sz="4" w:space="0" w:color="000000" w:themeColor="text1"/>
-              <w:bottom w:val="single" w:sz="4" w:space="0" w:color="000000" w:themeColor="text1"/>
-              <w:right w:val="single" w:sz="4" w:space="0" w:color="000000" w:themeColor="text1"/>
+              <w:top w:val="single" w:sz="6" w:space="0" w:color="000000" w:themeColor="text1"/>
+              <w:left w:val="single" w:sz="6" w:space="0" w:color="000000" w:themeColor="text1"/>
+              <w:bottom w:val="single" w:sz="6" w:space="0" w:color="000000" w:themeColor="text1"/>
             </w:tcBorders>
           </w:tcPr>
           <w:p>
@@ -2240,10 +2041,9 @@
           <w:tcPr>
             <w:tcW w:w="1620" w:type="dxa"/>
             <w:tcBorders>
-              <w:top w:val="single" w:sz="4" w:space="0" w:color="000000" w:themeColor="text1"/>
-              <w:left w:val="single" w:sz="4" w:space="0" w:color="000000" w:themeColor="text1"/>
-              <w:bottom w:val="single" w:sz="4" w:space="0" w:color="000000" w:themeColor="text1"/>
-              <w:right w:val="single" w:sz="4" w:space="0" w:color="000000" w:themeColor="text1"/>
+              <w:top w:val="single" w:sz="6" w:space="0" w:color="000000" w:themeColor="text1"/>
+              <w:bottom w:val="single" w:sz="6" w:space="0" w:color="000000" w:themeColor="text1"/>
+              <w:right w:val="single" w:sz="6" w:space="0" w:color="000000" w:themeColor="text1"/>
             </w:tcBorders>
             <w:hideMark/>
           </w:tcPr>
@@ -2271,10 +2071,10 @@
           <w:tcPr>
             <w:tcW w:w="720" w:type="dxa"/>
             <w:tcBorders>
-              <w:top w:val="single" w:sz="4" w:space="0" w:color="000000" w:themeColor="text1"/>
-              <w:left w:val="single" w:sz="4" w:space="0" w:color="000000" w:themeColor="text1"/>
-              <w:bottom w:val="single" w:sz="4" w:space="0" w:color="000000" w:themeColor="text1"/>
-              <w:right w:val="single" w:sz="4" w:space="0" w:color="000000" w:themeColor="text1"/>
+              <w:top w:val="single" w:sz="6" w:space="0" w:color="000000" w:themeColor="text1"/>
+              <w:left w:val="single" w:sz="6" w:space="0" w:color="000000" w:themeColor="text1"/>
+              <w:bottom w:val="single" w:sz="6" w:space="0" w:color="000000" w:themeColor="text1"/>
+              <w:right w:val="single" w:sz="6" w:space="0" w:color="000000" w:themeColor="text1"/>
             </w:tcBorders>
           </w:tcPr>
           <w:p>
@@ -2294,10 +2094,10 @@
           <w:tcPr>
             <w:tcW w:w="720" w:type="dxa"/>
             <w:tcBorders>
-              <w:top w:val="single" w:sz="4" w:space="0" w:color="000000" w:themeColor="text1"/>
-              <w:left w:val="single" w:sz="4" w:space="0" w:color="000000" w:themeColor="text1"/>
-              <w:bottom w:val="single" w:sz="4" w:space="0" w:color="000000" w:themeColor="text1"/>
-              <w:right w:val="single" w:sz="4" w:space="0" w:color="000000" w:themeColor="text1"/>
+              <w:top w:val="single" w:sz="6" w:space="0" w:color="000000" w:themeColor="text1"/>
+              <w:left w:val="single" w:sz="6" w:space="0" w:color="000000" w:themeColor="text1"/>
+              <w:bottom w:val="single" w:sz="6" w:space="0" w:color="000000" w:themeColor="text1"/>
+              <w:right w:val="single" w:sz="6" w:space="0" w:color="000000" w:themeColor="text1"/>
             </w:tcBorders>
           </w:tcPr>
           <w:p>
@@ -2317,10 +2117,10 @@
           <w:tcPr>
             <w:tcW w:w="720" w:type="dxa"/>
             <w:tcBorders>
-              <w:top w:val="single" w:sz="4" w:space="0" w:color="000000" w:themeColor="text1"/>
-              <w:left w:val="single" w:sz="4" w:space="0" w:color="000000" w:themeColor="text1"/>
-              <w:bottom w:val="single" w:sz="4" w:space="0" w:color="000000" w:themeColor="text1"/>
-              <w:right w:val="single" w:sz="4" w:space="0" w:color="000000" w:themeColor="text1"/>
+              <w:top w:val="single" w:sz="6" w:space="0" w:color="000000" w:themeColor="text1"/>
+              <w:left w:val="single" w:sz="6" w:space="0" w:color="000000" w:themeColor="text1"/>
+              <w:bottom w:val="single" w:sz="6" w:space="0" w:color="000000" w:themeColor="text1"/>
+              <w:right w:val="single" w:sz="6" w:space="0" w:color="000000" w:themeColor="text1"/>
             </w:tcBorders>
           </w:tcPr>
           <w:p>
@@ -2340,10 +2140,10 @@
           <w:tcPr>
             <w:tcW w:w="720" w:type="dxa"/>
             <w:tcBorders>
-              <w:top w:val="single" w:sz="4" w:space="0" w:color="000000" w:themeColor="text1"/>
-              <w:left w:val="single" w:sz="4" w:space="0" w:color="000000" w:themeColor="text1"/>
-              <w:bottom w:val="single" w:sz="4" w:space="0" w:color="000000" w:themeColor="text1"/>
-              <w:right w:val="single" w:sz="4" w:space="0" w:color="000000" w:themeColor="text1"/>
+              <w:top w:val="single" w:sz="6" w:space="0" w:color="000000" w:themeColor="text1"/>
+              <w:left w:val="single" w:sz="6" w:space="0" w:color="000000" w:themeColor="text1"/>
+              <w:bottom w:val="single" w:sz="6" w:space="0" w:color="000000" w:themeColor="text1"/>
+              <w:right w:val="single" w:sz="6" w:space="0" w:color="000000" w:themeColor="text1"/>
             </w:tcBorders>
           </w:tcPr>
           <w:p>
@@ -2363,10 +2163,9 @@
           <w:tcPr>
             <w:tcW w:w="990" w:type="dxa"/>
             <w:tcBorders>
-              <w:top w:val="single" w:sz="4" w:space="0" w:color="000000" w:themeColor="text1"/>
-              <w:left w:val="single" w:sz="4" w:space="0" w:color="000000" w:themeColor="text1"/>
-              <w:bottom w:val="single" w:sz="4" w:space="0" w:color="000000" w:themeColor="text1"/>
-              <w:right w:val="single" w:sz="4" w:space="0" w:color="000000" w:themeColor="text1"/>
+              <w:top w:val="single" w:sz="6" w:space="0" w:color="000000" w:themeColor="text1"/>
+              <w:left w:val="single" w:sz="6" w:space="0" w:color="000000" w:themeColor="text1"/>
+              <w:bottom w:val="single" w:sz="6" w:space="0" w:color="000000" w:themeColor="text1"/>
             </w:tcBorders>
           </w:tcPr>
           <w:p>
@@ -2392,10 +2191,9 @@
           <w:tcPr>
             <w:tcW w:w="1620" w:type="dxa"/>
             <w:tcBorders>
-              <w:top w:val="single" w:sz="4" w:space="0" w:color="000000" w:themeColor="text1"/>
-              <w:left w:val="single" w:sz="4" w:space="0" w:color="000000" w:themeColor="text1"/>
-              <w:bottom w:val="single" w:sz="4" w:space="0" w:color="000000" w:themeColor="text1"/>
-              <w:right w:val="single" w:sz="4" w:space="0" w:color="000000" w:themeColor="text1"/>
+              <w:top w:val="single" w:sz="6" w:space="0" w:color="000000" w:themeColor="text1"/>
+              <w:bottom w:val="single" w:sz="6" w:space="0" w:color="000000" w:themeColor="text1"/>
+              <w:right w:val="single" w:sz="6" w:space="0" w:color="000000" w:themeColor="text1"/>
             </w:tcBorders>
             <w:hideMark/>
           </w:tcPr>
@@ -2421,10 +2219,10 @@
           <w:tcPr>
             <w:tcW w:w="720" w:type="dxa"/>
             <w:tcBorders>
-              <w:top w:val="single" w:sz="4" w:space="0" w:color="000000" w:themeColor="text1"/>
-              <w:left w:val="single" w:sz="4" w:space="0" w:color="000000" w:themeColor="text1"/>
-              <w:bottom w:val="single" w:sz="4" w:space="0" w:color="000000" w:themeColor="text1"/>
-              <w:right w:val="single" w:sz="4" w:space="0" w:color="000000" w:themeColor="text1"/>
+              <w:top w:val="single" w:sz="6" w:space="0" w:color="000000" w:themeColor="text1"/>
+              <w:left w:val="single" w:sz="6" w:space="0" w:color="000000" w:themeColor="text1"/>
+              <w:bottom w:val="single" w:sz="6" w:space="0" w:color="000000" w:themeColor="text1"/>
+              <w:right w:val="single" w:sz="6" w:space="0" w:color="000000" w:themeColor="text1"/>
             </w:tcBorders>
           </w:tcPr>
           <w:p>
@@ -2444,10 +2242,10 @@
           <w:tcPr>
             <w:tcW w:w="720" w:type="dxa"/>
             <w:tcBorders>
-              <w:top w:val="single" w:sz="4" w:space="0" w:color="000000" w:themeColor="text1"/>
-              <w:left w:val="single" w:sz="4" w:space="0" w:color="000000" w:themeColor="text1"/>
-              <w:bottom w:val="single" w:sz="4" w:space="0" w:color="000000" w:themeColor="text1"/>
-              <w:right w:val="single" w:sz="4" w:space="0" w:color="000000" w:themeColor="text1"/>
+              <w:top w:val="single" w:sz="6" w:space="0" w:color="000000" w:themeColor="text1"/>
+              <w:left w:val="single" w:sz="6" w:space="0" w:color="000000" w:themeColor="text1"/>
+              <w:bottom w:val="single" w:sz="6" w:space="0" w:color="000000" w:themeColor="text1"/>
+              <w:right w:val="single" w:sz="6" w:space="0" w:color="000000" w:themeColor="text1"/>
             </w:tcBorders>
           </w:tcPr>
           <w:p>
@@ -2467,10 +2265,10 @@
           <w:tcPr>
             <w:tcW w:w="720" w:type="dxa"/>
             <w:tcBorders>
-              <w:top w:val="single" w:sz="4" w:space="0" w:color="000000" w:themeColor="text1"/>
-              <w:left w:val="single" w:sz="4" w:space="0" w:color="000000" w:themeColor="text1"/>
-              <w:bottom w:val="single" w:sz="4" w:space="0" w:color="000000" w:themeColor="text1"/>
-              <w:right w:val="single" w:sz="4" w:space="0" w:color="000000" w:themeColor="text1"/>
+              <w:top w:val="single" w:sz="6" w:space="0" w:color="000000" w:themeColor="text1"/>
+              <w:left w:val="single" w:sz="6" w:space="0" w:color="000000" w:themeColor="text1"/>
+              <w:bottom w:val="single" w:sz="6" w:space="0" w:color="000000" w:themeColor="text1"/>
+              <w:right w:val="single" w:sz="6" w:space="0" w:color="000000" w:themeColor="text1"/>
             </w:tcBorders>
           </w:tcPr>
           <w:p>
@@ -2490,10 +2288,10 @@
           <w:tcPr>
             <w:tcW w:w="720" w:type="dxa"/>
             <w:tcBorders>
-              <w:top w:val="single" w:sz="4" w:space="0" w:color="000000" w:themeColor="text1"/>
-              <w:left w:val="single" w:sz="4" w:space="0" w:color="000000" w:themeColor="text1"/>
-              <w:bottom w:val="single" w:sz="4" w:space="0" w:color="000000" w:themeColor="text1"/>
-              <w:right w:val="single" w:sz="4" w:space="0" w:color="000000" w:themeColor="text1"/>
+              <w:top w:val="single" w:sz="6" w:space="0" w:color="000000" w:themeColor="text1"/>
+              <w:left w:val="single" w:sz="6" w:space="0" w:color="000000" w:themeColor="text1"/>
+              <w:bottom w:val="single" w:sz="6" w:space="0" w:color="000000" w:themeColor="text1"/>
+              <w:right w:val="single" w:sz="6" w:space="0" w:color="000000" w:themeColor="text1"/>
             </w:tcBorders>
           </w:tcPr>
           <w:p>
@@ -2513,10 +2311,9 @@
           <w:tcPr>
             <w:tcW w:w="990" w:type="dxa"/>
             <w:tcBorders>
-              <w:top w:val="single" w:sz="4" w:space="0" w:color="000000" w:themeColor="text1"/>
-              <w:left w:val="single" w:sz="4" w:space="0" w:color="000000" w:themeColor="text1"/>
-              <w:bottom w:val="single" w:sz="4" w:space="0" w:color="000000" w:themeColor="text1"/>
-              <w:right w:val="single" w:sz="4" w:space="0" w:color="000000" w:themeColor="text1"/>
+              <w:top w:val="single" w:sz="6" w:space="0" w:color="000000" w:themeColor="text1"/>
+              <w:left w:val="single" w:sz="6" w:space="0" w:color="000000" w:themeColor="text1"/>
+              <w:bottom w:val="single" w:sz="6" w:space="0" w:color="000000" w:themeColor="text1"/>
             </w:tcBorders>
           </w:tcPr>
           <w:p>
@@ -2542,10 +2339,9 @@
           <w:tcPr>
             <w:tcW w:w="1620" w:type="dxa"/>
             <w:tcBorders>
-              <w:top w:val="single" w:sz="4" w:space="0" w:color="000000" w:themeColor="text1"/>
-              <w:left w:val="single" w:sz="4" w:space="0" w:color="000000" w:themeColor="text1"/>
-              <w:bottom w:val="single" w:sz="4" w:space="0" w:color="000000" w:themeColor="text1"/>
-              <w:right w:val="single" w:sz="4" w:space="0" w:color="000000" w:themeColor="text1"/>
+              <w:top w:val="single" w:sz="6" w:space="0" w:color="000000" w:themeColor="text1"/>
+              <w:bottom w:val="single" w:sz="6" w:space="0" w:color="000000" w:themeColor="text1"/>
+              <w:right w:val="single" w:sz="6" w:space="0" w:color="000000" w:themeColor="text1"/>
             </w:tcBorders>
             <w:hideMark/>
           </w:tcPr>
@@ -2571,10 +2367,10 @@
           <w:tcPr>
             <w:tcW w:w="720" w:type="dxa"/>
             <w:tcBorders>
-              <w:top w:val="single" w:sz="4" w:space="0" w:color="000000" w:themeColor="text1"/>
-              <w:left w:val="single" w:sz="4" w:space="0" w:color="000000" w:themeColor="text1"/>
-              <w:bottom w:val="single" w:sz="4" w:space="0" w:color="000000" w:themeColor="text1"/>
-              <w:right w:val="single" w:sz="4" w:space="0" w:color="000000" w:themeColor="text1"/>
+              <w:top w:val="single" w:sz="6" w:space="0" w:color="000000" w:themeColor="text1"/>
+              <w:left w:val="single" w:sz="6" w:space="0" w:color="000000" w:themeColor="text1"/>
+              <w:bottom w:val="single" w:sz="6" w:space="0" w:color="000000" w:themeColor="text1"/>
+              <w:right w:val="single" w:sz="6" w:space="0" w:color="000000" w:themeColor="text1"/>
             </w:tcBorders>
           </w:tcPr>
           <w:p>
@@ -2593,10 +2389,10 @@
           <w:tcPr>
             <w:tcW w:w="720" w:type="dxa"/>
             <w:tcBorders>
-              <w:top w:val="single" w:sz="4" w:space="0" w:color="000000" w:themeColor="text1"/>
-              <w:left w:val="single" w:sz="4" w:space="0" w:color="000000" w:themeColor="text1"/>
-              <w:bottom w:val="single" w:sz="4" w:space="0" w:color="000000" w:themeColor="text1"/>
-              <w:right w:val="single" w:sz="4" w:space="0" w:color="000000" w:themeColor="text1"/>
+              <w:top w:val="single" w:sz="6" w:space="0" w:color="000000" w:themeColor="text1"/>
+              <w:left w:val="single" w:sz="6" w:space="0" w:color="000000" w:themeColor="text1"/>
+              <w:bottom w:val="single" w:sz="6" w:space="0" w:color="000000" w:themeColor="text1"/>
+              <w:right w:val="single" w:sz="6" w:space="0" w:color="000000" w:themeColor="text1"/>
             </w:tcBorders>
           </w:tcPr>
           <w:p>
@@ -2616,10 +2412,10 @@
           <w:tcPr>
             <w:tcW w:w="720" w:type="dxa"/>
             <w:tcBorders>
-              <w:top w:val="single" w:sz="4" w:space="0" w:color="000000" w:themeColor="text1"/>
-              <w:left w:val="single" w:sz="4" w:space="0" w:color="000000" w:themeColor="text1"/>
-              <w:bottom w:val="single" w:sz="4" w:space="0" w:color="000000" w:themeColor="text1"/>
-              <w:right w:val="single" w:sz="4" w:space="0" w:color="000000" w:themeColor="text1"/>
+              <w:top w:val="single" w:sz="6" w:space="0" w:color="000000" w:themeColor="text1"/>
+              <w:left w:val="single" w:sz="6" w:space="0" w:color="000000" w:themeColor="text1"/>
+              <w:bottom w:val="single" w:sz="6" w:space="0" w:color="000000" w:themeColor="text1"/>
+              <w:right w:val="single" w:sz="6" w:space="0" w:color="000000" w:themeColor="text1"/>
             </w:tcBorders>
           </w:tcPr>
           <w:p>
@@ -2639,10 +2435,10 @@
           <w:tcPr>
             <w:tcW w:w="720" w:type="dxa"/>
             <w:tcBorders>
-              <w:top w:val="single" w:sz="4" w:space="0" w:color="000000" w:themeColor="text1"/>
-              <w:left w:val="single" w:sz="4" w:space="0" w:color="000000" w:themeColor="text1"/>
-              <w:bottom w:val="single" w:sz="4" w:space="0" w:color="000000" w:themeColor="text1"/>
-              <w:right w:val="single" w:sz="4" w:space="0" w:color="000000" w:themeColor="text1"/>
+              <w:top w:val="single" w:sz="6" w:space="0" w:color="000000" w:themeColor="text1"/>
+              <w:left w:val="single" w:sz="6" w:space="0" w:color="000000" w:themeColor="text1"/>
+              <w:bottom w:val="single" w:sz="6" w:space="0" w:color="000000" w:themeColor="text1"/>
+              <w:right w:val="single" w:sz="6" w:space="0" w:color="000000" w:themeColor="text1"/>
             </w:tcBorders>
           </w:tcPr>
           <w:p>
@@ -2662,10 +2458,9 @@
           <w:tcPr>
             <w:tcW w:w="990" w:type="dxa"/>
             <w:tcBorders>
-              <w:top w:val="single" w:sz="4" w:space="0" w:color="000000" w:themeColor="text1"/>
-              <w:left w:val="single" w:sz="4" w:space="0" w:color="000000" w:themeColor="text1"/>
-              <w:bottom w:val="single" w:sz="4" w:space="0" w:color="000000" w:themeColor="text1"/>
-              <w:right w:val="single" w:sz="4" w:space="0" w:color="000000" w:themeColor="text1"/>
+              <w:top w:val="single" w:sz="6" w:space="0" w:color="000000" w:themeColor="text1"/>
+              <w:left w:val="single" w:sz="6" w:space="0" w:color="000000" w:themeColor="text1"/>
+              <w:bottom w:val="single" w:sz="6" w:space="0" w:color="000000" w:themeColor="text1"/>
             </w:tcBorders>
           </w:tcPr>
           <w:p>
@@ -2690,10 +2485,9 @@
           <w:tcPr>
             <w:tcW w:w="1620" w:type="dxa"/>
             <w:tcBorders>
-              <w:top w:val="single" w:sz="4" w:space="0" w:color="000000" w:themeColor="text1"/>
-              <w:left w:val="single" w:sz="4" w:space="0" w:color="000000" w:themeColor="text1"/>
-              <w:bottom w:val="single" w:sz="4" w:space="0" w:color="000000" w:themeColor="text1"/>
-              <w:right w:val="single" w:sz="4" w:space="0" w:color="000000" w:themeColor="text1"/>
+              <w:top w:val="single" w:sz="6" w:space="0" w:color="000000" w:themeColor="text1"/>
+              <w:bottom w:val="single" w:sz="6" w:space="0" w:color="000000" w:themeColor="text1"/>
+              <w:right w:val="single" w:sz="6" w:space="0" w:color="000000" w:themeColor="text1"/>
             </w:tcBorders>
             <w:hideMark/>
           </w:tcPr>
@@ -2719,10 +2513,10 @@
           <w:tcPr>
             <w:tcW w:w="720" w:type="dxa"/>
             <w:tcBorders>
-              <w:top w:val="single" w:sz="4" w:space="0" w:color="000000" w:themeColor="text1"/>
-              <w:left w:val="single" w:sz="4" w:space="0" w:color="000000" w:themeColor="text1"/>
-              <w:bottom w:val="single" w:sz="4" w:space="0" w:color="000000" w:themeColor="text1"/>
-              <w:right w:val="single" w:sz="4" w:space="0" w:color="000000" w:themeColor="text1"/>
+              <w:top w:val="single" w:sz="6" w:space="0" w:color="000000" w:themeColor="text1"/>
+              <w:left w:val="single" w:sz="6" w:space="0" w:color="000000" w:themeColor="text1"/>
+              <w:bottom w:val="single" w:sz="6" w:space="0" w:color="000000" w:themeColor="text1"/>
+              <w:right w:val="single" w:sz="6" w:space="0" w:color="000000" w:themeColor="text1"/>
             </w:tcBorders>
           </w:tcPr>
           <w:p>
@@ -2741,10 +2535,10 @@
           <w:tcPr>
             <w:tcW w:w="720" w:type="dxa"/>
             <w:tcBorders>
-              <w:top w:val="single" w:sz="4" w:space="0" w:color="000000" w:themeColor="text1"/>
-              <w:left w:val="single" w:sz="4" w:space="0" w:color="000000" w:themeColor="text1"/>
-              <w:bottom w:val="single" w:sz="4" w:space="0" w:color="000000" w:themeColor="text1"/>
-              <w:right w:val="single" w:sz="4" w:space="0" w:color="000000" w:themeColor="text1"/>
+              <w:top w:val="single" w:sz="6" w:space="0" w:color="000000" w:themeColor="text1"/>
+              <w:left w:val="single" w:sz="6" w:space="0" w:color="000000" w:themeColor="text1"/>
+              <w:bottom w:val="single" w:sz="6" w:space="0" w:color="000000" w:themeColor="text1"/>
+              <w:right w:val="single" w:sz="6" w:space="0" w:color="000000" w:themeColor="text1"/>
             </w:tcBorders>
           </w:tcPr>
           <w:p>
@@ -2764,10 +2558,10 @@
           <w:tcPr>
             <w:tcW w:w="720" w:type="dxa"/>
             <w:tcBorders>
-              <w:top w:val="single" w:sz="4" w:space="0" w:color="000000" w:themeColor="text1"/>
-              <w:left w:val="single" w:sz="4" w:space="0" w:color="000000" w:themeColor="text1"/>
-              <w:bottom w:val="single" w:sz="4" w:space="0" w:color="000000" w:themeColor="text1"/>
-              <w:right w:val="single" w:sz="4" w:space="0" w:color="000000" w:themeColor="text1"/>
+              <w:top w:val="single" w:sz="6" w:space="0" w:color="000000" w:themeColor="text1"/>
+              <w:left w:val="single" w:sz="6" w:space="0" w:color="000000" w:themeColor="text1"/>
+              <w:bottom w:val="single" w:sz="6" w:space="0" w:color="000000" w:themeColor="text1"/>
+              <w:right w:val="single" w:sz="6" w:space="0" w:color="000000" w:themeColor="text1"/>
             </w:tcBorders>
           </w:tcPr>
           <w:p>
@@ -2787,10 +2581,10 @@
           <w:tcPr>
             <w:tcW w:w="720" w:type="dxa"/>
             <w:tcBorders>
-              <w:top w:val="single" w:sz="4" w:space="0" w:color="000000" w:themeColor="text1"/>
-              <w:left w:val="single" w:sz="4" w:space="0" w:color="000000" w:themeColor="text1"/>
-              <w:bottom w:val="single" w:sz="4" w:space="0" w:color="000000" w:themeColor="text1"/>
-              <w:right w:val="single" w:sz="4" w:space="0" w:color="000000" w:themeColor="text1"/>
+              <w:top w:val="single" w:sz="6" w:space="0" w:color="000000" w:themeColor="text1"/>
+              <w:left w:val="single" w:sz="6" w:space="0" w:color="000000" w:themeColor="text1"/>
+              <w:bottom w:val="single" w:sz="6" w:space="0" w:color="000000" w:themeColor="text1"/>
+              <w:right w:val="single" w:sz="6" w:space="0" w:color="000000" w:themeColor="text1"/>
             </w:tcBorders>
           </w:tcPr>
           <w:p>
@@ -2810,10 +2604,9 @@
           <w:tcPr>
             <w:tcW w:w="990" w:type="dxa"/>
             <w:tcBorders>
-              <w:top w:val="single" w:sz="4" w:space="0" w:color="000000" w:themeColor="text1"/>
-              <w:left w:val="single" w:sz="4" w:space="0" w:color="000000" w:themeColor="text1"/>
-              <w:bottom w:val="single" w:sz="4" w:space="0" w:color="000000" w:themeColor="text1"/>
-              <w:right w:val="single" w:sz="4" w:space="0" w:color="000000" w:themeColor="text1"/>
+              <w:top w:val="single" w:sz="6" w:space="0" w:color="000000" w:themeColor="text1"/>
+              <w:left w:val="single" w:sz="6" w:space="0" w:color="000000" w:themeColor="text1"/>
+              <w:bottom w:val="single" w:sz="6" w:space="0" w:color="000000" w:themeColor="text1"/>
             </w:tcBorders>
           </w:tcPr>
           <w:p>
@@ -2838,10 +2631,8 @@
           <w:tcPr>
             <w:tcW w:w="1620" w:type="dxa"/>
             <w:tcBorders>
-              <w:top w:val="single" w:sz="4" w:space="0" w:color="000000" w:themeColor="text1"/>
-              <w:left w:val="single" w:sz="4" w:space="0" w:color="000000" w:themeColor="text1"/>
-              <w:bottom w:val="single" w:sz="4" w:space="0" w:color="000000" w:themeColor="text1"/>
-              <w:right w:val="single" w:sz="4" w:space="0" w:color="000000" w:themeColor="text1"/>
+              <w:top w:val="single" w:sz="6" w:space="0" w:color="000000" w:themeColor="text1"/>
+              <w:right w:val="single" w:sz="6" w:space="0" w:color="000000" w:themeColor="text1"/>
             </w:tcBorders>
             <w:hideMark/>
           </w:tcPr>
@@ -2867,10 +2658,9 @@
           <w:tcPr>
             <w:tcW w:w="720" w:type="dxa"/>
             <w:tcBorders>
-              <w:top w:val="single" w:sz="4" w:space="0" w:color="000000" w:themeColor="text1"/>
-              <w:left w:val="single" w:sz="4" w:space="0" w:color="000000" w:themeColor="text1"/>
-              <w:bottom w:val="single" w:sz="4" w:space="0" w:color="000000" w:themeColor="text1"/>
-              <w:right w:val="single" w:sz="4" w:space="0" w:color="000000" w:themeColor="text1"/>
+              <w:top w:val="single" w:sz="6" w:space="0" w:color="000000" w:themeColor="text1"/>
+              <w:left w:val="single" w:sz="6" w:space="0" w:color="000000" w:themeColor="text1"/>
+              <w:right w:val="single" w:sz="6" w:space="0" w:color="000000" w:themeColor="text1"/>
             </w:tcBorders>
           </w:tcPr>
           <w:p>
@@ -2889,10 +2679,9 @@
           <w:tcPr>
             <w:tcW w:w="720" w:type="dxa"/>
             <w:tcBorders>
-              <w:top w:val="single" w:sz="4" w:space="0" w:color="000000" w:themeColor="text1"/>
-              <w:left w:val="single" w:sz="4" w:space="0" w:color="000000" w:themeColor="text1"/>
-              <w:bottom w:val="single" w:sz="4" w:space="0" w:color="000000" w:themeColor="text1"/>
-              <w:right w:val="single" w:sz="4" w:space="0" w:color="000000" w:themeColor="text1"/>
+              <w:top w:val="single" w:sz="6" w:space="0" w:color="000000" w:themeColor="text1"/>
+              <w:left w:val="single" w:sz="6" w:space="0" w:color="000000" w:themeColor="text1"/>
+              <w:right w:val="single" w:sz="6" w:space="0" w:color="000000" w:themeColor="text1"/>
             </w:tcBorders>
           </w:tcPr>
           <w:p>
@@ -2912,10 +2701,9 @@
           <w:tcPr>
             <w:tcW w:w="720" w:type="dxa"/>
             <w:tcBorders>
-              <w:top w:val="single" w:sz="4" w:space="0" w:color="000000" w:themeColor="text1"/>
-              <w:left w:val="single" w:sz="4" w:space="0" w:color="000000" w:themeColor="text1"/>
-              <w:bottom w:val="single" w:sz="4" w:space="0" w:color="000000" w:themeColor="text1"/>
-              <w:right w:val="single" w:sz="4" w:space="0" w:color="000000" w:themeColor="text1"/>
+              <w:top w:val="single" w:sz="6" w:space="0" w:color="000000" w:themeColor="text1"/>
+              <w:left w:val="single" w:sz="6" w:space="0" w:color="000000" w:themeColor="text1"/>
+              <w:right w:val="single" w:sz="6" w:space="0" w:color="000000" w:themeColor="text1"/>
             </w:tcBorders>
           </w:tcPr>
           <w:p>
@@ -2935,10 +2723,9 @@
           <w:tcPr>
             <w:tcW w:w="720" w:type="dxa"/>
             <w:tcBorders>
-              <w:top w:val="single" w:sz="4" w:space="0" w:color="000000" w:themeColor="text1"/>
-              <w:left w:val="single" w:sz="4" w:space="0" w:color="000000" w:themeColor="text1"/>
-              <w:bottom w:val="single" w:sz="4" w:space="0" w:color="000000" w:themeColor="text1"/>
-              <w:right w:val="single" w:sz="4" w:space="0" w:color="000000" w:themeColor="text1"/>
+              <w:top w:val="single" w:sz="6" w:space="0" w:color="000000" w:themeColor="text1"/>
+              <w:left w:val="single" w:sz="6" w:space="0" w:color="000000" w:themeColor="text1"/>
+              <w:right w:val="single" w:sz="6" w:space="0" w:color="000000" w:themeColor="text1"/>
             </w:tcBorders>
           </w:tcPr>
           <w:p>
@@ -2958,10 +2745,8 @@
           <w:tcPr>
             <w:tcW w:w="990" w:type="dxa"/>
             <w:tcBorders>
-              <w:top w:val="single" w:sz="4" w:space="0" w:color="000000" w:themeColor="text1"/>
-              <w:left w:val="single" w:sz="4" w:space="0" w:color="000000" w:themeColor="text1"/>
-              <w:bottom w:val="single" w:sz="4" w:space="0" w:color="000000" w:themeColor="text1"/>
-              <w:right w:val="single" w:sz="4" w:space="0" w:color="000000" w:themeColor="text1"/>
+              <w:top w:val="single" w:sz="6" w:space="0" w:color="000000" w:themeColor="text1"/>
+              <w:left w:val="single" w:sz="6" w:space="0" w:color="000000" w:themeColor="text1"/>
             </w:tcBorders>
           </w:tcPr>
           <w:p>
@@ -3044,10 +2829,10 @@
             <w:tcW w:w="5490" w:type="dxa"/>
             <w:gridSpan w:val="6"/>
             <w:tcBorders>
-              <w:top w:val="single" w:sz="4" w:space="0" w:color="000000" w:themeColor="text1"/>
-              <w:left w:val="single" w:sz="4" w:space="0" w:color="000000" w:themeColor="text1"/>
-              <w:bottom w:val="single" w:sz="4" w:space="0" w:color="000000" w:themeColor="text1"/>
-              <w:right w:val="single" w:sz="4" w:space="0" w:color="000000" w:themeColor="text1"/>
+              <w:top w:val="single" w:sz="36" w:space="0" w:color="000000" w:themeColor="text1"/>
+              <w:left w:val="single" w:sz="36" w:space="0" w:color="000000" w:themeColor="text1"/>
+              <w:bottom w:val="single" w:sz="6" w:space="0" w:color="000000" w:themeColor="text1"/>
+              <w:right w:val="single" w:sz="36" w:space="0" w:color="000000" w:themeColor="text1"/>
             </w:tcBorders>
             <w:hideMark/>
           </w:tcPr>
@@ -3069,7 +2854,7 @@
                 <w:i/>
                 <w:sz w:val="28"/>
               </w:rPr>
-              <w:t>FIRST SEMESTER</w:t>
+              <w:t>SECOND SEMESTER</w:t>
             </w:r>
           </w:p>
         </w:tc>
@@ -3083,10 +2868,10 @@
           <w:tcPr>
             <w:tcW w:w="990" w:type="dxa"/>
             <w:tcBorders>
-              <w:top w:val="single" w:sz="4" w:space="0" w:color="000000" w:themeColor="text1"/>
-              <w:left w:val="single" w:sz="4" w:space="0" w:color="000000" w:themeColor="text1"/>
-              <w:bottom w:val="single" w:sz="4" w:space="0" w:color="000000" w:themeColor="text1"/>
-              <w:right w:val="single" w:sz="4" w:space="0" w:color="000000" w:themeColor="text1"/>
+              <w:top w:val="single" w:sz="6" w:space="0" w:color="000000" w:themeColor="text1"/>
+              <w:left w:val="single" w:sz="36" w:space="0" w:color="000000" w:themeColor="text1"/>
+              <w:bottom w:val="single" w:sz="6" w:space="0" w:color="000000" w:themeColor="text1"/>
+              <w:right w:val="single" w:sz="6" w:space="0" w:color="000000" w:themeColor="text1"/>
             </w:tcBorders>
           </w:tcPr>
           <w:p>
@@ -3136,10 +2921,10 @@
           <w:tcPr>
             <w:tcW w:w="900" w:type="dxa"/>
             <w:tcBorders>
-              <w:top w:val="single" w:sz="4" w:space="0" w:color="000000" w:themeColor="text1"/>
-              <w:left w:val="single" w:sz="4" w:space="0" w:color="000000" w:themeColor="text1"/>
-              <w:bottom w:val="single" w:sz="4" w:space="0" w:color="000000" w:themeColor="text1"/>
-              <w:right w:val="single" w:sz="4" w:space="0" w:color="000000" w:themeColor="text1"/>
+              <w:top w:val="single" w:sz="6" w:space="0" w:color="000000" w:themeColor="text1"/>
+              <w:left w:val="single" w:sz="6" w:space="0" w:color="000000" w:themeColor="text1"/>
+              <w:bottom w:val="single" w:sz="6" w:space="0" w:color="000000" w:themeColor="text1"/>
+              <w:right w:val="single" w:sz="6" w:space="0" w:color="000000" w:themeColor="text1"/>
             </w:tcBorders>
           </w:tcPr>
           <w:p>
@@ -3199,10 +2984,10 @@
           <w:tcPr>
             <w:tcW w:w="810" w:type="dxa"/>
             <w:tcBorders>
-              <w:top w:val="single" w:sz="4" w:space="0" w:color="000000" w:themeColor="text1"/>
-              <w:left w:val="single" w:sz="4" w:space="0" w:color="000000" w:themeColor="text1"/>
-              <w:bottom w:val="single" w:sz="4" w:space="0" w:color="000000" w:themeColor="text1"/>
-              <w:right w:val="single" w:sz="4" w:space="0" w:color="000000" w:themeColor="text1"/>
+              <w:top w:val="single" w:sz="6" w:space="0" w:color="000000" w:themeColor="text1"/>
+              <w:left w:val="single" w:sz="6" w:space="0" w:color="000000" w:themeColor="text1"/>
+              <w:bottom w:val="single" w:sz="6" w:space="0" w:color="000000" w:themeColor="text1"/>
+              <w:right w:val="single" w:sz="6" w:space="0" w:color="000000" w:themeColor="text1"/>
             </w:tcBorders>
           </w:tcPr>
           <w:p>
@@ -3262,10 +3047,10 @@
           <w:tcPr>
             <w:tcW w:w="900" w:type="dxa"/>
             <w:tcBorders>
-              <w:top w:val="single" w:sz="4" w:space="0" w:color="000000" w:themeColor="text1"/>
-              <w:left w:val="single" w:sz="4" w:space="0" w:color="000000" w:themeColor="text1"/>
-              <w:bottom w:val="single" w:sz="4" w:space="0" w:color="000000" w:themeColor="text1"/>
-              <w:right w:val="single" w:sz="4" w:space="0" w:color="000000" w:themeColor="text1"/>
+              <w:top w:val="single" w:sz="6" w:space="0" w:color="000000" w:themeColor="text1"/>
+              <w:left w:val="single" w:sz="6" w:space="0" w:color="000000" w:themeColor="text1"/>
+              <w:bottom w:val="single" w:sz="6" w:space="0" w:color="000000" w:themeColor="text1"/>
+              <w:right w:val="single" w:sz="6" w:space="0" w:color="000000" w:themeColor="text1"/>
             </w:tcBorders>
           </w:tcPr>
           <w:p>
@@ -3293,10 +3078,10 @@
           <w:tcPr>
             <w:tcW w:w="900" w:type="dxa"/>
             <w:tcBorders>
-              <w:top w:val="single" w:sz="4" w:space="0" w:color="000000" w:themeColor="text1"/>
-              <w:left w:val="single" w:sz="4" w:space="0" w:color="000000" w:themeColor="text1"/>
-              <w:bottom w:val="single" w:sz="4" w:space="0" w:color="000000" w:themeColor="text1"/>
-              <w:right w:val="single" w:sz="4" w:space="0" w:color="000000" w:themeColor="text1"/>
+              <w:top w:val="single" w:sz="6" w:space="0" w:color="000000" w:themeColor="text1"/>
+              <w:left w:val="single" w:sz="6" w:space="0" w:color="000000" w:themeColor="text1"/>
+              <w:bottom w:val="single" w:sz="6" w:space="0" w:color="000000" w:themeColor="text1"/>
+              <w:right w:val="single" w:sz="6" w:space="0" w:color="000000" w:themeColor="text1"/>
             </w:tcBorders>
           </w:tcPr>
           <w:p>
@@ -3324,10 +3109,10 @@
           <w:tcPr>
             <w:tcW w:w="990" w:type="dxa"/>
             <w:tcBorders>
-              <w:top w:val="single" w:sz="4" w:space="0" w:color="000000" w:themeColor="text1"/>
-              <w:left w:val="single" w:sz="4" w:space="0" w:color="000000" w:themeColor="text1"/>
-              <w:bottom w:val="single" w:sz="4" w:space="0" w:color="000000" w:themeColor="text1"/>
-              <w:right w:val="single" w:sz="4" w:space="0" w:color="000000" w:themeColor="text1"/>
+              <w:top w:val="single" w:sz="6" w:space="0" w:color="000000" w:themeColor="text1"/>
+              <w:left w:val="single" w:sz="6" w:space="0" w:color="000000" w:themeColor="text1"/>
+              <w:bottom w:val="single" w:sz="6" w:space="0" w:color="000000" w:themeColor="text1"/>
+              <w:right w:val="single" w:sz="36" w:space="0" w:color="000000" w:themeColor="text1"/>
             </w:tcBorders>
           </w:tcPr>
           <w:p>
@@ -3361,10 +3146,10 @@
           <w:tcPr>
             <w:tcW w:w="990" w:type="dxa"/>
             <w:tcBorders>
-              <w:top w:val="single" w:sz="4" w:space="0" w:color="000000" w:themeColor="text1"/>
-              <w:left w:val="single" w:sz="4" w:space="0" w:color="000000" w:themeColor="text1"/>
-              <w:bottom w:val="single" w:sz="4" w:space="0" w:color="000000" w:themeColor="text1"/>
-              <w:right w:val="single" w:sz="4" w:space="0" w:color="000000" w:themeColor="text1"/>
+              <w:top w:val="single" w:sz="6" w:space="0" w:color="000000" w:themeColor="text1"/>
+              <w:left w:val="single" w:sz="36" w:space="0" w:color="000000" w:themeColor="text1"/>
+              <w:bottom w:val="single" w:sz="6" w:space="0" w:color="000000" w:themeColor="text1"/>
+              <w:right w:val="single" w:sz="6" w:space="0" w:color="000000" w:themeColor="text1"/>
             </w:tcBorders>
           </w:tcPr>
           <w:p>
@@ -3390,10 +3175,10 @@
           <w:tcPr>
             <w:tcW w:w="900" w:type="dxa"/>
             <w:tcBorders>
-              <w:top w:val="single" w:sz="4" w:space="0" w:color="000000" w:themeColor="text1"/>
-              <w:left w:val="single" w:sz="4" w:space="0" w:color="000000" w:themeColor="text1"/>
-              <w:bottom w:val="single" w:sz="4" w:space="0" w:color="000000" w:themeColor="text1"/>
-              <w:right w:val="single" w:sz="4" w:space="0" w:color="000000" w:themeColor="text1"/>
+              <w:top w:val="single" w:sz="6" w:space="0" w:color="000000" w:themeColor="text1"/>
+              <w:left w:val="single" w:sz="6" w:space="0" w:color="000000" w:themeColor="text1"/>
+              <w:bottom w:val="single" w:sz="6" w:space="0" w:color="000000" w:themeColor="text1"/>
+              <w:right w:val="single" w:sz="6" w:space="0" w:color="000000" w:themeColor="text1"/>
             </w:tcBorders>
           </w:tcPr>
           <w:p>
@@ -3419,10 +3204,10 @@
           <w:tcPr>
             <w:tcW w:w="810" w:type="dxa"/>
             <w:tcBorders>
-              <w:top w:val="single" w:sz="4" w:space="0" w:color="000000" w:themeColor="text1"/>
-              <w:left w:val="single" w:sz="4" w:space="0" w:color="000000" w:themeColor="text1"/>
-              <w:bottom w:val="single" w:sz="4" w:space="0" w:color="000000" w:themeColor="text1"/>
-              <w:right w:val="single" w:sz="4" w:space="0" w:color="000000" w:themeColor="text1"/>
+              <w:top w:val="single" w:sz="6" w:space="0" w:color="000000" w:themeColor="text1"/>
+              <w:left w:val="single" w:sz="6" w:space="0" w:color="000000" w:themeColor="text1"/>
+              <w:bottom w:val="single" w:sz="6" w:space="0" w:color="000000" w:themeColor="text1"/>
+              <w:right w:val="single" w:sz="6" w:space="0" w:color="000000" w:themeColor="text1"/>
             </w:tcBorders>
           </w:tcPr>
           <w:p>
@@ -3448,10 +3233,10 @@
           <w:tcPr>
             <w:tcW w:w="900" w:type="dxa"/>
             <w:tcBorders>
-              <w:top w:val="single" w:sz="4" w:space="0" w:color="000000" w:themeColor="text1"/>
-              <w:left w:val="single" w:sz="4" w:space="0" w:color="000000" w:themeColor="text1"/>
-              <w:bottom w:val="single" w:sz="4" w:space="0" w:color="000000" w:themeColor="text1"/>
-              <w:right w:val="single" w:sz="4" w:space="0" w:color="000000" w:themeColor="text1"/>
+              <w:top w:val="single" w:sz="6" w:space="0" w:color="000000" w:themeColor="text1"/>
+              <w:left w:val="single" w:sz="6" w:space="0" w:color="000000" w:themeColor="text1"/>
+              <w:bottom w:val="single" w:sz="6" w:space="0" w:color="000000" w:themeColor="text1"/>
+              <w:right w:val="single" w:sz="6" w:space="0" w:color="000000" w:themeColor="text1"/>
             </w:tcBorders>
           </w:tcPr>
           <w:p>
@@ -3493,10 +3278,10 @@
           <w:tcPr>
             <w:tcW w:w="900" w:type="dxa"/>
             <w:tcBorders>
-              <w:top w:val="single" w:sz="4" w:space="0" w:color="000000" w:themeColor="text1"/>
-              <w:left w:val="single" w:sz="4" w:space="0" w:color="000000" w:themeColor="text1"/>
-              <w:bottom w:val="single" w:sz="4" w:space="0" w:color="000000" w:themeColor="text1"/>
-              <w:right w:val="single" w:sz="4" w:space="0" w:color="000000" w:themeColor="text1"/>
+              <w:top w:val="single" w:sz="6" w:space="0" w:color="000000" w:themeColor="text1"/>
+              <w:left w:val="single" w:sz="6" w:space="0" w:color="000000" w:themeColor="text1"/>
+              <w:bottom w:val="single" w:sz="6" w:space="0" w:color="000000" w:themeColor="text1"/>
+              <w:right w:val="single" w:sz="6" w:space="0" w:color="000000" w:themeColor="text1"/>
             </w:tcBorders>
           </w:tcPr>
           <w:p>
@@ -3522,10 +3307,10 @@
           <w:tcPr>
             <w:tcW w:w="990" w:type="dxa"/>
             <w:tcBorders>
-              <w:top w:val="single" w:sz="4" w:space="0" w:color="000000" w:themeColor="text1"/>
-              <w:left w:val="single" w:sz="4" w:space="0" w:color="000000" w:themeColor="text1"/>
-              <w:bottom w:val="single" w:sz="4" w:space="0" w:color="000000" w:themeColor="text1"/>
-              <w:right w:val="single" w:sz="4" w:space="0" w:color="000000" w:themeColor="text1"/>
+              <w:top w:val="single" w:sz="6" w:space="0" w:color="000000" w:themeColor="text1"/>
+              <w:left w:val="single" w:sz="6" w:space="0" w:color="000000" w:themeColor="text1"/>
+              <w:bottom w:val="single" w:sz="6" w:space="0" w:color="000000" w:themeColor="text1"/>
+              <w:right w:val="single" w:sz="36" w:space="0" w:color="000000" w:themeColor="text1"/>
             </w:tcBorders>
           </w:tcPr>
           <w:p>
@@ -3557,10 +3342,10 @@
           <w:tcPr>
             <w:tcW w:w="990" w:type="dxa"/>
             <w:tcBorders>
-              <w:top w:val="single" w:sz="4" w:space="0" w:color="000000" w:themeColor="text1"/>
-              <w:left w:val="single" w:sz="4" w:space="0" w:color="000000" w:themeColor="text1"/>
-              <w:bottom w:val="single" w:sz="4" w:space="0" w:color="000000" w:themeColor="text1"/>
-              <w:right w:val="single" w:sz="4" w:space="0" w:color="000000" w:themeColor="text1"/>
+              <w:top w:val="single" w:sz="6" w:space="0" w:color="000000" w:themeColor="text1"/>
+              <w:left w:val="single" w:sz="36" w:space="0" w:color="000000" w:themeColor="text1"/>
+              <w:bottom w:val="single" w:sz="6" w:space="0" w:color="000000" w:themeColor="text1"/>
+              <w:right w:val="single" w:sz="6" w:space="0" w:color="000000" w:themeColor="text1"/>
             </w:tcBorders>
           </w:tcPr>
           <w:p>
@@ -3586,10 +3371,10 @@
           <w:tcPr>
             <w:tcW w:w="900" w:type="dxa"/>
             <w:tcBorders>
-              <w:top w:val="single" w:sz="4" w:space="0" w:color="000000" w:themeColor="text1"/>
-              <w:left w:val="single" w:sz="4" w:space="0" w:color="000000" w:themeColor="text1"/>
-              <w:bottom w:val="single" w:sz="4" w:space="0" w:color="000000" w:themeColor="text1"/>
-              <w:right w:val="single" w:sz="4" w:space="0" w:color="000000" w:themeColor="text1"/>
+              <w:top w:val="single" w:sz="6" w:space="0" w:color="000000" w:themeColor="text1"/>
+              <w:left w:val="single" w:sz="6" w:space="0" w:color="000000" w:themeColor="text1"/>
+              <w:bottom w:val="single" w:sz="6" w:space="0" w:color="000000" w:themeColor="text1"/>
+              <w:right w:val="single" w:sz="6" w:space="0" w:color="000000" w:themeColor="text1"/>
             </w:tcBorders>
           </w:tcPr>
           <w:p>
@@ -3615,10 +3400,10 @@
           <w:tcPr>
             <w:tcW w:w="810" w:type="dxa"/>
             <w:tcBorders>
-              <w:top w:val="single" w:sz="4" w:space="0" w:color="000000" w:themeColor="text1"/>
-              <w:left w:val="single" w:sz="4" w:space="0" w:color="000000" w:themeColor="text1"/>
-              <w:bottom w:val="single" w:sz="4" w:space="0" w:color="000000" w:themeColor="text1"/>
-              <w:right w:val="single" w:sz="4" w:space="0" w:color="000000" w:themeColor="text1"/>
+              <w:top w:val="single" w:sz="6" w:space="0" w:color="000000" w:themeColor="text1"/>
+              <w:left w:val="single" w:sz="6" w:space="0" w:color="000000" w:themeColor="text1"/>
+              <w:bottom w:val="single" w:sz="6" w:space="0" w:color="000000" w:themeColor="text1"/>
+              <w:right w:val="single" w:sz="6" w:space="0" w:color="000000" w:themeColor="text1"/>
             </w:tcBorders>
           </w:tcPr>
           <w:p>
@@ -3644,10 +3429,10 @@
           <w:tcPr>
             <w:tcW w:w="900" w:type="dxa"/>
             <w:tcBorders>
-              <w:top w:val="single" w:sz="4" w:space="0" w:color="000000" w:themeColor="text1"/>
-              <w:left w:val="single" w:sz="4" w:space="0" w:color="000000" w:themeColor="text1"/>
-              <w:bottom w:val="single" w:sz="4" w:space="0" w:color="000000" w:themeColor="text1"/>
-              <w:right w:val="single" w:sz="4" w:space="0" w:color="000000" w:themeColor="text1"/>
+              <w:top w:val="single" w:sz="6" w:space="0" w:color="000000" w:themeColor="text1"/>
+              <w:left w:val="single" w:sz="6" w:space="0" w:color="000000" w:themeColor="text1"/>
+              <w:bottom w:val="single" w:sz="6" w:space="0" w:color="000000" w:themeColor="text1"/>
+              <w:right w:val="single" w:sz="6" w:space="0" w:color="000000" w:themeColor="text1"/>
             </w:tcBorders>
           </w:tcPr>
           <w:p>
@@ -3689,10 +3474,10 @@
           <w:tcPr>
             <w:tcW w:w="900" w:type="dxa"/>
             <w:tcBorders>
-              <w:top w:val="single" w:sz="4" w:space="0" w:color="000000" w:themeColor="text1"/>
-              <w:left w:val="single" w:sz="4" w:space="0" w:color="000000" w:themeColor="text1"/>
-              <w:bottom w:val="single" w:sz="4" w:space="0" w:color="000000" w:themeColor="text1"/>
-              <w:right w:val="single" w:sz="4" w:space="0" w:color="000000" w:themeColor="text1"/>
+              <w:top w:val="single" w:sz="6" w:space="0" w:color="000000" w:themeColor="text1"/>
+              <w:left w:val="single" w:sz="6" w:space="0" w:color="000000" w:themeColor="text1"/>
+              <w:bottom w:val="single" w:sz="6" w:space="0" w:color="000000" w:themeColor="text1"/>
+              <w:right w:val="single" w:sz="6" w:space="0" w:color="000000" w:themeColor="text1"/>
             </w:tcBorders>
           </w:tcPr>
           <w:p>
@@ -3718,10 +3503,10 @@
           <w:tcPr>
             <w:tcW w:w="990" w:type="dxa"/>
             <w:tcBorders>
-              <w:top w:val="single" w:sz="4" w:space="0" w:color="000000" w:themeColor="text1"/>
-              <w:left w:val="single" w:sz="4" w:space="0" w:color="000000" w:themeColor="text1"/>
-              <w:bottom w:val="single" w:sz="4" w:space="0" w:color="000000" w:themeColor="text1"/>
-              <w:right w:val="single" w:sz="4" w:space="0" w:color="000000" w:themeColor="text1"/>
+              <w:top w:val="single" w:sz="6" w:space="0" w:color="000000" w:themeColor="text1"/>
+              <w:left w:val="single" w:sz="6" w:space="0" w:color="000000" w:themeColor="text1"/>
+              <w:bottom w:val="single" w:sz="6" w:space="0" w:color="000000" w:themeColor="text1"/>
+              <w:right w:val="single" w:sz="36" w:space="0" w:color="000000" w:themeColor="text1"/>
             </w:tcBorders>
           </w:tcPr>
           <w:p>
@@ -3753,10 +3538,10 @@
           <w:tcPr>
             <w:tcW w:w="990" w:type="dxa"/>
             <w:tcBorders>
-              <w:top w:val="single" w:sz="4" w:space="0" w:color="000000" w:themeColor="text1"/>
-              <w:left w:val="single" w:sz="4" w:space="0" w:color="000000" w:themeColor="text1"/>
-              <w:bottom w:val="single" w:sz="4" w:space="0" w:color="000000" w:themeColor="text1"/>
-              <w:right w:val="single" w:sz="4" w:space="0" w:color="000000" w:themeColor="text1"/>
+              <w:top w:val="single" w:sz="6" w:space="0" w:color="000000" w:themeColor="text1"/>
+              <w:left w:val="single" w:sz="36" w:space="0" w:color="000000" w:themeColor="text1"/>
+              <w:bottom w:val="single" w:sz="6" w:space="0" w:color="000000" w:themeColor="text1"/>
+              <w:right w:val="single" w:sz="6" w:space="0" w:color="000000" w:themeColor="text1"/>
             </w:tcBorders>
           </w:tcPr>
           <w:p>
@@ -3782,10 +3567,10 @@
           <w:tcPr>
             <w:tcW w:w="900" w:type="dxa"/>
             <w:tcBorders>
-              <w:top w:val="single" w:sz="4" w:space="0" w:color="000000" w:themeColor="text1"/>
-              <w:left w:val="single" w:sz="4" w:space="0" w:color="000000" w:themeColor="text1"/>
-              <w:bottom w:val="single" w:sz="4" w:space="0" w:color="000000" w:themeColor="text1"/>
-              <w:right w:val="single" w:sz="4" w:space="0" w:color="000000" w:themeColor="text1"/>
+              <w:top w:val="single" w:sz="6" w:space="0" w:color="000000" w:themeColor="text1"/>
+              <w:left w:val="single" w:sz="6" w:space="0" w:color="000000" w:themeColor="text1"/>
+              <w:bottom w:val="single" w:sz="6" w:space="0" w:color="000000" w:themeColor="text1"/>
+              <w:right w:val="single" w:sz="6" w:space="0" w:color="000000" w:themeColor="text1"/>
             </w:tcBorders>
           </w:tcPr>
           <w:p>
@@ -3819,10 +3604,10 @@
           <w:tcPr>
             <w:tcW w:w="810" w:type="dxa"/>
             <w:tcBorders>
-              <w:top w:val="single" w:sz="4" w:space="0" w:color="000000" w:themeColor="text1"/>
-              <w:left w:val="single" w:sz="4" w:space="0" w:color="000000" w:themeColor="text1"/>
-              <w:bottom w:val="single" w:sz="4" w:space="0" w:color="000000" w:themeColor="text1"/>
-              <w:right w:val="single" w:sz="4" w:space="0" w:color="000000" w:themeColor="text1"/>
+              <w:top w:val="single" w:sz="6" w:space="0" w:color="000000" w:themeColor="text1"/>
+              <w:left w:val="single" w:sz="6" w:space="0" w:color="000000" w:themeColor="text1"/>
+              <w:bottom w:val="single" w:sz="6" w:space="0" w:color="000000" w:themeColor="text1"/>
+              <w:right w:val="single" w:sz="6" w:space="0" w:color="000000" w:themeColor="text1"/>
             </w:tcBorders>
           </w:tcPr>
           <w:p>
@@ -3848,10 +3633,10 @@
           <w:tcPr>
             <w:tcW w:w="900" w:type="dxa"/>
             <w:tcBorders>
-              <w:top w:val="single" w:sz="4" w:space="0" w:color="000000" w:themeColor="text1"/>
-              <w:left w:val="single" w:sz="4" w:space="0" w:color="000000" w:themeColor="text1"/>
-              <w:bottom w:val="single" w:sz="4" w:space="0" w:color="000000" w:themeColor="text1"/>
-              <w:right w:val="single" w:sz="4" w:space="0" w:color="000000" w:themeColor="text1"/>
+              <w:top w:val="single" w:sz="6" w:space="0" w:color="000000" w:themeColor="text1"/>
+              <w:left w:val="single" w:sz="6" w:space="0" w:color="000000" w:themeColor="text1"/>
+              <w:bottom w:val="single" w:sz="6" w:space="0" w:color="000000" w:themeColor="text1"/>
+              <w:right w:val="single" w:sz="6" w:space="0" w:color="000000" w:themeColor="text1"/>
             </w:tcBorders>
           </w:tcPr>
           <w:p>
@@ -3893,10 +3678,10 @@
           <w:tcPr>
             <w:tcW w:w="900" w:type="dxa"/>
             <w:tcBorders>
-              <w:top w:val="single" w:sz="4" w:space="0" w:color="000000" w:themeColor="text1"/>
-              <w:left w:val="single" w:sz="4" w:space="0" w:color="000000" w:themeColor="text1"/>
-              <w:bottom w:val="single" w:sz="4" w:space="0" w:color="000000" w:themeColor="text1"/>
-              <w:right w:val="single" w:sz="4" w:space="0" w:color="000000" w:themeColor="text1"/>
+              <w:top w:val="single" w:sz="6" w:space="0" w:color="000000" w:themeColor="text1"/>
+              <w:left w:val="single" w:sz="6" w:space="0" w:color="000000" w:themeColor="text1"/>
+              <w:bottom w:val="single" w:sz="6" w:space="0" w:color="000000" w:themeColor="text1"/>
+              <w:right w:val="single" w:sz="6" w:space="0" w:color="000000" w:themeColor="text1"/>
             </w:tcBorders>
           </w:tcPr>
           <w:p>
@@ -3922,10 +3707,10 @@
           <w:tcPr>
             <w:tcW w:w="990" w:type="dxa"/>
             <w:tcBorders>
-              <w:top w:val="single" w:sz="4" w:space="0" w:color="000000" w:themeColor="text1"/>
-              <w:left w:val="single" w:sz="4" w:space="0" w:color="000000" w:themeColor="text1"/>
-              <w:bottom w:val="single" w:sz="4" w:space="0" w:color="000000" w:themeColor="text1"/>
-              <w:right w:val="single" w:sz="4" w:space="0" w:color="000000" w:themeColor="text1"/>
+              <w:top w:val="single" w:sz="6" w:space="0" w:color="000000" w:themeColor="text1"/>
+              <w:left w:val="single" w:sz="6" w:space="0" w:color="000000" w:themeColor="text1"/>
+              <w:bottom w:val="single" w:sz="6" w:space="0" w:color="000000" w:themeColor="text1"/>
+              <w:right w:val="single" w:sz="36" w:space="0" w:color="000000" w:themeColor="text1"/>
             </w:tcBorders>
           </w:tcPr>
           <w:p>
@@ -3957,10 +3742,10 @@
           <w:tcPr>
             <w:tcW w:w="990" w:type="dxa"/>
             <w:tcBorders>
-              <w:top w:val="single" w:sz="4" w:space="0" w:color="000000" w:themeColor="text1"/>
-              <w:left w:val="single" w:sz="4" w:space="0" w:color="000000" w:themeColor="text1"/>
-              <w:bottom w:val="single" w:sz="4" w:space="0" w:color="000000" w:themeColor="text1"/>
-              <w:right w:val="single" w:sz="4" w:space="0" w:color="000000" w:themeColor="text1"/>
+              <w:top w:val="single" w:sz="6" w:space="0" w:color="000000" w:themeColor="text1"/>
+              <w:left w:val="single" w:sz="36" w:space="0" w:color="000000" w:themeColor="text1"/>
+              <w:bottom w:val="single" w:sz="6" w:space="0" w:color="000000" w:themeColor="text1"/>
+              <w:right w:val="single" w:sz="6" w:space="0" w:color="000000" w:themeColor="text1"/>
             </w:tcBorders>
           </w:tcPr>
           <w:p>
@@ -3986,10 +3771,10 @@
           <w:tcPr>
             <w:tcW w:w="900" w:type="dxa"/>
             <w:tcBorders>
-              <w:top w:val="single" w:sz="4" w:space="0" w:color="000000" w:themeColor="text1"/>
-              <w:left w:val="single" w:sz="4" w:space="0" w:color="000000" w:themeColor="text1"/>
-              <w:bottom w:val="single" w:sz="4" w:space="0" w:color="000000" w:themeColor="text1"/>
-              <w:right w:val="single" w:sz="4" w:space="0" w:color="000000" w:themeColor="text1"/>
+              <w:top w:val="single" w:sz="6" w:space="0" w:color="000000" w:themeColor="text1"/>
+              <w:left w:val="single" w:sz="6" w:space="0" w:color="000000" w:themeColor="text1"/>
+              <w:bottom w:val="single" w:sz="6" w:space="0" w:color="000000" w:themeColor="text1"/>
+              <w:right w:val="single" w:sz="6" w:space="0" w:color="000000" w:themeColor="text1"/>
             </w:tcBorders>
           </w:tcPr>
           <w:p>
@@ -4015,10 +3800,10 @@
           <w:tcPr>
             <w:tcW w:w="810" w:type="dxa"/>
             <w:tcBorders>
-              <w:top w:val="single" w:sz="4" w:space="0" w:color="000000" w:themeColor="text1"/>
-              <w:left w:val="single" w:sz="4" w:space="0" w:color="000000" w:themeColor="text1"/>
-              <w:bottom w:val="single" w:sz="4" w:space="0" w:color="000000" w:themeColor="text1"/>
-              <w:right w:val="single" w:sz="4" w:space="0" w:color="000000" w:themeColor="text1"/>
+              <w:top w:val="single" w:sz="6" w:space="0" w:color="000000" w:themeColor="text1"/>
+              <w:left w:val="single" w:sz="6" w:space="0" w:color="000000" w:themeColor="text1"/>
+              <w:bottom w:val="single" w:sz="6" w:space="0" w:color="000000" w:themeColor="text1"/>
+              <w:right w:val="single" w:sz="6" w:space="0" w:color="000000" w:themeColor="text1"/>
             </w:tcBorders>
           </w:tcPr>
           <w:p>
@@ -4044,10 +3829,10 @@
           <w:tcPr>
             <w:tcW w:w="900" w:type="dxa"/>
             <w:tcBorders>
-              <w:top w:val="single" w:sz="4" w:space="0" w:color="000000" w:themeColor="text1"/>
-              <w:left w:val="single" w:sz="4" w:space="0" w:color="000000" w:themeColor="text1"/>
-              <w:bottom w:val="single" w:sz="4" w:space="0" w:color="000000" w:themeColor="text1"/>
-              <w:right w:val="single" w:sz="4" w:space="0" w:color="000000" w:themeColor="text1"/>
+              <w:top w:val="single" w:sz="6" w:space="0" w:color="000000" w:themeColor="text1"/>
+              <w:left w:val="single" w:sz="6" w:space="0" w:color="000000" w:themeColor="text1"/>
+              <w:bottom w:val="single" w:sz="6" w:space="0" w:color="000000" w:themeColor="text1"/>
+              <w:right w:val="single" w:sz="6" w:space="0" w:color="000000" w:themeColor="text1"/>
             </w:tcBorders>
           </w:tcPr>
           <w:p>
@@ -4089,10 +3874,10 @@
           <w:tcPr>
             <w:tcW w:w="900" w:type="dxa"/>
             <w:tcBorders>
-              <w:top w:val="single" w:sz="4" w:space="0" w:color="000000" w:themeColor="text1"/>
-              <w:left w:val="single" w:sz="4" w:space="0" w:color="000000" w:themeColor="text1"/>
-              <w:bottom w:val="single" w:sz="4" w:space="0" w:color="000000" w:themeColor="text1"/>
-              <w:right w:val="single" w:sz="4" w:space="0" w:color="000000" w:themeColor="text1"/>
+              <w:top w:val="single" w:sz="6" w:space="0" w:color="000000" w:themeColor="text1"/>
+              <w:left w:val="single" w:sz="6" w:space="0" w:color="000000" w:themeColor="text1"/>
+              <w:bottom w:val="single" w:sz="6" w:space="0" w:color="000000" w:themeColor="text1"/>
+              <w:right w:val="single" w:sz="6" w:space="0" w:color="000000" w:themeColor="text1"/>
             </w:tcBorders>
           </w:tcPr>
           <w:p>
@@ -4118,10 +3903,10 @@
           <w:tcPr>
             <w:tcW w:w="990" w:type="dxa"/>
             <w:tcBorders>
-              <w:top w:val="single" w:sz="4" w:space="0" w:color="000000" w:themeColor="text1"/>
-              <w:left w:val="single" w:sz="4" w:space="0" w:color="000000" w:themeColor="text1"/>
-              <w:bottom w:val="single" w:sz="4" w:space="0" w:color="000000" w:themeColor="text1"/>
-              <w:right w:val="single" w:sz="4" w:space="0" w:color="000000" w:themeColor="text1"/>
+              <w:top w:val="single" w:sz="6" w:space="0" w:color="000000" w:themeColor="text1"/>
+              <w:left w:val="single" w:sz="6" w:space="0" w:color="000000" w:themeColor="text1"/>
+              <w:bottom w:val="single" w:sz="6" w:space="0" w:color="000000" w:themeColor="text1"/>
+              <w:right w:val="single" w:sz="36" w:space="0" w:color="000000" w:themeColor="text1"/>
             </w:tcBorders>
           </w:tcPr>
           <w:p>
@@ -4153,10 +3938,10 @@
           <w:tcPr>
             <w:tcW w:w="990" w:type="dxa"/>
             <w:tcBorders>
-              <w:top w:val="single" w:sz="4" w:space="0" w:color="000000" w:themeColor="text1"/>
-              <w:left w:val="single" w:sz="4" w:space="0" w:color="000000" w:themeColor="text1"/>
-              <w:bottom w:val="single" w:sz="4" w:space="0" w:color="000000" w:themeColor="text1"/>
-              <w:right w:val="single" w:sz="4" w:space="0" w:color="000000" w:themeColor="text1"/>
+              <w:top w:val="single" w:sz="6" w:space="0" w:color="000000" w:themeColor="text1"/>
+              <w:left w:val="single" w:sz="36" w:space="0" w:color="000000" w:themeColor="text1"/>
+              <w:bottom w:val="single" w:sz="6" w:space="0" w:color="000000" w:themeColor="text1"/>
+              <w:right w:val="single" w:sz="6" w:space="0" w:color="000000" w:themeColor="text1"/>
             </w:tcBorders>
           </w:tcPr>
           <w:p>
@@ -4182,10 +3967,10 @@
           <w:tcPr>
             <w:tcW w:w="900" w:type="dxa"/>
             <w:tcBorders>
-              <w:top w:val="single" w:sz="4" w:space="0" w:color="000000" w:themeColor="text1"/>
-              <w:left w:val="single" w:sz="4" w:space="0" w:color="000000" w:themeColor="text1"/>
-              <w:bottom w:val="single" w:sz="4" w:space="0" w:color="000000" w:themeColor="text1"/>
-              <w:right w:val="single" w:sz="4" w:space="0" w:color="000000" w:themeColor="text1"/>
+              <w:top w:val="single" w:sz="6" w:space="0" w:color="000000" w:themeColor="text1"/>
+              <w:left w:val="single" w:sz="6" w:space="0" w:color="000000" w:themeColor="text1"/>
+              <w:bottom w:val="single" w:sz="6" w:space="0" w:color="000000" w:themeColor="text1"/>
+              <w:right w:val="single" w:sz="6" w:space="0" w:color="000000" w:themeColor="text1"/>
             </w:tcBorders>
           </w:tcPr>
           <w:p>
@@ -4211,10 +3996,10 @@
           <w:tcPr>
             <w:tcW w:w="810" w:type="dxa"/>
             <w:tcBorders>
-              <w:top w:val="single" w:sz="4" w:space="0" w:color="000000" w:themeColor="text1"/>
-              <w:left w:val="single" w:sz="4" w:space="0" w:color="000000" w:themeColor="text1"/>
-              <w:bottom w:val="single" w:sz="4" w:space="0" w:color="000000" w:themeColor="text1"/>
-              <w:right w:val="single" w:sz="4" w:space="0" w:color="000000" w:themeColor="text1"/>
+              <w:top w:val="single" w:sz="6" w:space="0" w:color="000000" w:themeColor="text1"/>
+              <w:left w:val="single" w:sz="6" w:space="0" w:color="000000" w:themeColor="text1"/>
+              <w:bottom w:val="single" w:sz="6" w:space="0" w:color="000000" w:themeColor="text1"/>
+              <w:right w:val="single" w:sz="6" w:space="0" w:color="000000" w:themeColor="text1"/>
             </w:tcBorders>
           </w:tcPr>
           <w:p>
@@ -4240,10 +4025,10 @@
           <w:tcPr>
             <w:tcW w:w="900" w:type="dxa"/>
             <w:tcBorders>
-              <w:top w:val="single" w:sz="4" w:space="0" w:color="000000" w:themeColor="text1"/>
-              <w:left w:val="single" w:sz="4" w:space="0" w:color="000000" w:themeColor="text1"/>
-              <w:bottom w:val="single" w:sz="4" w:space="0" w:color="000000" w:themeColor="text1"/>
-              <w:right w:val="single" w:sz="4" w:space="0" w:color="000000" w:themeColor="text1"/>
+              <w:top w:val="single" w:sz="6" w:space="0" w:color="000000" w:themeColor="text1"/>
+              <w:left w:val="single" w:sz="6" w:space="0" w:color="000000" w:themeColor="text1"/>
+              <w:bottom w:val="single" w:sz="6" w:space="0" w:color="000000" w:themeColor="text1"/>
+              <w:right w:val="single" w:sz="6" w:space="0" w:color="000000" w:themeColor="text1"/>
             </w:tcBorders>
           </w:tcPr>
           <w:p>
@@ -4285,10 +4070,10 @@
           <w:tcPr>
             <w:tcW w:w="900" w:type="dxa"/>
             <w:tcBorders>
-              <w:top w:val="single" w:sz="4" w:space="0" w:color="000000" w:themeColor="text1"/>
-              <w:left w:val="single" w:sz="4" w:space="0" w:color="000000" w:themeColor="text1"/>
-              <w:bottom w:val="single" w:sz="4" w:space="0" w:color="000000" w:themeColor="text1"/>
-              <w:right w:val="single" w:sz="4" w:space="0" w:color="000000" w:themeColor="text1"/>
+              <w:top w:val="single" w:sz="6" w:space="0" w:color="000000" w:themeColor="text1"/>
+              <w:left w:val="single" w:sz="6" w:space="0" w:color="000000" w:themeColor="text1"/>
+              <w:bottom w:val="single" w:sz="6" w:space="0" w:color="000000" w:themeColor="text1"/>
+              <w:right w:val="single" w:sz="6" w:space="0" w:color="000000" w:themeColor="text1"/>
             </w:tcBorders>
           </w:tcPr>
           <w:p>
@@ -4314,10 +4099,10 @@
           <w:tcPr>
             <w:tcW w:w="990" w:type="dxa"/>
             <w:tcBorders>
-              <w:top w:val="single" w:sz="4" w:space="0" w:color="000000" w:themeColor="text1"/>
-              <w:left w:val="single" w:sz="4" w:space="0" w:color="000000" w:themeColor="text1"/>
-              <w:bottom w:val="single" w:sz="4" w:space="0" w:color="000000" w:themeColor="text1"/>
-              <w:right w:val="single" w:sz="4" w:space="0" w:color="000000" w:themeColor="text1"/>
+              <w:top w:val="single" w:sz="6" w:space="0" w:color="000000" w:themeColor="text1"/>
+              <w:left w:val="single" w:sz="6" w:space="0" w:color="000000" w:themeColor="text1"/>
+              <w:bottom w:val="single" w:sz="6" w:space="0" w:color="000000" w:themeColor="text1"/>
+              <w:right w:val="single" w:sz="36" w:space="0" w:color="000000" w:themeColor="text1"/>
             </w:tcBorders>
           </w:tcPr>
           <w:p>
@@ -4349,10 +4134,10 @@
           <w:tcPr>
             <w:tcW w:w="990" w:type="dxa"/>
             <w:tcBorders>
-              <w:top w:val="single" w:sz="4" w:space="0" w:color="000000" w:themeColor="text1"/>
-              <w:left w:val="single" w:sz="4" w:space="0" w:color="000000" w:themeColor="text1"/>
-              <w:bottom w:val="single" w:sz="4" w:space="0" w:color="000000" w:themeColor="text1"/>
-              <w:right w:val="single" w:sz="4" w:space="0" w:color="000000" w:themeColor="text1"/>
+              <w:top w:val="single" w:sz="6" w:space="0" w:color="000000" w:themeColor="text1"/>
+              <w:left w:val="single" w:sz="36" w:space="0" w:color="000000" w:themeColor="text1"/>
+              <w:bottom w:val="single" w:sz="6" w:space="0" w:color="000000" w:themeColor="text1"/>
+              <w:right w:val="single" w:sz="6" w:space="0" w:color="000000" w:themeColor="text1"/>
             </w:tcBorders>
           </w:tcPr>
           <w:p>
@@ -4378,10 +4163,10 @@
           <w:tcPr>
             <w:tcW w:w="900" w:type="dxa"/>
             <w:tcBorders>
-              <w:top w:val="single" w:sz="4" w:space="0" w:color="000000" w:themeColor="text1"/>
-              <w:left w:val="single" w:sz="4" w:space="0" w:color="000000" w:themeColor="text1"/>
-              <w:bottom w:val="single" w:sz="4" w:space="0" w:color="000000" w:themeColor="text1"/>
-              <w:right w:val="single" w:sz="4" w:space="0" w:color="000000" w:themeColor="text1"/>
+              <w:top w:val="single" w:sz="6" w:space="0" w:color="000000" w:themeColor="text1"/>
+              <w:left w:val="single" w:sz="6" w:space="0" w:color="000000" w:themeColor="text1"/>
+              <w:bottom w:val="single" w:sz="6" w:space="0" w:color="000000" w:themeColor="text1"/>
+              <w:right w:val="single" w:sz="6" w:space="0" w:color="000000" w:themeColor="text1"/>
             </w:tcBorders>
           </w:tcPr>
           <w:p>
@@ -4407,10 +4192,10 @@
           <w:tcPr>
             <w:tcW w:w="810" w:type="dxa"/>
             <w:tcBorders>
-              <w:top w:val="single" w:sz="4" w:space="0" w:color="000000" w:themeColor="text1"/>
-              <w:left w:val="single" w:sz="4" w:space="0" w:color="000000" w:themeColor="text1"/>
-              <w:bottom w:val="single" w:sz="4" w:space="0" w:color="000000" w:themeColor="text1"/>
-              <w:right w:val="single" w:sz="4" w:space="0" w:color="000000" w:themeColor="text1"/>
+              <w:top w:val="single" w:sz="6" w:space="0" w:color="000000" w:themeColor="text1"/>
+              <w:left w:val="single" w:sz="6" w:space="0" w:color="000000" w:themeColor="text1"/>
+              <w:bottom w:val="single" w:sz="6" w:space="0" w:color="000000" w:themeColor="text1"/>
+              <w:right w:val="single" w:sz="6" w:space="0" w:color="000000" w:themeColor="text1"/>
             </w:tcBorders>
           </w:tcPr>
           <w:p>
@@ -4436,10 +4221,10 @@
           <w:tcPr>
             <w:tcW w:w="900" w:type="dxa"/>
             <w:tcBorders>
-              <w:top w:val="single" w:sz="4" w:space="0" w:color="000000" w:themeColor="text1"/>
-              <w:left w:val="single" w:sz="4" w:space="0" w:color="000000" w:themeColor="text1"/>
-              <w:bottom w:val="single" w:sz="4" w:space="0" w:color="000000" w:themeColor="text1"/>
-              <w:right w:val="single" w:sz="4" w:space="0" w:color="000000" w:themeColor="text1"/>
+              <w:top w:val="single" w:sz="6" w:space="0" w:color="000000" w:themeColor="text1"/>
+              <w:left w:val="single" w:sz="6" w:space="0" w:color="000000" w:themeColor="text1"/>
+              <w:bottom w:val="single" w:sz="6" w:space="0" w:color="000000" w:themeColor="text1"/>
+              <w:right w:val="single" w:sz="6" w:space="0" w:color="000000" w:themeColor="text1"/>
             </w:tcBorders>
           </w:tcPr>
           <w:p>
@@ -4481,10 +4266,10 @@
           <w:tcPr>
             <w:tcW w:w="900" w:type="dxa"/>
             <w:tcBorders>
-              <w:top w:val="single" w:sz="4" w:space="0" w:color="000000" w:themeColor="text1"/>
-              <w:left w:val="single" w:sz="4" w:space="0" w:color="000000" w:themeColor="text1"/>
-              <w:bottom w:val="single" w:sz="4" w:space="0" w:color="000000" w:themeColor="text1"/>
-              <w:right w:val="single" w:sz="4" w:space="0" w:color="000000" w:themeColor="text1"/>
+              <w:top w:val="single" w:sz="6" w:space="0" w:color="000000" w:themeColor="text1"/>
+              <w:left w:val="single" w:sz="6" w:space="0" w:color="000000" w:themeColor="text1"/>
+              <w:bottom w:val="single" w:sz="6" w:space="0" w:color="000000" w:themeColor="text1"/>
+              <w:right w:val="single" w:sz="6" w:space="0" w:color="000000" w:themeColor="text1"/>
             </w:tcBorders>
           </w:tcPr>
           <w:p>
@@ -4510,10 +4295,10 @@
           <w:tcPr>
             <w:tcW w:w="990" w:type="dxa"/>
             <w:tcBorders>
-              <w:top w:val="single" w:sz="4" w:space="0" w:color="000000" w:themeColor="text1"/>
-              <w:left w:val="single" w:sz="4" w:space="0" w:color="000000" w:themeColor="text1"/>
-              <w:bottom w:val="single" w:sz="4" w:space="0" w:color="000000" w:themeColor="text1"/>
-              <w:right w:val="single" w:sz="4" w:space="0" w:color="000000" w:themeColor="text1"/>
+              <w:top w:val="single" w:sz="6" w:space="0" w:color="000000" w:themeColor="text1"/>
+              <w:left w:val="single" w:sz="6" w:space="0" w:color="000000" w:themeColor="text1"/>
+              <w:bottom w:val="single" w:sz="6" w:space="0" w:color="000000" w:themeColor="text1"/>
+              <w:right w:val="single" w:sz="36" w:space="0" w:color="000000" w:themeColor="text1"/>
             </w:tcBorders>
           </w:tcPr>
           <w:p>
@@ -4545,10 +4330,10 @@
           <w:tcPr>
             <w:tcW w:w="990" w:type="dxa"/>
             <w:tcBorders>
-              <w:top w:val="single" w:sz="4" w:space="0" w:color="000000" w:themeColor="text1"/>
-              <w:left w:val="single" w:sz="4" w:space="0" w:color="000000" w:themeColor="text1"/>
-              <w:bottom w:val="single" w:sz="4" w:space="0" w:color="000000" w:themeColor="text1"/>
-              <w:right w:val="single" w:sz="4" w:space="0" w:color="000000" w:themeColor="text1"/>
+              <w:top w:val="single" w:sz="6" w:space="0" w:color="000000" w:themeColor="text1"/>
+              <w:left w:val="single" w:sz="36" w:space="0" w:color="000000" w:themeColor="text1"/>
+              <w:bottom w:val="single" w:sz="6" w:space="0" w:color="000000" w:themeColor="text1"/>
+              <w:right w:val="single" w:sz="6" w:space="0" w:color="000000" w:themeColor="text1"/>
             </w:tcBorders>
           </w:tcPr>
           <w:p>
@@ -4574,10 +4359,10 @@
           <w:tcPr>
             <w:tcW w:w="900" w:type="dxa"/>
             <w:tcBorders>
-              <w:top w:val="single" w:sz="4" w:space="0" w:color="000000" w:themeColor="text1"/>
-              <w:left w:val="single" w:sz="4" w:space="0" w:color="000000" w:themeColor="text1"/>
-              <w:bottom w:val="single" w:sz="4" w:space="0" w:color="000000" w:themeColor="text1"/>
-              <w:right w:val="single" w:sz="4" w:space="0" w:color="000000" w:themeColor="text1"/>
+              <w:top w:val="single" w:sz="6" w:space="0" w:color="000000" w:themeColor="text1"/>
+              <w:left w:val="single" w:sz="6" w:space="0" w:color="000000" w:themeColor="text1"/>
+              <w:bottom w:val="single" w:sz="6" w:space="0" w:color="000000" w:themeColor="text1"/>
+              <w:right w:val="single" w:sz="6" w:space="0" w:color="000000" w:themeColor="text1"/>
             </w:tcBorders>
           </w:tcPr>
           <w:p>
@@ -4603,10 +4388,10 @@
           <w:tcPr>
             <w:tcW w:w="810" w:type="dxa"/>
             <w:tcBorders>
-              <w:top w:val="single" w:sz="4" w:space="0" w:color="000000" w:themeColor="text1"/>
-              <w:left w:val="single" w:sz="4" w:space="0" w:color="000000" w:themeColor="text1"/>
-              <w:bottom w:val="single" w:sz="4" w:space="0" w:color="000000" w:themeColor="text1"/>
-              <w:right w:val="single" w:sz="4" w:space="0" w:color="000000" w:themeColor="text1"/>
+              <w:top w:val="single" w:sz="6" w:space="0" w:color="000000" w:themeColor="text1"/>
+              <w:left w:val="single" w:sz="6" w:space="0" w:color="000000" w:themeColor="text1"/>
+              <w:bottom w:val="single" w:sz="6" w:space="0" w:color="000000" w:themeColor="text1"/>
+              <w:right w:val="single" w:sz="6" w:space="0" w:color="000000" w:themeColor="text1"/>
             </w:tcBorders>
           </w:tcPr>
           <w:p>
@@ -4632,10 +4417,10 @@
           <w:tcPr>
             <w:tcW w:w="900" w:type="dxa"/>
             <w:tcBorders>
-              <w:top w:val="single" w:sz="4" w:space="0" w:color="000000" w:themeColor="text1"/>
-              <w:left w:val="single" w:sz="4" w:space="0" w:color="000000" w:themeColor="text1"/>
-              <w:bottom w:val="single" w:sz="4" w:space="0" w:color="000000" w:themeColor="text1"/>
-              <w:right w:val="single" w:sz="4" w:space="0" w:color="000000" w:themeColor="text1"/>
+              <w:top w:val="single" w:sz="6" w:space="0" w:color="000000" w:themeColor="text1"/>
+              <w:left w:val="single" w:sz="6" w:space="0" w:color="000000" w:themeColor="text1"/>
+              <w:bottom w:val="single" w:sz="6" w:space="0" w:color="000000" w:themeColor="text1"/>
+              <w:right w:val="single" w:sz="6" w:space="0" w:color="000000" w:themeColor="text1"/>
             </w:tcBorders>
           </w:tcPr>
           <w:p>
@@ -4677,10 +4462,10 @@
           <w:tcPr>
             <w:tcW w:w="900" w:type="dxa"/>
             <w:tcBorders>
-              <w:top w:val="single" w:sz="4" w:space="0" w:color="000000" w:themeColor="text1"/>
-              <w:left w:val="single" w:sz="4" w:space="0" w:color="000000" w:themeColor="text1"/>
-              <w:bottom w:val="single" w:sz="4" w:space="0" w:color="000000" w:themeColor="text1"/>
-              <w:right w:val="single" w:sz="4" w:space="0" w:color="000000" w:themeColor="text1"/>
+              <w:top w:val="single" w:sz="6" w:space="0" w:color="000000" w:themeColor="text1"/>
+              <w:left w:val="single" w:sz="6" w:space="0" w:color="000000" w:themeColor="text1"/>
+              <w:bottom w:val="single" w:sz="6" w:space="0" w:color="000000" w:themeColor="text1"/>
+              <w:right w:val="single" w:sz="6" w:space="0" w:color="000000" w:themeColor="text1"/>
             </w:tcBorders>
           </w:tcPr>
           <w:p>
@@ -4706,10 +4491,10 @@
           <w:tcPr>
             <w:tcW w:w="990" w:type="dxa"/>
             <w:tcBorders>
-              <w:top w:val="single" w:sz="4" w:space="0" w:color="000000" w:themeColor="text1"/>
-              <w:left w:val="single" w:sz="4" w:space="0" w:color="000000" w:themeColor="text1"/>
-              <w:bottom w:val="single" w:sz="4" w:space="0" w:color="000000" w:themeColor="text1"/>
-              <w:right w:val="single" w:sz="4" w:space="0" w:color="000000" w:themeColor="text1"/>
+              <w:top w:val="single" w:sz="6" w:space="0" w:color="000000" w:themeColor="text1"/>
+              <w:left w:val="single" w:sz="6" w:space="0" w:color="000000" w:themeColor="text1"/>
+              <w:bottom w:val="single" w:sz="6" w:space="0" w:color="000000" w:themeColor="text1"/>
+              <w:right w:val="single" w:sz="36" w:space="0" w:color="000000" w:themeColor="text1"/>
             </w:tcBorders>
           </w:tcPr>
           <w:p>
@@ -4741,10 +4526,10 @@
           <w:tcPr>
             <w:tcW w:w="990" w:type="dxa"/>
             <w:tcBorders>
-              <w:top w:val="single" w:sz="4" w:space="0" w:color="000000" w:themeColor="text1"/>
-              <w:left w:val="single" w:sz="4" w:space="0" w:color="000000" w:themeColor="text1"/>
-              <w:bottom w:val="single" w:sz="4" w:space="0" w:color="000000" w:themeColor="text1"/>
-              <w:right w:val="single" w:sz="4" w:space="0" w:color="000000" w:themeColor="text1"/>
+              <w:top w:val="single" w:sz="6" w:space="0" w:color="000000" w:themeColor="text1"/>
+              <w:left w:val="single" w:sz="36" w:space="0" w:color="000000" w:themeColor="text1"/>
+              <w:bottom w:val="single" w:sz="6" w:space="0" w:color="000000" w:themeColor="text1"/>
+              <w:right w:val="single" w:sz="6" w:space="0" w:color="000000" w:themeColor="text1"/>
             </w:tcBorders>
           </w:tcPr>
           <w:p>
@@ -4770,10 +4555,10 @@
           <w:tcPr>
             <w:tcW w:w="900" w:type="dxa"/>
             <w:tcBorders>
-              <w:top w:val="single" w:sz="4" w:space="0" w:color="000000" w:themeColor="text1"/>
-              <w:left w:val="single" w:sz="4" w:space="0" w:color="000000" w:themeColor="text1"/>
-              <w:bottom w:val="single" w:sz="4" w:space="0" w:color="000000" w:themeColor="text1"/>
-              <w:right w:val="single" w:sz="4" w:space="0" w:color="000000" w:themeColor="text1"/>
+              <w:top w:val="single" w:sz="6" w:space="0" w:color="000000" w:themeColor="text1"/>
+              <w:left w:val="single" w:sz="6" w:space="0" w:color="000000" w:themeColor="text1"/>
+              <w:bottom w:val="single" w:sz="6" w:space="0" w:color="000000" w:themeColor="text1"/>
+              <w:right w:val="single" w:sz="6" w:space="0" w:color="000000" w:themeColor="text1"/>
             </w:tcBorders>
           </w:tcPr>
           <w:p>
@@ -4799,10 +4584,10 @@
           <w:tcPr>
             <w:tcW w:w="810" w:type="dxa"/>
             <w:tcBorders>
-              <w:top w:val="single" w:sz="4" w:space="0" w:color="000000" w:themeColor="text1"/>
-              <w:left w:val="single" w:sz="4" w:space="0" w:color="000000" w:themeColor="text1"/>
-              <w:bottom w:val="single" w:sz="4" w:space="0" w:color="000000" w:themeColor="text1"/>
-              <w:right w:val="single" w:sz="4" w:space="0" w:color="000000" w:themeColor="text1"/>
+              <w:top w:val="single" w:sz="6" w:space="0" w:color="000000" w:themeColor="text1"/>
+              <w:left w:val="single" w:sz="6" w:space="0" w:color="000000" w:themeColor="text1"/>
+              <w:bottom w:val="single" w:sz="6" w:space="0" w:color="000000" w:themeColor="text1"/>
+              <w:right w:val="single" w:sz="6" w:space="0" w:color="000000" w:themeColor="text1"/>
             </w:tcBorders>
           </w:tcPr>
           <w:p>
@@ -4828,10 +4613,10 @@
           <w:tcPr>
             <w:tcW w:w="900" w:type="dxa"/>
             <w:tcBorders>
-              <w:top w:val="single" w:sz="4" w:space="0" w:color="000000" w:themeColor="text1"/>
-              <w:left w:val="single" w:sz="4" w:space="0" w:color="000000" w:themeColor="text1"/>
-              <w:bottom w:val="single" w:sz="4" w:space="0" w:color="000000" w:themeColor="text1"/>
-              <w:right w:val="single" w:sz="4" w:space="0" w:color="000000" w:themeColor="text1"/>
+              <w:top w:val="single" w:sz="6" w:space="0" w:color="000000" w:themeColor="text1"/>
+              <w:left w:val="single" w:sz="6" w:space="0" w:color="000000" w:themeColor="text1"/>
+              <w:bottom w:val="single" w:sz="6" w:space="0" w:color="000000" w:themeColor="text1"/>
+              <w:right w:val="single" w:sz="6" w:space="0" w:color="000000" w:themeColor="text1"/>
             </w:tcBorders>
           </w:tcPr>
           <w:p>
@@ -4873,10 +4658,10 @@
           <w:tcPr>
             <w:tcW w:w="900" w:type="dxa"/>
             <w:tcBorders>
-              <w:top w:val="single" w:sz="4" w:space="0" w:color="000000" w:themeColor="text1"/>
-              <w:left w:val="single" w:sz="4" w:space="0" w:color="000000" w:themeColor="text1"/>
-              <w:bottom w:val="single" w:sz="4" w:space="0" w:color="000000" w:themeColor="text1"/>
-              <w:right w:val="single" w:sz="4" w:space="0" w:color="000000" w:themeColor="text1"/>
+              <w:top w:val="single" w:sz="6" w:space="0" w:color="000000" w:themeColor="text1"/>
+              <w:left w:val="single" w:sz="6" w:space="0" w:color="000000" w:themeColor="text1"/>
+              <w:bottom w:val="single" w:sz="6" w:space="0" w:color="000000" w:themeColor="text1"/>
+              <w:right w:val="single" w:sz="6" w:space="0" w:color="000000" w:themeColor="text1"/>
             </w:tcBorders>
           </w:tcPr>
           <w:p>
@@ -4902,10 +4687,10 @@
           <w:tcPr>
             <w:tcW w:w="990" w:type="dxa"/>
             <w:tcBorders>
-              <w:top w:val="single" w:sz="4" w:space="0" w:color="000000" w:themeColor="text1"/>
-              <w:left w:val="single" w:sz="4" w:space="0" w:color="000000" w:themeColor="text1"/>
-              <w:bottom w:val="single" w:sz="4" w:space="0" w:color="000000" w:themeColor="text1"/>
-              <w:right w:val="single" w:sz="4" w:space="0" w:color="000000" w:themeColor="text1"/>
+              <w:top w:val="single" w:sz="6" w:space="0" w:color="000000" w:themeColor="text1"/>
+              <w:left w:val="single" w:sz="6" w:space="0" w:color="000000" w:themeColor="text1"/>
+              <w:bottom w:val="single" w:sz="6" w:space="0" w:color="000000" w:themeColor="text1"/>
+              <w:right w:val="single" w:sz="36" w:space="0" w:color="000000" w:themeColor="text1"/>
             </w:tcBorders>
           </w:tcPr>
           <w:p>
@@ -4937,10 +4722,10 @@
           <w:tcPr>
             <w:tcW w:w="990" w:type="dxa"/>
             <w:tcBorders>
-              <w:top w:val="single" w:sz="4" w:space="0" w:color="000000" w:themeColor="text1"/>
-              <w:left w:val="single" w:sz="4" w:space="0" w:color="000000" w:themeColor="text1"/>
-              <w:bottom w:val="single" w:sz="4" w:space="0" w:color="000000" w:themeColor="text1"/>
-              <w:right w:val="single" w:sz="4" w:space="0" w:color="000000" w:themeColor="text1"/>
+              <w:top w:val="single" w:sz="6" w:space="0" w:color="000000" w:themeColor="text1"/>
+              <w:left w:val="single" w:sz="36" w:space="0" w:color="000000" w:themeColor="text1"/>
+              <w:bottom w:val="single" w:sz="6" w:space="0" w:color="000000" w:themeColor="text1"/>
+              <w:right w:val="single" w:sz="6" w:space="0" w:color="000000" w:themeColor="text1"/>
             </w:tcBorders>
           </w:tcPr>
           <w:p>
@@ -4966,10 +4751,10 @@
           <w:tcPr>
             <w:tcW w:w="900" w:type="dxa"/>
             <w:tcBorders>
-              <w:top w:val="single" w:sz="4" w:space="0" w:color="000000" w:themeColor="text1"/>
-              <w:left w:val="single" w:sz="4" w:space="0" w:color="000000" w:themeColor="text1"/>
-              <w:bottom w:val="single" w:sz="4" w:space="0" w:color="000000" w:themeColor="text1"/>
-              <w:right w:val="single" w:sz="4" w:space="0" w:color="000000" w:themeColor="text1"/>
+              <w:top w:val="single" w:sz="6" w:space="0" w:color="000000" w:themeColor="text1"/>
+              <w:left w:val="single" w:sz="6" w:space="0" w:color="000000" w:themeColor="text1"/>
+              <w:bottom w:val="single" w:sz="6" w:space="0" w:color="000000" w:themeColor="text1"/>
+              <w:right w:val="single" w:sz="6" w:space="0" w:color="000000" w:themeColor="text1"/>
             </w:tcBorders>
           </w:tcPr>
           <w:p>
@@ -4995,10 +4780,10 @@
           <w:tcPr>
             <w:tcW w:w="810" w:type="dxa"/>
             <w:tcBorders>
-              <w:top w:val="single" w:sz="4" w:space="0" w:color="000000" w:themeColor="text1"/>
-              <w:left w:val="single" w:sz="4" w:space="0" w:color="000000" w:themeColor="text1"/>
-              <w:bottom w:val="single" w:sz="4" w:space="0" w:color="000000" w:themeColor="text1"/>
-              <w:right w:val="single" w:sz="4" w:space="0" w:color="000000" w:themeColor="text1"/>
+              <w:top w:val="single" w:sz="6" w:space="0" w:color="000000" w:themeColor="text1"/>
+              <w:left w:val="single" w:sz="6" w:space="0" w:color="000000" w:themeColor="text1"/>
+              <w:bottom w:val="single" w:sz="6" w:space="0" w:color="000000" w:themeColor="text1"/>
+              <w:right w:val="single" w:sz="6" w:space="0" w:color="000000" w:themeColor="text1"/>
             </w:tcBorders>
           </w:tcPr>
           <w:p>
@@ -5024,10 +4809,10 @@
           <w:tcPr>
             <w:tcW w:w="900" w:type="dxa"/>
             <w:tcBorders>
-              <w:top w:val="single" w:sz="4" w:space="0" w:color="000000" w:themeColor="text1"/>
-              <w:left w:val="single" w:sz="4" w:space="0" w:color="000000" w:themeColor="text1"/>
-              <w:bottom w:val="single" w:sz="4" w:space="0" w:color="000000" w:themeColor="text1"/>
-              <w:right w:val="single" w:sz="4" w:space="0" w:color="000000" w:themeColor="text1"/>
+              <w:top w:val="single" w:sz="6" w:space="0" w:color="000000" w:themeColor="text1"/>
+              <w:left w:val="single" w:sz="6" w:space="0" w:color="000000" w:themeColor="text1"/>
+              <w:bottom w:val="single" w:sz="6" w:space="0" w:color="000000" w:themeColor="text1"/>
+              <w:right w:val="single" w:sz="6" w:space="0" w:color="000000" w:themeColor="text1"/>
             </w:tcBorders>
           </w:tcPr>
           <w:p>
@@ -5069,10 +4854,10 @@
           <w:tcPr>
             <w:tcW w:w="900" w:type="dxa"/>
             <w:tcBorders>
-              <w:top w:val="single" w:sz="4" w:space="0" w:color="000000" w:themeColor="text1"/>
-              <w:left w:val="single" w:sz="4" w:space="0" w:color="000000" w:themeColor="text1"/>
-              <w:bottom w:val="single" w:sz="4" w:space="0" w:color="000000" w:themeColor="text1"/>
-              <w:right w:val="single" w:sz="4" w:space="0" w:color="000000" w:themeColor="text1"/>
+              <w:top w:val="single" w:sz="6" w:space="0" w:color="000000" w:themeColor="text1"/>
+              <w:left w:val="single" w:sz="6" w:space="0" w:color="000000" w:themeColor="text1"/>
+              <w:bottom w:val="single" w:sz="6" w:space="0" w:color="000000" w:themeColor="text1"/>
+              <w:right w:val="single" w:sz="6" w:space="0" w:color="000000" w:themeColor="text1"/>
             </w:tcBorders>
           </w:tcPr>
           <w:p>
@@ -5098,10 +4883,10 @@
           <w:tcPr>
             <w:tcW w:w="990" w:type="dxa"/>
             <w:tcBorders>
-              <w:top w:val="single" w:sz="4" w:space="0" w:color="000000" w:themeColor="text1"/>
-              <w:left w:val="single" w:sz="4" w:space="0" w:color="000000" w:themeColor="text1"/>
-              <w:bottom w:val="single" w:sz="4" w:space="0" w:color="000000" w:themeColor="text1"/>
-              <w:right w:val="single" w:sz="4" w:space="0" w:color="000000" w:themeColor="text1"/>
+              <w:top w:val="single" w:sz="6" w:space="0" w:color="000000" w:themeColor="text1"/>
+              <w:left w:val="single" w:sz="6" w:space="0" w:color="000000" w:themeColor="text1"/>
+              <w:bottom w:val="single" w:sz="6" w:space="0" w:color="000000" w:themeColor="text1"/>
+              <w:right w:val="single" w:sz="36" w:space="0" w:color="000000" w:themeColor="text1"/>
             </w:tcBorders>
           </w:tcPr>
           <w:p>
@@ -5133,10 +4918,10 @@
           <w:tcPr>
             <w:tcW w:w="990" w:type="dxa"/>
             <w:tcBorders>
-              <w:top w:val="single" w:sz="4" w:space="0" w:color="000000" w:themeColor="text1"/>
-              <w:left w:val="single" w:sz="4" w:space="0" w:color="000000" w:themeColor="text1"/>
-              <w:bottom w:val="single" w:sz="4" w:space="0" w:color="000000" w:themeColor="text1"/>
-              <w:right w:val="single" w:sz="4" w:space="0" w:color="000000" w:themeColor="text1"/>
+              <w:top w:val="single" w:sz="6" w:space="0" w:color="000000" w:themeColor="text1"/>
+              <w:left w:val="single" w:sz="36" w:space="0" w:color="000000" w:themeColor="text1"/>
+              <w:bottom w:val="single" w:sz="6" w:space="0" w:color="000000" w:themeColor="text1"/>
+              <w:right w:val="single" w:sz="6" w:space="0" w:color="000000" w:themeColor="text1"/>
             </w:tcBorders>
           </w:tcPr>
           <w:p>
@@ -5155,10 +4940,10 @@
           <w:tcPr>
             <w:tcW w:w="900" w:type="dxa"/>
             <w:tcBorders>
-              <w:top w:val="single" w:sz="4" w:space="0" w:color="000000" w:themeColor="text1"/>
-              <w:left w:val="single" w:sz="4" w:space="0" w:color="000000" w:themeColor="text1"/>
-              <w:bottom w:val="single" w:sz="4" w:space="0" w:color="000000" w:themeColor="text1"/>
-              <w:right w:val="single" w:sz="4" w:space="0" w:color="000000" w:themeColor="text1"/>
+              <w:top w:val="single" w:sz="6" w:space="0" w:color="000000" w:themeColor="text1"/>
+              <w:left w:val="single" w:sz="6" w:space="0" w:color="000000" w:themeColor="text1"/>
+              <w:bottom w:val="single" w:sz="6" w:space="0" w:color="000000" w:themeColor="text1"/>
+              <w:right w:val="single" w:sz="6" w:space="0" w:color="000000" w:themeColor="text1"/>
             </w:tcBorders>
           </w:tcPr>
           <w:p>
@@ -5177,10 +4962,10 @@
           <w:tcPr>
             <w:tcW w:w="810" w:type="dxa"/>
             <w:tcBorders>
-              <w:top w:val="single" w:sz="4" w:space="0" w:color="000000" w:themeColor="text1"/>
-              <w:left w:val="single" w:sz="4" w:space="0" w:color="000000" w:themeColor="text1"/>
-              <w:bottom w:val="single" w:sz="4" w:space="0" w:color="000000" w:themeColor="text1"/>
-              <w:right w:val="single" w:sz="4" w:space="0" w:color="000000" w:themeColor="text1"/>
+              <w:top w:val="single" w:sz="6" w:space="0" w:color="000000" w:themeColor="text1"/>
+              <w:left w:val="single" w:sz="6" w:space="0" w:color="000000" w:themeColor="text1"/>
+              <w:bottom w:val="single" w:sz="6" w:space="0" w:color="000000" w:themeColor="text1"/>
+              <w:right w:val="single" w:sz="6" w:space="0" w:color="000000" w:themeColor="text1"/>
             </w:tcBorders>
           </w:tcPr>
           <w:p>
@@ -5200,10 +4985,10 @@
           <w:tcPr>
             <w:tcW w:w="900" w:type="dxa"/>
             <w:tcBorders>
-              <w:top w:val="single" w:sz="4" w:space="0" w:color="000000" w:themeColor="text1"/>
-              <w:left w:val="single" w:sz="4" w:space="0" w:color="000000" w:themeColor="text1"/>
-              <w:bottom w:val="single" w:sz="4" w:space="0" w:color="000000" w:themeColor="text1"/>
-              <w:right w:val="single" w:sz="4" w:space="0" w:color="000000" w:themeColor="text1"/>
+              <w:top w:val="single" w:sz="6" w:space="0" w:color="000000" w:themeColor="text1"/>
+              <w:left w:val="single" w:sz="6" w:space="0" w:color="000000" w:themeColor="text1"/>
+              <w:bottom w:val="single" w:sz="6" w:space="0" w:color="000000" w:themeColor="text1"/>
+              <w:right w:val="single" w:sz="6" w:space="0" w:color="000000" w:themeColor="text1"/>
             </w:tcBorders>
           </w:tcPr>
           <w:p>
@@ -5223,10 +5008,10 @@
           <w:tcPr>
             <w:tcW w:w="900" w:type="dxa"/>
             <w:tcBorders>
-              <w:top w:val="single" w:sz="4" w:space="0" w:color="000000" w:themeColor="text1"/>
-              <w:left w:val="single" w:sz="4" w:space="0" w:color="000000" w:themeColor="text1"/>
-              <w:bottom w:val="single" w:sz="4" w:space="0" w:color="000000" w:themeColor="text1"/>
-              <w:right w:val="single" w:sz="4" w:space="0" w:color="000000" w:themeColor="text1"/>
+              <w:top w:val="single" w:sz="6" w:space="0" w:color="000000" w:themeColor="text1"/>
+              <w:left w:val="single" w:sz="6" w:space="0" w:color="000000" w:themeColor="text1"/>
+              <w:bottom w:val="single" w:sz="6" w:space="0" w:color="000000" w:themeColor="text1"/>
+              <w:right w:val="single" w:sz="6" w:space="0" w:color="000000" w:themeColor="text1"/>
             </w:tcBorders>
           </w:tcPr>
           <w:p>
@@ -5246,10 +5031,10 @@
           <w:tcPr>
             <w:tcW w:w="990" w:type="dxa"/>
             <w:tcBorders>
-              <w:top w:val="single" w:sz="4" w:space="0" w:color="000000" w:themeColor="text1"/>
-              <w:left w:val="single" w:sz="4" w:space="0" w:color="000000" w:themeColor="text1"/>
-              <w:bottom w:val="single" w:sz="4" w:space="0" w:color="000000" w:themeColor="text1"/>
-              <w:right w:val="single" w:sz="4" w:space="0" w:color="000000" w:themeColor="text1"/>
+              <w:top w:val="single" w:sz="6" w:space="0" w:color="000000" w:themeColor="text1"/>
+              <w:left w:val="single" w:sz="6" w:space="0" w:color="000000" w:themeColor="text1"/>
+              <w:bottom w:val="single" w:sz="6" w:space="0" w:color="000000" w:themeColor="text1"/>
+              <w:right w:val="single" w:sz="36" w:space="0" w:color="000000" w:themeColor="text1"/>
             </w:tcBorders>
           </w:tcPr>
           <w:p>
@@ -5275,10 +5060,10 @@
           <w:tcPr>
             <w:tcW w:w="990" w:type="dxa"/>
             <w:tcBorders>
-              <w:top w:val="single" w:sz="4" w:space="0" w:color="000000" w:themeColor="text1"/>
-              <w:left w:val="single" w:sz="4" w:space="0" w:color="000000" w:themeColor="text1"/>
-              <w:bottom w:val="single" w:sz="4" w:space="0" w:color="000000" w:themeColor="text1"/>
-              <w:right w:val="single" w:sz="4" w:space="0" w:color="000000" w:themeColor="text1"/>
+              <w:top w:val="single" w:sz="6" w:space="0" w:color="000000" w:themeColor="text1"/>
+              <w:left w:val="single" w:sz="36" w:space="0" w:color="000000" w:themeColor="text1"/>
+              <w:bottom w:val="single" w:sz="6" w:space="0" w:color="000000" w:themeColor="text1"/>
+              <w:right w:val="single" w:sz="6" w:space="0" w:color="000000" w:themeColor="text1"/>
             </w:tcBorders>
           </w:tcPr>
           <w:p>
@@ -5296,10 +5081,10 @@
           <w:tcPr>
             <w:tcW w:w="900" w:type="dxa"/>
             <w:tcBorders>
-              <w:top w:val="single" w:sz="4" w:space="0" w:color="000000" w:themeColor="text1"/>
-              <w:left w:val="single" w:sz="4" w:space="0" w:color="000000" w:themeColor="text1"/>
-              <w:bottom w:val="single" w:sz="4" w:space="0" w:color="000000" w:themeColor="text1"/>
-              <w:right w:val="single" w:sz="4" w:space="0" w:color="000000" w:themeColor="text1"/>
+              <w:top w:val="single" w:sz="6" w:space="0" w:color="000000" w:themeColor="text1"/>
+              <w:left w:val="single" w:sz="6" w:space="0" w:color="000000" w:themeColor="text1"/>
+              <w:bottom w:val="single" w:sz="6" w:space="0" w:color="000000" w:themeColor="text1"/>
+              <w:right w:val="single" w:sz="6" w:space="0" w:color="000000" w:themeColor="text1"/>
             </w:tcBorders>
           </w:tcPr>
           <w:p>
@@ -5319,10 +5104,10 @@
           <w:tcPr>
             <w:tcW w:w="810" w:type="dxa"/>
             <w:tcBorders>
-              <w:top w:val="single" w:sz="4" w:space="0" w:color="000000" w:themeColor="text1"/>
-              <w:left w:val="single" w:sz="4" w:space="0" w:color="000000" w:themeColor="text1"/>
-              <w:bottom w:val="single" w:sz="4" w:space="0" w:color="000000" w:themeColor="text1"/>
-              <w:right w:val="single" w:sz="4" w:space="0" w:color="000000" w:themeColor="text1"/>
+              <w:top w:val="single" w:sz="6" w:space="0" w:color="000000" w:themeColor="text1"/>
+              <w:left w:val="single" w:sz="6" w:space="0" w:color="000000" w:themeColor="text1"/>
+              <w:bottom w:val="single" w:sz="6" w:space="0" w:color="000000" w:themeColor="text1"/>
+              <w:right w:val="single" w:sz="6" w:space="0" w:color="000000" w:themeColor="text1"/>
             </w:tcBorders>
           </w:tcPr>
           <w:p>
@@ -5342,10 +5127,10 @@
           <w:tcPr>
             <w:tcW w:w="900" w:type="dxa"/>
             <w:tcBorders>
-              <w:top w:val="single" w:sz="4" w:space="0" w:color="000000" w:themeColor="text1"/>
-              <w:left w:val="single" w:sz="4" w:space="0" w:color="000000" w:themeColor="text1"/>
-              <w:bottom w:val="single" w:sz="4" w:space="0" w:color="000000" w:themeColor="text1"/>
-              <w:right w:val="single" w:sz="4" w:space="0" w:color="000000" w:themeColor="text1"/>
+              <w:top w:val="single" w:sz="6" w:space="0" w:color="000000" w:themeColor="text1"/>
+              <w:left w:val="single" w:sz="6" w:space="0" w:color="000000" w:themeColor="text1"/>
+              <w:bottom w:val="single" w:sz="6" w:space="0" w:color="000000" w:themeColor="text1"/>
+              <w:right w:val="single" w:sz="6" w:space="0" w:color="000000" w:themeColor="text1"/>
             </w:tcBorders>
           </w:tcPr>
           <w:p>
@@ -5365,10 +5150,10 @@
           <w:tcPr>
             <w:tcW w:w="900" w:type="dxa"/>
             <w:tcBorders>
-              <w:top w:val="single" w:sz="4" w:space="0" w:color="000000" w:themeColor="text1"/>
-              <w:left w:val="single" w:sz="4" w:space="0" w:color="000000" w:themeColor="text1"/>
-              <w:bottom w:val="single" w:sz="4" w:space="0" w:color="000000" w:themeColor="text1"/>
-              <w:right w:val="single" w:sz="4" w:space="0" w:color="000000" w:themeColor="text1"/>
+              <w:top w:val="single" w:sz="6" w:space="0" w:color="000000" w:themeColor="text1"/>
+              <w:left w:val="single" w:sz="6" w:space="0" w:color="000000" w:themeColor="text1"/>
+              <w:bottom w:val="single" w:sz="6" w:space="0" w:color="000000" w:themeColor="text1"/>
+              <w:right w:val="single" w:sz="6" w:space="0" w:color="000000" w:themeColor="text1"/>
             </w:tcBorders>
           </w:tcPr>
           <w:p>
@@ -5388,10 +5173,10 @@
           <w:tcPr>
             <w:tcW w:w="990" w:type="dxa"/>
             <w:tcBorders>
-              <w:top w:val="single" w:sz="4" w:space="0" w:color="000000" w:themeColor="text1"/>
-              <w:left w:val="single" w:sz="4" w:space="0" w:color="000000" w:themeColor="text1"/>
-              <w:bottom w:val="single" w:sz="4" w:space="0" w:color="000000" w:themeColor="text1"/>
-              <w:right w:val="single" w:sz="4" w:space="0" w:color="000000" w:themeColor="text1"/>
+              <w:top w:val="single" w:sz="6" w:space="0" w:color="000000" w:themeColor="text1"/>
+              <w:left w:val="single" w:sz="6" w:space="0" w:color="000000" w:themeColor="text1"/>
+              <w:bottom w:val="single" w:sz="6" w:space="0" w:color="000000" w:themeColor="text1"/>
+              <w:right w:val="single" w:sz="36" w:space="0" w:color="000000" w:themeColor="text1"/>
             </w:tcBorders>
           </w:tcPr>
           <w:p>
@@ -5417,10 +5202,10 @@
           <w:tcPr>
             <w:tcW w:w="990" w:type="dxa"/>
             <w:tcBorders>
-              <w:top w:val="single" w:sz="4" w:space="0" w:color="000000" w:themeColor="text1"/>
-              <w:left w:val="single" w:sz="4" w:space="0" w:color="000000" w:themeColor="text1"/>
-              <w:bottom w:val="single" w:sz="4" w:space="0" w:color="000000" w:themeColor="text1"/>
-              <w:right w:val="single" w:sz="4" w:space="0" w:color="000000" w:themeColor="text1"/>
+              <w:top w:val="single" w:sz="6" w:space="0" w:color="000000" w:themeColor="text1"/>
+              <w:left w:val="single" w:sz="36" w:space="0" w:color="000000" w:themeColor="text1"/>
+              <w:bottom w:val="single" w:sz="6" w:space="0" w:color="000000" w:themeColor="text1"/>
+              <w:right w:val="single" w:sz="6" w:space="0" w:color="000000" w:themeColor="text1"/>
             </w:tcBorders>
           </w:tcPr>
           <w:p>
@@ -5438,10 +5223,10 @@
           <w:tcPr>
             <w:tcW w:w="900" w:type="dxa"/>
             <w:tcBorders>
-              <w:top w:val="single" w:sz="4" w:space="0" w:color="000000" w:themeColor="text1"/>
-              <w:left w:val="single" w:sz="4" w:space="0" w:color="000000" w:themeColor="text1"/>
-              <w:bottom w:val="single" w:sz="4" w:space="0" w:color="000000" w:themeColor="text1"/>
-              <w:right w:val="single" w:sz="4" w:space="0" w:color="000000" w:themeColor="text1"/>
+              <w:top w:val="single" w:sz="6" w:space="0" w:color="000000" w:themeColor="text1"/>
+              <w:left w:val="single" w:sz="6" w:space="0" w:color="000000" w:themeColor="text1"/>
+              <w:bottom w:val="single" w:sz="6" w:space="0" w:color="000000" w:themeColor="text1"/>
+              <w:right w:val="single" w:sz="6" w:space="0" w:color="000000" w:themeColor="text1"/>
             </w:tcBorders>
           </w:tcPr>
           <w:p>
@@ -5460,10 +5245,10 @@
           <w:tcPr>
             <w:tcW w:w="810" w:type="dxa"/>
             <w:tcBorders>
-              <w:top w:val="single" w:sz="4" w:space="0" w:color="000000" w:themeColor="text1"/>
-              <w:left w:val="single" w:sz="4" w:space="0" w:color="000000" w:themeColor="text1"/>
-              <w:bottom w:val="single" w:sz="4" w:space="0" w:color="000000" w:themeColor="text1"/>
-              <w:right w:val="single" w:sz="4" w:space="0" w:color="000000" w:themeColor="text1"/>
+              <w:top w:val="single" w:sz="6" w:space="0" w:color="000000" w:themeColor="text1"/>
+              <w:left w:val="single" w:sz="6" w:space="0" w:color="000000" w:themeColor="text1"/>
+              <w:bottom w:val="single" w:sz="6" w:space="0" w:color="000000" w:themeColor="text1"/>
+              <w:right w:val="single" w:sz="6" w:space="0" w:color="000000" w:themeColor="text1"/>
             </w:tcBorders>
           </w:tcPr>
           <w:p>
@@ -5483,10 +5268,10 @@
           <w:tcPr>
             <w:tcW w:w="900" w:type="dxa"/>
             <w:tcBorders>
-              <w:top w:val="single" w:sz="4" w:space="0" w:color="000000" w:themeColor="text1"/>
-              <w:left w:val="single" w:sz="4" w:space="0" w:color="000000" w:themeColor="text1"/>
-              <w:bottom w:val="single" w:sz="4" w:space="0" w:color="000000" w:themeColor="text1"/>
-              <w:right w:val="single" w:sz="4" w:space="0" w:color="000000" w:themeColor="text1"/>
+              <w:top w:val="single" w:sz="6" w:space="0" w:color="000000" w:themeColor="text1"/>
+              <w:left w:val="single" w:sz="6" w:space="0" w:color="000000" w:themeColor="text1"/>
+              <w:bottom w:val="single" w:sz="6" w:space="0" w:color="000000" w:themeColor="text1"/>
+              <w:right w:val="single" w:sz="6" w:space="0" w:color="000000" w:themeColor="text1"/>
             </w:tcBorders>
           </w:tcPr>
           <w:p>
@@ -5506,10 +5291,10 @@
           <w:tcPr>
             <w:tcW w:w="900" w:type="dxa"/>
             <w:tcBorders>
-              <w:top w:val="single" w:sz="4" w:space="0" w:color="000000" w:themeColor="text1"/>
-              <w:left w:val="single" w:sz="4" w:space="0" w:color="000000" w:themeColor="text1"/>
-              <w:bottom w:val="single" w:sz="4" w:space="0" w:color="000000" w:themeColor="text1"/>
-              <w:right w:val="single" w:sz="4" w:space="0" w:color="000000" w:themeColor="text1"/>
+              <w:top w:val="single" w:sz="6" w:space="0" w:color="000000" w:themeColor="text1"/>
+              <w:left w:val="single" w:sz="6" w:space="0" w:color="000000" w:themeColor="text1"/>
+              <w:bottom w:val="single" w:sz="6" w:space="0" w:color="000000" w:themeColor="text1"/>
+              <w:right w:val="single" w:sz="6" w:space="0" w:color="000000" w:themeColor="text1"/>
             </w:tcBorders>
           </w:tcPr>
           <w:p>
@@ -5529,10 +5314,10 @@
           <w:tcPr>
             <w:tcW w:w="990" w:type="dxa"/>
             <w:tcBorders>
-              <w:top w:val="single" w:sz="4" w:space="0" w:color="000000" w:themeColor="text1"/>
-              <w:left w:val="single" w:sz="4" w:space="0" w:color="000000" w:themeColor="text1"/>
-              <w:bottom w:val="single" w:sz="4" w:space="0" w:color="000000" w:themeColor="text1"/>
-              <w:right w:val="single" w:sz="4" w:space="0" w:color="000000" w:themeColor="text1"/>
+              <w:top w:val="single" w:sz="6" w:space="0" w:color="000000" w:themeColor="text1"/>
+              <w:left w:val="single" w:sz="6" w:space="0" w:color="000000" w:themeColor="text1"/>
+              <w:bottom w:val="single" w:sz="6" w:space="0" w:color="000000" w:themeColor="text1"/>
+              <w:right w:val="single" w:sz="36" w:space="0" w:color="000000" w:themeColor="text1"/>
             </w:tcBorders>
           </w:tcPr>
           <w:p>
@@ -5557,10 +5342,10 @@
           <w:tcPr>
             <w:tcW w:w="990" w:type="dxa"/>
             <w:tcBorders>
-              <w:top w:val="single" w:sz="4" w:space="0" w:color="000000" w:themeColor="text1"/>
-              <w:left w:val="single" w:sz="4" w:space="0" w:color="000000" w:themeColor="text1"/>
-              <w:bottom w:val="single" w:sz="4" w:space="0" w:color="000000" w:themeColor="text1"/>
-              <w:right w:val="single" w:sz="4" w:space="0" w:color="000000" w:themeColor="text1"/>
+              <w:top w:val="single" w:sz="6" w:space="0" w:color="000000" w:themeColor="text1"/>
+              <w:left w:val="single" w:sz="36" w:space="0" w:color="000000" w:themeColor="text1"/>
+              <w:bottom w:val="single" w:sz="6" w:space="0" w:color="000000" w:themeColor="text1"/>
+              <w:right w:val="single" w:sz="6" w:space="0" w:color="000000" w:themeColor="text1"/>
             </w:tcBorders>
           </w:tcPr>
           <w:p>
@@ -5578,10 +5363,10 @@
           <w:tcPr>
             <w:tcW w:w="900" w:type="dxa"/>
             <w:tcBorders>
-              <w:top w:val="single" w:sz="4" w:space="0" w:color="000000" w:themeColor="text1"/>
-              <w:left w:val="single" w:sz="4" w:space="0" w:color="000000" w:themeColor="text1"/>
-              <w:bottom w:val="single" w:sz="4" w:space="0" w:color="000000" w:themeColor="text1"/>
-              <w:right w:val="single" w:sz="4" w:space="0" w:color="000000" w:themeColor="text1"/>
+              <w:top w:val="single" w:sz="6" w:space="0" w:color="000000" w:themeColor="text1"/>
+              <w:left w:val="single" w:sz="6" w:space="0" w:color="000000" w:themeColor="text1"/>
+              <w:bottom w:val="single" w:sz="6" w:space="0" w:color="000000" w:themeColor="text1"/>
+              <w:right w:val="single" w:sz="6" w:space="0" w:color="000000" w:themeColor="text1"/>
             </w:tcBorders>
           </w:tcPr>
           <w:p>
@@ -5600,10 +5385,10 @@
           <w:tcPr>
             <w:tcW w:w="810" w:type="dxa"/>
             <w:tcBorders>
-              <w:top w:val="single" w:sz="4" w:space="0" w:color="000000" w:themeColor="text1"/>
-              <w:left w:val="single" w:sz="4" w:space="0" w:color="000000" w:themeColor="text1"/>
-              <w:bottom w:val="single" w:sz="4" w:space="0" w:color="000000" w:themeColor="text1"/>
-              <w:right w:val="single" w:sz="4" w:space="0" w:color="000000" w:themeColor="text1"/>
+              <w:top w:val="single" w:sz="6" w:space="0" w:color="000000" w:themeColor="text1"/>
+              <w:left w:val="single" w:sz="6" w:space="0" w:color="000000" w:themeColor="text1"/>
+              <w:bottom w:val="single" w:sz="6" w:space="0" w:color="000000" w:themeColor="text1"/>
+              <w:right w:val="single" w:sz="6" w:space="0" w:color="000000" w:themeColor="text1"/>
             </w:tcBorders>
           </w:tcPr>
           <w:p>
@@ -5623,10 +5408,10 @@
           <w:tcPr>
             <w:tcW w:w="900" w:type="dxa"/>
             <w:tcBorders>
-              <w:top w:val="single" w:sz="4" w:space="0" w:color="000000" w:themeColor="text1"/>
-              <w:left w:val="single" w:sz="4" w:space="0" w:color="000000" w:themeColor="text1"/>
-              <w:bottom w:val="single" w:sz="4" w:space="0" w:color="000000" w:themeColor="text1"/>
-              <w:right w:val="single" w:sz="4" w:space="0" w:color="000000" w:themeColor="text1"/>
+              <w:top w:val="single" w:sz="6" w:space="0" w:color="000000" w:themeColor="text1"/>
+              <w:left w:val="single" w:sz="6" w:space="0" w:color="000000" w:themeColor="text1"/>
+              <w:bottom w:val="single" w:sz="6" w:space="0" w:color="000000" w:themeColor="text1"/>
+              <w:right w:val="single" w:sz="6" w:space="0" w:color="000000" w:themeColor="text1"/>
             </w:tcBorders>
           </w:tcPr>
           <w:p>
@@ -5646,10 +5431,10 @@
           <w:tcPr>
             <w:tcW w:w="900" w:type="dxa"/>
             <w:tcBorders>
-              <w:top w:val="single" w:sz="4" w:space="0" w:color="000000" w:themeColor="text1"/>
-              <w:left w:val="single" w:sz="4" w:space="0" w:color="000000" w:themeColor="text1"/>
-              <w:bottom w:val="single" w:sz="4" w:space="0" w:color="000000" w:themeColor="text1"/>
-              <w:right w:val="single" w:sz="4" w:space="0" w:color="000000" w:themeColor="text1"/>
+              <w:top w:val="single" w:sz="6" w:space="0" w:color="000000" w:themeColor="text1"/>
+              <w:left w:val="single" w:sz="6" w:space="0" w:color="000000" w:themeColor="text1"/>
+              <w:bottom w:val="single" w:sz="6" w:space="0" w:color="000000" w:themeColor="text1"/>
+              <w:right w:val="single" w:sz="6" w:space="0" w:color="000000" w:themeColor="text1"/>
             </w:tcBorders>
           </w:tcPr>
           <w:p>
@@ -5669,10 +5454,10 @@
           <w:tcPr>
             <w:tcW w:w="990" w:type="dxa"/>
             <w:tcBorders>
-              <w:top w:val="single" w:sz="4" w:space="0" w:color="000000" w:themeColor="text1"/>
-              <w:left w:val="single" w:sz="4" w:space="0" w:color="000000" w:themeColor="text1"/>
-              <w:bottom w:val="single" w:sz="4" w:space="0" w:color="000000" w:themeColor="text1"/>
-              <w:right w:val="single" w:sz="4" w:space="0" w:color="000000" w:themeColor="text1"/>
+              <w:top w:val="single" w:sz="6" w:space="0" w:color="000000" w:themeColor="text1"/>
+              <w:left w:val="single" w:sz="6" w:space="0" w:color="000000" w:themeColor="text1"/>
+              <w:bottom w:val="single" w:sz="6" w:space="0" w:color="000000" w:themeColor="text1"/>
+              <w:right w:val="single" w:sz="36" w:space="0" w:color="000000" w:themeColor="text1"/>
             </w:tcBorders>
           </w:tcPr>
           <w:p>
@@ -5692,15 +5477,16 @@
       <w:tr>
         <w:trPr>
           <w:cantSplit/>
+          <w:trHeight w:val="201"/>
         </w:trPr>
         <w:tc>
           <w:tcPr>
             <w:tcW w:w="990" w:type="dxa"/>
             <w:tcBorders>
-              <w:top w:val="single" w:sz="4" w:space="0" w:color="000000" w:themeColor="text1"/>
-              <w:left w:val="single" w:sz="4" w:space="0" w:color="000000" w:themeColor="text1"/>
-              <w:bottom w:val="single" w:sz="4" w:space="0" w:color="000000" w:themeColor="text1"/>
-              <w:right w:val="single" w:sz="4" w:space="0" w:color="000000" w:themeColor="text1"/>
+              <w:top w:val="single" w:sz="6" w:space="0" w:color="000000" w:themeColor="text1"/>
+              <w:left w:val="single" w:sz="36" w:space="0" w:color="000000" w:themeColor="text1"/>
+              <w:bottom w:val="single" w:sz="36" w:space="0" w:color="000000" w:themeColor="text1"/>
+              <w:right w:val="single" w:sz="6" w:space="0" w:color="000000" w:themeColor="text1"/>
             </w:tcBorders>
           </w:tcPr>
           <w:p>
@@ -5718,10 +5504,10 @@
           <w:tcPr>
             <w:tcW w:w="900" w:type="dxa"/>
             <w:tcBorders>
-              <w:top w:val="single" w:sz="4" w:space="0" w:color="000000" w:themeColor="text1"/>
-              <w:left w:val="single" w:sz="4" w:space="0" w:color="000000" w:themeColor="text1"/>
-              <w:bottom w:val="single" w:sz="4" w:space="0" w:color="000000" w:themeColor="text1"/>
-              <w:right w:val="single" w:sz="4" w:space="0" w:color="000000" w:themeColor="text1"/>
+              <w:top w:val="single" w:sz="6" w:space="0" w:color="000000" w:themeColor="text1"/>
+              <w:left w:val="single" w:sz="6" w:space="0" w:color="000000" w:themeColor="text1"/>
+              <w:bottom w:val="single" w:sz="36" w:space="0" w:color="000000" w:themeColor="text1"/>
+              <w:right w:val="single" w:sz="6" w:space="0" w:color="000000" w:themeColor="text1"/>
             </w:tcBorders>
           </w:tcPr>
           <w:p>
@@ -5740,10 +5526,10 @@
           <w:tcPr>
             <w:tcW w:w="810" w:type="dxa"/>
             <w:tcBorders>
-              <w:top w:val="single" w:sz="4" w:space="0" w:color="000000" w:themeColor="text1"/>
-              <w:left w:val="single" w:sz="4" w:space="0" w:color="000000" w:themeColor="text1"/>
-              <w:bottom w:val="single" w:sz="4" w:space="0" w:color="000000" w:themeColor="text1"/>
-              <w:right w:val="single" w:sz="4" w:space="0" w:color="000000" w:themeColor="text1"/>
+              <w:top w:val="single" w:sz="6" w:space="0" w:color="000000" w:themeColor="text1"/>
+              <w:left w:val="single" w:sz="6" w:space="0" w:color="000000" w:themeColor="text1"/>
+              <w:bottom w:val="single" w:sz="36" w:space="0" w:color="000000" w:themeColor="text1"/>
+              <w:right w:val="single" w:sz="6" w:space="0" w:color="000000" w:themeColor="text1"/>
             </w:tcBorders>
           </w:tcPr>
           <w:p>
@@ -5763,10 +5549,10 @@
           <w:tcPr>
             <w:tcW w:w="900" w:type="dxa"/>
             <w:tcBorders>
-              <w:top w:val="single" w:sz="4" w:space="0" w:color="000000" w:themeColor="text1"/>
-              <w:left w:val="single" w:sz="4" w:space="0" w:color="000000" w:themeColor="text1"/>
-              <w:bottom w:val="single" w:sz="4" w:space="0" w:color="000000" w:themeColor="text1"/>
-              <w:right w:val="single" w:sz="4" w:space="0" w:color="000000" w:themeColor="text1"/>
+              <w:top w:val="single" w:sz="6" w:space="0" w:color="000000" w:themeColor="text1"/>
+              <w:left w:val="single" w:sz="6" w:space="0" w:color="000000" w:themeColor="text1"/>
+              <w:bottom w:val="single" w:sz="36" w:space="0" w:color="000000" w:themeColor="text1"/>
+              <w:right w:val="single" w:sz="6" w:space="0" w:color="000000" w:themeColor="text1"/>
             </w:tcBorders>
           </w:tcPr>
           <w:p>
@@ -5786,10 +5572,10 @@
           <w:tcPr>
             <w:tcW w:w="900" w:type="dxa"/>
             <w:tcBorders>
-              <w:top w:val="single" w:sz="4" w:space="0" w:color="000000" w:themeColor="text1"/>
-              <w:left w:val="single" w:sz="4" w:space="0" w:color="000000" w:themeColor="text1"/>
-              <w:bottom w:val="single" w:sz="4" w:space="0" w:color="000000" w:themeColor="text1"/>
-              <w:right w:val="single" w:sz="4" w:space="0" w:color="000000" w:themeColor="text1"/>
+              <w:top w:val="single" w:sz="6" w:space="0" w:color="000000" w:themeColor="text1"/>
+              <w:left w:val="single" w:sz="6" w:space="0" w:color="000000" w:themeColor="text1"/>
+              <w:bottom w:val="single" w:sz="36" w:space="0" w:color="000000" w:themeColor="text1"/>
+              <w:right w:val="single" w:sz="6" w:space="0" w:color="000000" w:themeColor="text1"/>
             </w:tcBorders>
           </w:tcPr>
           <w:p>
@@ -5809,10 +5595,10 @@
           <w:tcPr>
             <w:tcW w:w="990" w:type="dxa"/>
             <w:tcBorders>
-              <w:top w:val="single" w:sz="4" w:space="0" w:color="000000" w:themeColor="text1"/>
-              <w:left w:val="single" w:sz="4" w:space="0" w:color="000000" w:themeColor="text1"/>
-              <w:bottom w:val="single" w:sz="4" w:space="0" w:color="000000" w:themeColor="text1"/>
-              <w:right w:val="single" w:sz="4" w:space="0" w:color="000000" w:themeColor="text1"/>
+              <w:top w:val="single" w:sz="6" w:space="0" w:color="000000" w:themeColor="text1"/>
+              <w:left w:val="single" w:sz="6" w:space="0" w:color="000000" w:themeColor="text1"/>
+              <w:bottom w:val="single" w:sz="36" w:space="0" w:color="000000" w:themeColor="text1"/>
+              <w:right w:val="single" w:sz="36" w:space="0" w:color="000000" w:themeColor="text1"/>
             </w:tcBorders>
           </w:tcPr>
           <w:p>
@@ -5830,46 +5616,19 @@
         </w:tc>
       </w:tr>
     </w:tbl>
+    <w:p/>
     <w:p>
       <w:pPr>
-        <w:pStyle w:val="NoSpacing"/>
+        <w:jc w:val="center"/>
         <w:rPr>
-          <w:rFonts w:ascii="Times New Roman" w:hAnsi="Times New Roman" w:cs="Times New Roman"/>
-          <w:b/>
-          <w:sz w:val="32"/>
-          <w:szCs w:val="32"/>
+          <w:sz w:val="14"/>
         </w:rPr>
       </w:pPr>
     </w:p>
     <w:p>
       <w:pPr>
-        <w:pStyle w:val="NoSpacing"/>
-        <w:rPr>
-          <w:rFonts w:ascii="Times New Roman" w:hAnsi="Times New Roman" w:cs="Times New Roman"/>
-          <w:b/>
-          <w:sz w:val="32"/>
-          <w:szCs w:val="32"/>
-          <w:u w:val="single"/>
-        </w:rPr>
-      </w:pPr>
-    </w:p>
-    <w:p>
-      <w:pPr>
-        <w:rPr>
-          <w:sz w:val="14"/>
-        </w:rPr>
-      </w:pPr>
-      <w:bookmarkStart w:id="0" w:name="_GoBack"/>
-      <w:bookmarkEnd w:id="0"/>
-    </w:p>
-    <w:p>
-      <w:pPr>
-        <w:tabs>
-          <w:tab w:val="left" w:pos="1226"/>
-        </w:tabs>
-        <w:rPr>
-          <w:sz w:val="14"/>
-        </w:rPr>
+        <w:spacing w:line="278" w:lineRule="auto"/>
+        <w:jc w:val="both"/>
       </w:pPr>
     </w:p>
     <w:sectPr>

</xml_diff>